<commit_message>
Parte I punto 2
</commit_message>
<xml_diff>
--- a/BermudezLadino_Lab05.docx
+++ b/BermudezLadino_Lab05.docx
@@ -162,6 +162,7 @@
           <w:lang w:val="en-US"/>
         </w:rPr>
       </w:pPr>
+      <w:proofErr w:type="spellStart"/>
       <w:r>
         <w:rPr>
           <w:rFonts w:ascii="Times New Roman" w:hAnsi="Times New Roman" w:cs="Times New Roman"/>
@@ -170,7 +171,40 @@
           <w:szCs w:val="24"/>
           <w:lang w:val="en-US"/>
         </w:rPr>
-        <w:t>url repositorio:</w:t>
+        <w:t>url</w:t>
+      </w:r>
+      <w:proofErr w:type="spellEnd"/>
+      <w:r>
+        <w:rPr>
+          <w:rFonts w:ascii="Times New Roman" w:hAnsi="Times New Roman" w:cs="Times New Roman"/>
+          <w:color w:val="000000"/>
+          <w:sz w:val="24"/>
+          <w:szCs w:val="24"/>
+          <w:lang w:val="en-US"/>
+        </w:rPr>
+        <w:t xml:space="preserve"> </w:t>
+      </w:r>
+      <w:proofErr w:type="spellStart"/>
+      <w:r>
+        <w:rPr>
+          <w:rFonts w:ascii="Times New Roman" w:hAnsi="Times New Roman" w:cs="Times New Roman"/>
+          <w:color w:val="000000"/>
+          <w:sz w:val="24"/>
+          <w:szCs w:val="24"/>
+          <w:lang w:val="en-US"/>
+        </w:rPr>
+        <w:t>repositorio</w:t>
+      </w:r>
+      <w:proofErr w:type="spellEnd"/>
+      <w:r>
+        <w:rPr>
+          <w:rFonts w:ascii="Times New Roman" w:hAnsi="Times New Roman" w:cs="Times New Roman"/>
+          <w:color w:val="000000"/>
+          <w:sz w:val="24"/>
+          <w:szCs w:val="24"/>
+          <w:lang w:val="en-US"/>
+        </w:rPr>
+        <w:t>:</w:t>
       </w:r>
     </w:p>
     <w:p>
@@ -266,18 +300,18 @@
           <w:sz w:val="24"/>
           <w:szCs w:val="24"/>
         </w:rPr>
-        <w:t>Karol Daniela Ladino Ladino</w:t>
-      </w:r>
-    </w:p>
-    <w:p>
-      <w:pPr>
-        <w:jc w:val="center"/>
+        <w:t xml:space="preserve">Karol Daniela Ladino </w:t>
+      </w:r>
+      <w:proofErr w:type="spellStart"/>
+      <w:r>
         <w:rPr>
           <w:rFonts w:ascii="Times New Roman" w:hAnsi="Times New Roman" w:cs="Times New Roman"/>
           <w:sz w:val="24"/>
           <w:szCs w:val="24"/>
         </w:rPr>
-      </w:pPr>
+        <w:t>Ladino</w:t>
+      </w:r>
+      <w:proofErr w:type="spellEnd"/>
     </w:p>
     <w:p>
       <w:pPr>
@@ -298,76 +332,134 @@
           <w:szCs w:val="24"/>
         </w:rPr>
       </w:pPr>
-      <w:r>
+    </w:p>
+    <w:p>
+      <w:pPr>
+        <w:jc w:val="center"/>
         <w:rPr>
           <w:rFonts w:ascii="Times New Roman" w:hAnsi="Times New Roman" w:cs="Times New Roman"/>
           <w:sz w:val="24"/>
           <w:szCs w:val="24"/>
         </w:rPr>
-        <w:t>Squad:</w:t>
-      </w:r>
-    </w:p>
-    <w:p>
-      <w:pPr>
-        <w:jc w:val="center"/>
+      </w:pPr>
+      <w:proofErr w:type="spellStart"/>
+      <w:r>
         <w:rPr>
           <w:rFonts w:ascii="Times New Roman" w:hAnsi="Times New Roman" w:cs="Times New Roman"/>
           <w:sz w:val="24"/>
           <w:szCs w:val="24"/>
         </w:rPr>
-      </w:pPr>
+        <w:t>Squad</w:t>
+      </w:r>
+      <w:proofErr w:type="spellEnd"/>
       <w:r>
         <w:rPr>
           <w:rFonts w:ascii="Times New Roman" w:hAnsi="Times New Roman" w:cs="Times New Roman"/>
           <w:sz w:val="24"/>
           <w:szCs w:val="24"/>
         </w:rPr>
-        <w:t>Inside Out</w:t>
-      </w:r>
-    </w:p>
-    <w:p>
-      <w:pPr>
+        <w:t>:</w:t>
+      </w:r>
+    </w:p>
+    <w:p>
+      <w:pPr>
+        <w:jc w:val="center"/>
         <w:rPr>
           <w:rFonts w:ascii="Times New Roman" w:hAnsi="Times New Roman" w:cs="Times New Roman"/>
           <w:sz w:val="24"/>
           <w:szCs w:val="24"/>
         </w:rPr>
       </w:pPr>
-    </w:p>
-    <w:p>
-      <w:pPr>
-        <w:jc w:val="center"/>
+      <w:proofErr w:type="spellStart"/>
+      <w:r>
         <w:rPr>
           <w:rFonts w:ascii="Times New Roman" w:hAnsi="Times New Roman" w:cs="Times New Roman"/>
           <w:sz w:val="24"/>
           <w:szCs w:val="24"/>
         </w:rPr>
-      </w:pPr>
+        <w:t>Inside</w:t>
+      </w:r>
+      <w:proofErr w:type="spellEnd"/>
       <w:r>
         <w:rPr>
           <w:rFonts w:ascii="Times New Roman" w:hAnsi="Times New Roman" w:cs="Times New Roman"/>
           <w:sz w:val="24"/>
           <w:szCs w:val="24"/>
         </w:rPr>
-        <w:t>Profesor:</w:t>
-      </w:r>
-    </w:p>
-    <w:p>
-      <w:pPr>
-        <w:jc w:val="center"/>
+        <w:t xml:space="preserve"> </w:t>
+      </w:r>
+      <w:proofErr w:type="spellStart"/>
+      <w:r>
         <w:rPr>
           <w:rFonts w:ascii="Times New Roman" w:hAnsi="Times New Roman" w:cs="Times New Roman"/>
           <w:sz w:val="24"/>
           <w:szCs w:val="24"/>
         </w:rPr>
-      </w:pPr>
-      <w:r>
+        <w:t>Out</w:t>
+      </w:r>
+      <w:proofErr w:type="spellEnd"/>
+    </w:p>
+    <w:p>
+      <w:pPr>
         <w:rPr>
           <w:rFonts w:ascii="Times New Roman" w:hAnsi="Times New Roman" w:cs="Times New Roman"/>
           <w:sz w:val="24"/>
           <w:szCs w:val="24"/>
         </w:rPr>
-        <w:t>Javier Iván Toquica Barrera</w:t>
+      </w:pPr>
+    </w:p>
+    <w:p>
+      <w:pPr>
+        <w:jc w:val="center"/>
+        <w:rPr>
+          <w:rFonts w:ascii="Times New Roman" w:hAnsi="Times New Roman" w:cs="Times New Roman"/>
+          <w:sz w:val="24"/>
+          <w:szCs w:val="24"/>
+        </w:rPr>
+      </w:pPr>
+      <w:r>
+        <w:rPr>
+          <w:rFonts w:ascii="Times New Roman" w:hAnsi="Times New Roman" w:cs="Times New Roman"/>
+          <w:sz w:val="24"/>
+          <w:szCs w:val="24"/>
+        </w:rPr>
+        <w:t>Profesor:</w:t>
+      </w:r>
+    </w:p>
+    <w:p>
+      <w:pPr>
+        <w:jc w:val="center"/>
+        <w:rPr>
+          <w:rFonts w:ascii="Times New Roman" w:hAnsi="Times New Roman" w:cs="Times New Roman"/>
+          <w:sz w:val="24"/>
+          <w:szCs w:val="24"/>
+        </w:rPr>
+      </w:pPr>
+      <w:r>
+        <w:rPr>
+          <w:rFonts w:ascii="Times New Roman" w:hAnsi="Times New Roman" w:cs="Times New Roman"/>
+          <w:sz w:val="24"/>
+          <w:szCs w:val="24"/>
+        </w:rPr>
+        <w:t xml:space="preserve">Javier Iván </w:t>
+      </w:r>
+      <w:proofErr w:type="spellStart"/>
+      <w:r>
+        <w:rPr>
+          <w:rFonts w:ascii="Times New Roman" w:hAnsi="Times New Roman" w:cs="Times New Roman"/>
+          <w:sz w:val="24"/>
+          <w:szCs w:val="24"/>
+        </w:rPr>
+        <w:t>Toquica</w:t>
+      </w:r>
+      <w:proofErr w:type="spellEnd"/>
+      <w:r>
+        <w:rPr>
+          <w:rFonts w:ascii="Times New Roman" w:hAnsi="Times New Roman" w:cs="Times New Roman"/>
+          <w:sz w:val="24"/>
+          <w:szCs w:val="24"/>
+        </w:rPr>
+        <w:t xml:space="preserve"> Barrera</w:t>
       </w:r>
     </w:p>
     <w:p>
@@ -556,6 +648,17 @@
         </w:rPr>
         <w:t>Desarrollo del laboratorio</w:t>
       </w:r>
+    </w:p>
+    <w:p>
+      <w:pPr>
+        <w:rPr>
+          <w:rFonts w:ascii="Times New Roman" w:hAnsi="Times New Roman" w:cs="Times New Roman"/>
+          <w:b/>
+          <w:bCs/>
+          <w:sz w:val="32"/>
+          <w:szCs w:val="32"/>
+        </w:rPr>
+      </w:pPr>
     </w:p>
     <w:p>
       <w:pPr>
@@ -607,7 +710,27 @@
           <w:szCs w:val="22"/>
           <w:lang w:val="es-CO"/>
         </w:rPr>
-        <w:t>Integre al proyecto base suministrado los Beans desarrollados en el ejercicio anterior. Sólo copie las clases, NO los archivos de configuración. Rectifique que se tenga correctamente configurado el esquema de inyección de dependencias con las anotaciones @Service y @Autowired.</w:t>
+        <w:t xml:space="preserve">Integre al proyecto base suministrado los </w:t>
+      </w:r>
+      <w:proofErr w:type="spellStart"/>
+      <w:r>
+        <w:rPr>
+          <w:color w:val="1F2328"/>
+          <w:sz w:val="22"/>
+          <w:szCs w:val="22"/>
+          <w:lang w:val="es-CO"/>
+        </w:rPr>
+        <w:t>Beans</w:t>
+      </w:r>
+      <w:proofErr w:type="spellEnd"/>
+      <w:r>
+        <w:rPr>
+          <w:color w:val="1F2328"/>
+          <w:sz w:val="22"/>
+          <w:szCs w:val="22"/>
+          <w:lang w:val="es-CO"/>
+        </w:rPr>
+        <w:t xml:space="preserve"> desarrollados en el ejercicio anterior. Sólo copie las clases, NO los archivos de configuración. Rectifique que se tenga correctamente configurado el esquema de inyección de dependencias con las anotaciones @Service y @Autowired.</w:t>
       </w:r>
     </w:p>
     <w:p>
@@ -625,6 +748,7 @@
       </w:pPr>
       <w:r>
         <w:rPr>
+          <w:noProof/>
           <w:color w:val="1F2328"/>
           <w:sz w:val="22"/>
           <w:szCs w:val="22"/>
@@ -670,28 +794,100 @@
     <w:p>
       <w:pPr>
         <w:pStyle w:val="NormalWeb"/>
-        <w:numPr>
-          <w:ilvl w:val="0"/>
-          <w:numId w:val="27"/>
-        </w:numPr>
         <w:shd w:val="clear" w:color="auto" w:fill="FFFFFF"/>
         <w:spacing w:before="240" w:beforeAutospacing="0" w:after="240" w:afterAutospacing="0"/>
-        <w:rPr>
-          <w:color w:val="1F2328"/>
-          <w:sz w:val="22"/>
-          <w:szCs w:val="22"/>
-          <w:lang w:val="es-CO"/>
-        </w:rPr>
-      </w:pPr>
-      <w:r>
-        <w:rPr>
-          <w:color w:val="1F2328"/>
-          <w:sz w:val="22"/>
-          <w:szCs w:val="22"/>
-          <w:lang w:val="es-CO"/>
-        </w:rPr>
-        <w:t>Modifique el bean de persistecia 'InMemoryBlueprintPersistence' para que por defecto se inicialice con al menos otros tres planos, y con dos asociados a un mismo autor.</w:t>
-      </w:r>
+        <w:ind w:left="360"/>
+        <w:rPr>
+          <w:color w:val="1F2328"/>
+          <w:sz w:val="22"/>
+          <w:szCs w:val="22"/>
+          <w:lang w:val="es-CO"/>
+        </w:rPr>
+      </w:pPr>
+    </w:p>
+    <w:p>
+      <w:pPr>
+        <w:pStyle w:val="NormalWeb"/>
+        <w:shd w:val="clear" w:color="auto" w:fill="FFFFFF"/>
+        <w:spacing w:before="240" w:beforeAutospacing="0" w:after="240" w:afterAutospacing="0"/>
+        <w:ind w:left="360"/>
+        <w:rPr>
+          <w:color w:val="1F2328"/>
+          <w:sz w:val="22"/>
+          <w:szCs w:val="22"/>
+          <w:lang w:val="es-CO"/>
+        </w:rPr>
+      </w:pPr>
+    </w:p>
+    <w:p>
+      <w:pPr>
+        <w:pStyle w:val="NormalWeb"/>
+        <w:shd w:val="clear" w:color="auto" w:fill="FFFFFF"/>
+        <w:spacing w:before="240" w:beforeAutospacing="0" w:after="240" w:afterAutospacing="0"/>
+        <w:ind w:left="360"/>
+        <w:rPr>
+          <w:color w:val="1F2328"/>
+          <w:sz w:val="22"/>
+          <w:szCs w:val="22"/>
+          <w:lang w:val="es-CO"/>
+        </w:rPr>
+      </w:pPr>
+    </w:p>
+    <w:p>
+      <w:pPr>
+        <w:pStyle w:val="NormalWeb"/>
+        <w:shd w:val="clear" w:color="auto" w:fill="FFFFFF"/>
+        <w:spacing w:before="240" w:beforeAutospacing="0" w:after="240" w:afterAutospacing="0"/>
+        <w:ind w:left="360"/>
+        <w:rPr>
+          <w:color w:val="1F2328"/>
+          <w:sz w:val="22"/>
+          <w:szCs w:val="22"/>
+          <w:lang w:val="es-CO"/>
+        </w:rPr>
+      </w:pPr>
+    </w:p>
+    <w:p>
+      <w:pPr>
+        <w:pStyle w:val="NormalWeb"/>
+        <w:shd w:val="clear" w:color="auto" w:fill="FFFFFF"/>
+        <w:spacing w:before="240" w:beforeAutospacing="0" w:after="240" w:afterAutospacing="0"/>
+        <w:ind w:left="360"/>
+        <w:rPr>
+          <w:color w:val="1F2328"/>
+          <w:sz w:val="22"/>
+          <w:szCs w:val="22"/>
+          <w:lang w:val="es-CO"/>
+        </w:rPr>
+      </w:pPr>
+    </w:p>
+    <w:p>
+      <w:pPr>
+        <w:pStyle w:val="NormalWeb"/>
+        <w:shd w:val="clear" w:color="auto" w:fill="FFFFFF"/>
+        <w:spacing w:before="240" w:beforeAutospacing="0" w:after="240" w:afterAutospacing="0"/>
+        <w:ind w:left="360"/>
+        <w:rPr>
+          <w:color w:val="1F2328"/>
+          <w:sz w:val="22"/>
+          <w:szCs w:val="22"/>
+          <w:lang w:val="es-CO"/>
+        </w:rPr>
+      </w:pPr>
+    </w:p>
+    <w:p>
+      <w:pPr>
+        <w:pStyle w:val="NormalWeb"/>
+        <w:shd w:val="clear" w:color="auto" w:fill="FFFFFF"/>
+        <w:spacing w:before="240" w:beforeAutospacing="0" w:after="240" w:afterAutospacing="0"/>
+        <w:ind w:left="360"/>
+        <w:rPr>
+          <w:color w:val="1F2328"/>
+          <w:sz w:val="22"/>
+          <w:szCs w:val="22"/>
+          <w:lang w:val="es-CO"/>
+        </w:rPr>
+      </w:pPr>
     </w:p>
     <w:p>
       <w:pPr>
@@ -706,22 +902,219 @@
           <w:color w:val="1F2328"/>
           <w:sz w:val="22"/>
           <w:szCs w:val="22"/>
-        </w:rPr>
-      </w:pPr>
-      <w:r>
-        <w:rPr>
-          <w:color w:val="1F2328"/>
-          <w:sz w:val="22"/>
-          <w:szCs w:val="22"/>
-          <w:lang w:val="es-CO"/>
-        </w:rPr>
-        <w:t xml:space="preserve">Configure su aplicación para que ofrezca el recurso "/blueprints", de manera que cuando se le haga una petición GET, retorne -en formato jSON- el conjunto de todos los planos. </w:t>
-      </w:r>
-      <w:r>
-        <w:rPr>
-          <w:color w:val="1F2328"/>
-          <w:sz w:val="22"/>
-          <w:szCs w:val="22"/>
+          <w:lang w:val="es-CO"/>
+        </w:rPr>
+      </w:pPr>
+      <w:r>
+        <w:rPr>
+          <w:color w:val="1F2328"/>
+          <w:sz w:val="22"/>
+          <w:szCs w:val="22"/>
+          <w:lang w:val="es-CO"/>
+        </w:rPr>
+        <w:lastRenderedPageBreak/>
+        <w:t xml:space="preserve">Modifique el </w:t>
+      </w:r>
+      <w:proofErr w:type="spellStart"/>
+      <w:r>
+        <w:rPr>
+          <w:color w:val="1F2328"/>
+          <w:sz w:val="22"/>
+          <w:szCs w:val="22"/>
+          <w:lang w:val="es-CO"/>
+        </w:rPr>
+        <w:t>bean</w:t>
+      </w:r>
+      <w:proofErr w:type="spellEnd"/>
+      <w:r>
+        <w:rPr>
+          <w:color w:val="1F2328"/>
+          <w:sz w:val="22"/>
+          <w:szCs w:val="22"/>
+          <w:lang w:val="es-CO"/>
+        </w:rPr>
+        <w:t xml:space="preserve"> de </w:t>
+      </w:r>
+      <w:proofErr w:type="spellStart"/>
+      <w:r>
+        <w:rPr>
+          <w:color w:val="1F2328"/>
+          <w:sz w:val="22"/>
+          <w:szCs w:val="22"/>
+          <w:lang w:val="es-CO"/>
+        </w:rPr>
+        <w:t>persistecia</w:t>
+      </w:r>
+      <w:proofErr w:type="spellEnd"/>
+      <w:r>
+        <w:rPr>
+          <w:color w:val="1F2328"/>
+          <w:sz w:val="22"/>
+          <w:szCs w:val="22"/>
+          <w:lang w:val="es-CO"/>
+        </w:rPr>
+        <w:t xml:space="preserve"> '</w:t>
+      </w:r>
+      <w:proofErr w:type="spellStart"/>
+      <w:r>
+        <w:rPr>
+          <w:color w:val="1F2328"/>
+          <w:sz w:val="22"/>
+          <w:szCs w:val="22"/>
+          <w:lang w:val="es-CO"/>
+        </w:rPr>
+        <w:t>InMemoryBlueprintPersistence</w:t>
+      </w:r>
+      <w:proofErr w:type="spellEnd"/>
+      <w:r>
+        <w:rPr>
+          <w:color w:val="1F2328"/>
+          <w:sz w:val="22"/>
+          <w:szCs w:val="22"/>
+          <w:lang w:val="es-CO"/>
+        </w:rPr>
+        <w:t>' para que por defecto se inicialice con al menos otros tres planos, y con dos asociados a un mismo autor.</w:t>
+      </w:r>
+    </w:p>
+    <w:p>
+      <w:pPr>
+        <w:pStyle w:val="NormalWeb"/>
+        <w:shd w:val="clear" w:color="auto" w:fill="FFFFFF"/>
+        <w:spacing w:before="240" w:beforeAutospacing="0" w:after="240" w:afterAutospacing="0"/>
+        <w:ind w:left="360"/>
+        <w:rPr>
+          <w:color w:val="1F2328"/>
+          <w:sz w:val="22"/>
+          <w:szCs w:val="22"/>
+          <w:lang w:val="es-CO"/>
+        </w:rPr>
+      </w:pPr>
+      <w:r>
+        <w:rPr>
+          <w:noProof/>
+        </w:rPr>
+        <w:drawing>
+          <wp:inline distT="0" distB="0" distL="0" distR="0" wp14:anchorId="6BE5E686" wp14:editId="0900B0B1">
+            <wp:extent cx="5943600" cy="3346450"/>
+            <wp:effectExtent l="0" t="0" r="0" b="6350"/>
+            <wp:docPr id="842756309" name="Imagen 1"/>
+            <wp:cNvGraphicFramePr>
+              <a:graphicFrameLocks xmlns:a="http://schemas.openxmlformats.org/drawingml/2006/main" noChangeAspect="1"/>
+            </wp:cNvGraphicFramePr>
+            <a:graphic xmlns:a="http://schemas.openxmlformats.org/drawingml/2006/main">
+              <a:graphicData uri="http://schemas.openxmlformats.org/drawingml/2006/picture">
+                <pic:pic xmlns:pic="http://schemas.openxmlformats.org/drawingml/2006/picture">
+                  <pic:nvPicPr>
+                    <pic:cNvPr id="842756309" name=""/>
+                    <pic:cNvPicPr/>
+                  </pic:nvPicPr>
+                  <pic:blipFill>
+                    <a:blip r:embed="rId10"/>
+                    <a:stretch>
+                      <a:fillRect/>
+                    </a:stretch>
+                  </pic:blipFill>
+                  <pic:spPr>
+                    <a:xfrm>
+                      <a:off x="0" y="0"/>
+                      <a:ext cx="5943600" cy="3346450"/>
+                    </a:xfrm>
+                    <a:prstGeom prst="rect">
+                      <a:avLst/>
+                    </a:prstGeom>
+                  </pic:spPr>
+                </pic:pic>
+              </a:graphicData>
+            </a:graphic>
+          </wp:inline>
+        </w:drawing>
+      </w:r>
+    </w:p>
+    <w:p>
+      <w:pPr>
+        <w:pStyle w:val="NormalWeb"/>
+        <w:shd w:val="clear" w:color="auto" w:fill="FFFFFF"/>
+        <w:spacing w:before="240" w:beforeAutospacing="0" w:after="240" w:afterAutospacing="0"/>
+        <w:ind w:left="360"/>
+        <w:rPr>
+          <w:color w:val="1F2328"/>
+          <w:sz w:val="22"/>
+          <w:szCs w:val="22"/>
+          <w:lang w:val="es-CO"/>
+        </w:rPr>
+      </w:pPr>
+    </w:p>
+    <w:p>
+      <w:pPr>
+        <w:pStyle w:val="NormalWeb"/>
+        <w:numPr>
+          <w:ilvl w:val="0"/>
+          <w:numId w:val="27"/>
+        </w:numPr>
+        <w:shd w:val="clear" w:color="auto" w:fill="FFFFFF"/>
+        <w:spacing w:before="240" w:beforeAutospacing="0" w:after="240" w:afterAutospacing="0"/>
+        <w:rPr>
+          <w:color w:val="1F2328"/>
+          <w:sz w:val="22"/>
+          <w:szCs w:val="22"/>
+          <w:lang w:val="es-CO"/>
+        </w:rPr>
+      </w:pPr>
+      <w:r>
+        <w:rPr>
+          <w:color w:val="1F2328"/>
+          <w:sz w:val="22"/>
+          <w:szCs w:val="22"/>
+          <w:lang w:val="es-CO"/>
+        </w:rPr>
+        <w:t>Configure su aplicación para que ofrezca el recurso "/</w:t>
+      </w:r>
+      <w:proofErr w:type="spellStart"/>
+      <w:r>
+        <w:rPr>
+          <w:color w:val="1F2328"/>
+          <w:sz w:val="22"/>
+          <w:szCs w:val="22"/>
+          <w:lang w:val="es-CO"/>
+        </w:rPr>
+        <w:t>blueprints</w:t>
+      </w:r>
+      <w:proofErr w:type="spellEnd"/>
+      <w:r>
+        <w:rPr>
+          <w:color w:val="1F2328"/>
+          <w:sz w:val="22"/>
+          <w:szCs w:val="22"/>
+          <w:lang w:val="es-CO"/>
+        </w:rPr>
+        <w:t xml:space="preserve">", de manera que cuando se le haga una petición GET, retorne -en formato </w:t>
+      </w:r>
+      <w:proofErr w:type="spellStart"/>
+      <w:r>
+        <w:rPr>
+          <w:color w:val="1F2328"/>
+          <w:sz w:val="22"/>
+          <w:szCs w:val="22"/>
+          <w:lang w:val="es-CO"/>
+        </w:rPr>
+        <w:t>jSON</w:t>
+      </w:r>
+      <w:proofErr w:type="spellEnd"/>
+      <w:r>
+        <w:rPr>
+          <w:color w:val="1F2328"/>
+          <w:sz w:val="22"/>
+          <w:szCs w:val="22"/>
+          <w:lang w:val="es-CO"/>
+        </w:rPr>
+        <w:t xml:space="preserve">- el conjunto de todos los planos. </w:t>
+      </w:r>
+      <w:r>
+        <w:rPr>
+          <w:color w:val="1F2328"/>
+          <w:sz w:val="22"/>
+          <w:szCs w:val="22"/>
+          <w:lang w:val="es-CO"/>
         </w:rPr>
         <w:t>Para esto:</w:t>
       </w:r>
@@ -744,7 +1137,55 @@
           <w:rFonts w:ascii="Times New Roman" w:hAnsi="Times New Roman" w:cs="Times New Roman"/>
           <w:color w:val="1F2328"/>
         </w:rPr>
-        <w:t>Modifique la clase BlueprintAPIController teniendo en cuenta el siguiente ejemplo de controlador REST hecho con SpringMVC/SpringBoot:</w:t>
+        <w:t xml:space="preserve">Modifique la clase </w:t>
+      </w:r>
+      <w:proofErr w:type="spellStart"/>
+      <w:r>
+        <w:rPr>
+          <w:rFonts w:ascii="Times New Roman" w:hAnsi="Times New Roman" w:cs="Times New Roman"/>
+          <w:color w:val="1F2328"/>
+        </w:rPr>
+        <w:t>BlueprintAPIController</w:t>
+      </w:r>
+      <w:proofErr w:type="spellEnd"/>
+      <w:r>
+        <w:rPr>
+          <w:rFonts w:ascii="Times New Roman" w:hAnsi="Times New Roman" w:cs="Times New Roman"/>
+          <w:color w:val="1F2328"/>
+        </w:rPr>
+        <w:t xml:space="preserve"> teniendo en cuenta el siguiente ejemplo de controlador REST hecho con </w:t>
+      </w:r>
+      <w:proofErr w:type="spellStart"/>
+      <w:r>
+        <w:rPr>
+          <w:rFonts w:ascii="Times New Roman" w:hAnsi="Times New Roman" w:cs="Times New Roman"/>
+          <w:color w:val="1F2328"/>
+        </w:rPr>
+        <w:t>SpringMVC</w:t>
+      </w:r>
+      <w:proofErr w:type="spellEnd"/>
+      <w:r>
+        <w:rPr>
+          <w:rFonts w:ascii="Times New Roman" w:hAnsi="Times New Roman" w:cs="Times New Roman"/>
+          <w:color w:val="1F2328"/>
+        </w:rPr>
+        <w:t>/</w:t>
+      </w:r>
+      <w:proofErr w:type="spellStart"/>
+      <w:r>
+        <w:rPr>
+          <w:rFonts w:ascii="Times New Roman" w:hAnsi="Times New Roman" w:cs="Times New Roman"/>
+          <w:color w:val="1F2328"/>
+        </w:rPr>
+        <w:t>SpringBoot</w:t>
+      </w:r>
+      <w:proofErr w:type="spellEnd"/>
+      <w:r>
+        <w:rPr>
+          <w:rFonts w:ascii="Times New Roman" w:hAnsi="Times New Roman" w:cs="Times New Roman"/>
+          <w:color w:val="1F2328"/>
+        </w:rPr>
+        <w:t>:</w:t>
       </w:r>
     </w:p>
     <w:p>
@@ -761,7 +1202,6 @@
         <w:rPr>
           <w:noProof/>
         </w:rPr>
-        <w:lastRenderedPageBreak/>
         <w:drawing>
           <wp:inline distT="0" distB="0" distL="0" distR="0" wp14:anchorId="4936F02B" wp14:editId="119857C3">
             <wp:extent cx="5943600" cy="2353310"/>
@@ -778,7 +1218,7 @@
                     <pic:cNvPicPr/>
                   </pic:nvPicPr>
                   <pic:blipFill>
-                    <a:blip r:embed="rId10"/>
+                    <a:blip r:embed="rId11"/>
                     <a:stretch>
                       <a:fillRect/>
                     </a:stretch>
@@ -822,7 +1262,55 @@
           <w:rFonts w:ascii="Times New Roman" w:hAnsi="Times New Roman" w:cs="Times New Roman"/>
           <w:color w:val="1F2328"/>
         </w:rPr>
-        <w:t>Haga que en esta misma clase se inyecte el bean de tipo BlueprintServices (al cual, a su vez, se le inyectarán sus dependencias de persisntecia y de filtrado de puntos).</w:t>
+        <w:t xml:space="preserve">Haga que en esta misma clase se inyecte el </w:t>
+      </w:r>
+      <w:proofErr w:type="spellStart"/>
+      <w:r>
+        <w:rPr>
+          <w:rFonts w:ascii="Times New Roman" w:hAnsi="Times New Roman" w:cs="Times New Roman"/>
+          <w:color w:val="1F2328"/>
+        </w:rPr>
+        <w:t>bean</w:t>
+      </w:r>
+      <w:proofErr w:type="spellEnd"/>
+      <w:r>
+        <w:rPr>
+          <w:rFonts w:ascii="Times New Roman" w:hAnsi="Times New Roman" w:cs="Times New Roman"/>
+          <w:color w:val="1F2328"/>
+        </w:rPr>
+        <w:t xml:space="preserve"> de tipo </w:t>
+      </w:r>
+      <w:proofErr w:type="spellStart"/>
+      <w:r>
+        <w:rPr>
+          <w:rFonts w:ascii="Times New Roman" w:hAnsi="Times New Roman" w:cs="Times New Roman"/>
+          <w:color w:val="1F2328"/>
+        </w:rPr>
+        <w:t>BlueprintServices</w:t>
+      </w:r>
+      <w:proofErr w:type="spellEnd"/>
+      <w:r>
+        <w:rPr>
+          <w:rFonts w:ascii="Times New Roman" w:hAnsi="Times New Roman" w:cs="Times New Roman"/>
+          <w:color w:val="1F2328"/>
+        </w:rPr>
+        <w:t xml:space="preserve"> (al cual, a su vez, se le inyectarán sus dependencias de </w:t>
+      </w:r>
+      <w:proofErr w:type="spellStart"/>
+      <w:r>
+        <w:rPr>
+          <w:rFonts w:ascii="Times New Roman" w:hAnsi="Times New Roman" w:cs="Times New Roman"/>
+          <w:color w:val="1F2328"/>
+        </w:rPr>
+        <w:t>persisntecia</w:t>
+      </w:r>
+      <w:proofErr w:type="spellEnd"/>
+      <w:r>
+        <w:rPr>
+          <w:rFonts w:ascii="Times New Roman" w:hAnsi="Times New Roman" w:cs="Times New Roman"/>
+          <w:color w:val="1F2328"/>
+        </w:rPr>
+        <w:t xml:space="preserve"> y de filtrado de puntos).</w:t>
       </w:r>
     </w:p>
     <w:p>
@@ -839,6 +1327,7 @@
         <w:rPr>
           <w:noProof/>
         </w:rPr>
+        <w:lastRenderedPageBreak/>
         <w:drawing>
           <wp:inline distT="0" distB="0" distL="0" distR="0" wp14:anchorId="1E779A39" wp14:editId="658630D6">
             <wp:extent cx="5943600" cy="499745"/>
@@ -855,7 +1344,7 @@
                     <pic:cNvPicPr/>
                   </pic:nvPicPr>
                   <pic:blipFill>
-                    <a:blip r:embed="rId11"/>
+                    <a:blip r:embed="rId12"/>
                     <a:stretch>
                       <a:fillRect/>
                     </a:stretch>
@@ -904,7 +1393,27 @@
           <w:szCs w:val="22"/>
           <w:lang w:val="es-CO"/>
         </w:rPr>
-        <w:t>Verifique el funcionamiento de a aplicación lanzando la aplicación con maven:</w:t>
+        <w:t xml:space="preserve">Verifique el funcionamiento de </w:t>
+      </w:r>
+      <w:proofErr w:type="spellStart"/>
+      <w:r>
+        <w:rPr>
+          <w:color w:val="1F2328"/>
+          <w:sz w:val="22"/>
+          <w:szCs w:val="22"/>
+          <w:lang w:val="es-CO"/>
+        </w:rPr>
+        <w:t>a</w:t>
+      </w:r>
+      <w:proofErr w:type="spellEnd"/>
+      <w:r>
+        <w:rPr>
+          <w:color w:val="1F2328"/>
+          <w:sz w:val="22"/>
+          <w:szCs w:val="22"/>
+          <w:lang w:val="es-CO"/>
+        </w:rPr>
+        <w:t xml:space="preserve"> aplicación lanzando la aplicación con maven:</w:t>
       </w:r>
     </w:p>
     <w:p>
@@ -929,7 +1438,7 @@
         </w:rPr>
         <w:t>Y luego enviando una petición GET a: </w:t>
       </w:r>
-      <w:hyperlink r:id="rId12" w:history="1">
+      <w:hyperlink r:id="rId13" w:history="1">
         <w:r>
           <w:rPr>
             <w:rStyle w:val="Hipervnculo"/>
@@ -947,7 +1456,47 @@
           <w:szCs w:val="22"/>
           <w:lang w:val="es-CO"/>
         </w:rPr>
-        <w:t>. Rectifique que, como respuesta, se obtenga un objeto jSON con una lista que contenga el detalle de los planos suministados por defecto, y que se haya aplicado el filtrado de puntos correspondiente.</w:t>
+        <w:t xml:space="preserve">. Rectifique que, como respuesta, se obtenga un objeto </w:t>
+      </w:r>
+      <w:proofErr w:type="spellStart"/>
+      <w:r>
+        <w:rPr>
+          <w:color w:val="1F2328"/>
+          <w:sz w:val="22"/>
+          <w:szCs w:val="22"/>
+          <w:lang w:val="es-CO"/>
+        </w:rPr>
+        <w:t>jSON</w:t>
+      </w:r>
+      <w:proofErr w:type="spellEnd"/>
+      <w:r>
+        <w:rPr>
+          <w:color w:val="1F2328"/>
+          <w:sz w:val="22"/>
+          <w:szCs w:val="22"/>
+          <w:lang w:val="es-CO"/>
+        </w:rPr>
+        <w:t xml:space="preserve"> con una lista que contenga el detalle de los planos </w:t>
+      </w:r>
+      <w:proofErr w:type="spellStart"/>
+      <w:r>
+        <w:rPr>
+          <w:color w:val="1F2328"/>
+          <w:sz w:val="22"/>
+          <w:szCs w:val="22"/>
+          <w:lang w:val="es-CO"/>
+        </w:rPr>
+        <w:t>suministados</w:t>
+      </w:r>
+      <w:proofErr w:type="spellEnd"/>
+      <w:r>
+        <w:rPr>
+          <w:color w:val="1F2328"/>
+          <w:sz w:val="22"/>
+          <w:szCs w:val="22"/>
+          <w:lang w:val="es-CO"/>
+        </w:rPr>
+        <w:t xml:space="preserve"> por defecto, y que se haya aplicado el filtrado de puntos correspondiente.</w:t>
       </w:r>
     </w:p>
     <w:p>
@@ -973,9 +1522,89 @@
           <w:szCs w:val="22"/>
           <w:lang w:val="es-CO"/>
         </w:rPr>
-        <w:t>Modifique el controlador para que ahora, acepte peticiones GET al recurso /blueprints/{author}, el cual retorne usando una representación jSON todos los planos realizados por el autor cuyo nombre sea {author}. Si no existe dicho autor, se debe responder con el código de error HTTP 404. Para esto, revise en </w:t>
-      </w:r>
-      <w:hyperlink r:id="rId13" w:history="1">
+        <w:t>Modifique el controlador para que ahora, acepte peticiones GET al recurso /</w:t>
+      </w:r>
+      <w:proofErr w:type="spellStart"/>
+      <w:r>
+        <w:rPr>
+          <w:color w:val="1F2328"/>
+          <w:sz w:val="22"/>
+          <w:szCs w:val="22"/>
+          <w:lang w:val="es-CO"/>
+        </w:rPr>
+        <w:t>blueprints</w:t>
+      </w:r>
+      <w:proofErr w:type="spellEnd"/>
+      <w:r>
+        <w:rPr>
+          <w:color w:val="1F2328"/>
+          <w:sz w:val="22"/>
+          <w:szCs w:val="22"/>
+          <w:lang w:val="es-CO"/>
+        </w:rPr>
+        <w:t>/{</w:t>
+      </w:r>
+      <w:proofErr w:type="spellStart"/>
+      <w:r>
+        <w:rPr>
+          <w:color w:val="1F2328"/>
+          <w:sz w:val="22"/>
+          <w:szCs w:val="22"/>
+          <w:lang w:val="es-CO"/>
+        </w:rPr>
+        <w:t>author</w:t>
+      </w:r>
+      <w:proofErr w:type="spellEnd"/>
+      <w:r>
+        <w:rPr>
+          <w:color w:val="1F2328"/>
+          <w:sz w:val="22"/>
+          <w:szCs w:val="22"/>
+          <w:lang w:val="es-CO"/>
+        </w:rPr>
+        <w:t xml:space="preserve">}, el cual retorne usando una representación </w:t>
+      </w:r>
+      <w:proofErr w:type="spellStart"/>
+      <w:r>
+        <w:rPr>
+          <w:color w:val="1F2328"/>
+          <w:sz w:val="22"/>
+          <w:szCs w:val="22"/>
+          <w:lang w:val="es-CO"/>
+        </w:rPr>
+        <w:t>jSON</w:t>
+      </w:r>
+      <w:proofErr w:type="spellEnd"/>
+      <w:r>
+        <w:rPr>
+          <w:color w:val="1F2328"/>
+          <w:sz w:val="22"/>
+          <w:szCs w:val="22"/>
+          <w:lang w:val="es-CO"/>
+        </w:rPr>
+        <w:t xml:space="preserve"> todos los planos realizados por el autor cuyo nombre sea {</w:t>
+      </w:r>
+      <w:proofErr w:type="spellStart"/>
+      <w:r>
+        <w:rPr>
+          <w:color w:val="1F2328"/>
+          <w:sz w:val="22"/>
+          <w:szCs w:val="22"/>
+          <w:lang w:val="es-CO"/>
+        </w:rPr>
+        <w:t>author</w:t>
+      </w:r>
+      <w:proofErr w:type="spellEnd"/>
+      <w:r>
+        <w:rPr>
+          <w:color w:val="1F2328"/>
+          <w:sz w:val="22"/>
+          <w:szCs w:val="22"/>
+          <w:lang w:val="es-CO"/>
+        </w:rPr>
+        <w:t>}. Si no existe dicho autor, se debe responder con el código de error HTTP 404. Para esto, revise en </w:t>
+      </w:r>
+      <w:hyperlink r:id="rId14" w:history="1">
         <w:r>
           <w:rPr>
             <w:rStyle w:val="Hipervnculo"/>
@@ -995,7 +1624,7 @@
         </w:rPr>
         <w:t>, sección 22.3.2, el uso de @PathVariable. De nuevo, verifique que al hacer una petición GET -por ejemplo- a recurso </w:t>
       </w:r>
-      <w:hyperlink r:id="rId14" w:history="1">
+      <w:hyperlink r:id="rId15" w:history="1">
         <w:r>
           <w:rPr>
             <w:rStyle w:val="Hipervnculo"/>
@@ -1013,7 +1642,27 @@
           <w:szCs w:val="22"/>
           <w:lang w:val="es-CO"/>
         </w:rPr>
-        <w:t>, se obtenga en formato jSON el conjunto de planos asociados al autor 'juan' (ajuste esto a los nombres de autor usados en el punto 2).</w:t>
+        <w:t xml:space="preserve">, se obtenga en formato </w:t>
+      </w:r>
+      <w:proofErr w:type="spellStart"/>
+      <w:r>
+        <w:rPr>
+          <w:color w:val="1F2328"/>
+          <w:sz w:val="22"/>
+          <w:szCs w:val="22"/>
+          <w:lang w:val="es-CO"/>
+        </w:rPr>
+        <w:t>jSON</w:t>
+      </w:r>
+      <w:proofErr w:type="spellEnd"/>
+      <w:r>
+        <w:rPr>
+          <w:color w:val="1F2328"/>
+          <w:sz w:val="22"/>
+          <w:szCs w:val="22"/>
+          <w:lang w:val="es-CO"/>
+        </w:rPr>
+        <w:t xml:space="preserve"> el conjunto de planos asociados al autor 'juan' (ajuste esto a los nombres de autor usados en el punto 2).</w:t>
       </w:r>
     </w:p>
     <w:p>
@@ -1039,7 +1688,127 @@
           <w:szCs w:val="22"/>
           <w:lang w:val="es-CO"/>
         </w:rPr>
-        <w:t>Modifique el controlador para que ahora, acepte peticiones GET al recurso /blueprints/{author}/{bpname}, el cual retorne usando una representación jSON sólo UN plano, en este caso el realizado por {author} y cuyo nombre sea {bpname}. De nuevo, si no existe dicho autor, se debe responder con el código de error HTTP 404.</w:t>
+        <w:t>Modifique el controlador para que ahora, acepte peticiones GET al recurso /</w:t>
+      </w:r>
+      <w:proofErr w:type="spellStart"/>
+      <w:r>
+        <w:rPr>
+          <w:color w:val="1F2328"/>
+          <w:sz w:val="22"/>
+          <w:szCs w:val="22"/>
+          <w:lang w:val="es-CO"/>
+        </w:rPr>
+        <w:t>blueprints</w:t>
+      </w:r>
+      <w:proofErr w:type="spellEnd"/>
+      <w:r>
+        <w:rPr>
+          <w:color w:val="1F2328"/>
+          <w:sz w:val="22"/>
+          <w:szCs w:val="22"/>
+          <w:lang w:val="es-CO"/>
+        </w:rPr>
+        <w:t>/{</w:t>
+      </w:r>
+      <w:proofErr w:type="spellStart"/>
+      <w:r>
+        <w:rPr>
+          <w:color w:val="1F2328"/>
+          <w:sz w:val="22"/>
+          <w:szCs w:val="22"/>
+          <w:lang w:val="es-CO"/>
+        </w:rPr>
+        <w:t>author</w:t>
+      </w:r>
+      <w:proofErr w:type="spellEnd"/>
+      <w:r>
+        <w:rPr>
+          <w:color w:val="1F2328"/>
+          <w:sz w:val="22"/>
+          <w:szCs w:val="22"/>
+          <w:lang w:val="es-CO"/>
+        </w:rPr>
+        <w:t>}/{</w:t>
+      </w:r>
+      <w:proofErr w:type="spellStart"/>
+      <w:r>
+        <w:rPr>
+          <w:color w:val="1F2328"/>
+          <w:sz w:val="22"/>
+          <w:szCs w:val="22"/>
+          <w:lang w:val="es-CO"/>
+        </w:rPr>
+        <w:t>bpname</w:t>
+      </w:r>
+      <w:proofErr w:type="spellEnd"/>
+      <w:r>
+        <w:rPr>
+          <w:color w:val="1F2328"/>
+          <w:sz w:val="22"/>
+          <w:szCs w:val="22"/>
+          <w:lang w:val="es-CO"/>
+        </w:rPr>
+        <w:t xml:space="preserve">}, el cual retorne usando una representación </w:t>
+      </w:r>
+      <w:proofErr w:type="spellStart"/>
+      <w:r>
+        <w:rPr>
+          <w:color w:val="1F2328"/>
+          <w:sz w:val="22"/>
+          <w:szCs w:val="22"/>
+          <w:lang w:val="es-CO"/>
+        </w:rPr>
+        <w:t>jSON</w:t>
+      </w:r>
+      <w:proofErr w:type="spellEnd"/>
+      <w:r>
+        <w:rPr>
+          <w:color w:val="1F2328"/>
+          <w:sz w:val="22"/>
+          <w:szCs w:val="22"/>
+          <w:lang w:val="es-CO"/>
+        </w:rPr>
+        <w:t xml:space="preserve"> sólo UN plano, en este caso el realizado por {</w:t>
+      </w:r>
+      <w:proofErr w:type="spellStart"/>
+      <w:r>
+        <w:rPr>
+          <w:color w:val="1F2328"/>
+          <w:sz w:val="22"/>
+          <w:szCs w:val="22"/>
+          <w:lang w:val="es-CO"/>
+        </w:rPr>
+        <w:t>author</w:t>
+      </w:r>
+      <w:proofErr w:type="spellEnd"/>
+      <w:r>
+        <w:rPr>
+          <w:color w:val="1F2328"/>
+          <w:sz w:val="22"/>
+          <w:szCs w:val="22"/>
+          <w:lang w:val="es-CO"/>
+        </w:rPr>
+        <w:t>} y cuyo nombre sea {</w:t>
+      </w:r>
+      <w:proofErr w:type="spellStart"/>
+      <w:r>
+        <w:rPr>
+          <w:color w:val="1F2328"/>
+          <w:sz w:val="22"/>
+          <w:szCs w:val="22"/>
+          <w:lang w:val="es-CO"/>
+        </w:rPr>
+        <w:t>bpname</w:t>
+      </w:r>
+      <w:proofErr w:type="spellEnd"/>
+      <w:r>
+        <w:rPr>
+          <w:color w:val="1F2328"/>
+          <w:sz w:val="22"/>
+          <w:szCs w:val="22"/>
+          <w:lang w:val="es-CO"/>
+        </w:rPr>
+        <w:t>}. De nuevo, si no existe dicho autor, se debe responder con el código de error HTTP 404.</w:t>
       </w:r>
     </w:p>
     <w:p>
@@ -1106,17 +1875,27 @@
           <w:szCs w:val="22"/>
           <w:lang w:val="es-CO"/>
         </w:rPr>
-        <w:t xml:space="preserve">Agregue el manejo de peticiones POST (creación de nuevos planos), de manera que un cliente http pueda registrar una nueva orden haciendo una petición POST al recurso ‘planos’, y enviando como contenido de la petición todo el detalle de dicho recurso a través de un documento jSON. Para esto, </w:t>
-      </w:r>
-      <w:r>
-        <w:rPr>
-          <w:color w:val="1F2328"/>
-          <w:sz w:val="22"/>
-          <w:szCs w:val="22"/>
-          <w:lang w:val="es-CO"/>
-        </w:rPr>
-        <w:lastRenderedPageBreak/>
-        <w:t>tenga en cuenta el siguiente ejemplo, que considera -por consistencia con el protocolo HTTP- el manejo de códigos de estados HTTP (en caso de éxito o error):</w:t>
+        <w:t xml:space="preserve">Agregue el manejo de peticiones POST (creación de nuevos planos), de manera que un cliente http pueda registrar una nueva orden haciendo una petición POST al recurso ‘planos’, y enviando como contenido de la petición todo el detalle de dicho recurso a través de un documento </w:t>
+      </w:r>
+      <w:proofErr w:type="spellStart"/>
+      <w:r>
+        <w:rPr>
+          <w:color w:val="1F2328"/>
+          <w:sz w:val="22"/>
+          <w:szCs w:val="22"/>
+          <w:lang w:val="es-CO"/>
+        </w:rPr>
+        <w:t>jSON</w:t>
+      </w:r>
+      <w:proofErr w:type="spellEnd"/>
+      <w:r>
+        <w:rPr>
+          <w:color w:val="1F2328"/>
+          <w:sz w:val="22"/>
+          <w:szCs w:val="22"/>
+          <w:lang w:val="es-CO"/>
+        </w:rPr>
+        <w:t>. Para esto, tenga en cuenta el siguiente ejemplo, que considera -por consistencia con el protocolo HTTP- el manejo de códigos de estados HTTP (en caso de éxito o error):</w:t>
       </w:r>
     </w:p>
     <w:p>
@@ -1152,7 +1931,7 @@
                     <pic:cNvPicPr/>
                   </pic:nvPicPr>
                   <pic:blipFill>
-                    <a:blip r:embed="rId15"/>
+                    <a:blip r:embed="rId16"/>
                     <a:stretch>
                       <a:fillRect/>
                     </a:stretch>
@@ -1201,7 +1980,107 @@
           <w:szCs w:val="22"/>
           <w:lang w:val="es-CO"/>
         </w:rPr>
-        <w:t>Para probar que el recurso ‘planos’ acepta e interpreta correctamente las peticiones POST, use el comando curl de Unix. Este comando tiene como parámetro el tipo de contenido manejado (en este caso jSON), y el ‘cuerpo del mensaje’ que irá con la petición, lo cual en este caso debe ser un documento jSON equivalente a la clase Cliente (donde en lugar de {ObjetoJSON}, se usará un objeto jSON correspondiente a una nueva orden:</w:t>
+        <w:t xml:space="preserve">Para probar que el recurso ‘planos’ acepta e interpreta correctamente las peticiones POST, use el comando </w:t>
+      </w:r>
+      <w:proofErr w:type="spellStart"/>
+      <w:r>
+        <w:rPr>
+          <w:color w:val="1F2328"/>
+          <w:sz w:val="22"/>
+          <w:szCs w:val="22"/>
+          <w:lang w:val="es-CO"/>
+        </w:rPr>
+        <w:t>curl</w:t>
+      </w:r>
+      <w:proofErr w:type="spellEnd"/>
+      <w:r>
+        <w:rPr>
+          <w:color w:val="1F2328"/>
+          <w:sz w:val="22"/>
+          <w:szCs w:val="22"/>
+          <w:lang w:val="es-CO"/>
+        </w:rPr>
+        <w:t xml:space="preserve"> de Unix. Este comando tiene como parámetro el tipo de contenido manejado (en este caso </w:t>
+      </w:r>
+      <w:proofErr w:type="spellStart"/>
+      <w:r>
+        <w:rPr>
+          <w:color w:val="1F2328"/>
+          <w:sz w:val="22"/>
+          <w:szCs w:val="22"/>
+          <w:lang w:val="es-CO"/>
+        </w:rPr>
+        <w:t>jSON</w:t>
+      </w:r>
+      <w:proofErr w:type="spellEnd"/>
+      <w:r>
+        <w:rPr>
+          <w:color w:val="1F2328"/>
+          <w:sz w:val="22"/>
+          <w:szCs w:val="22"/>
+          <w:lang w:val="es-CO"/>
+        </w:rPr>
+        <w:t xml:space="preserve">), y el ‘cuerpo del mensaje’ que irá con la petición, lo cual en este caso debe ser un documento </w:t>
+      </w:r>
+      <w:proofErr w:type="spellStart"/>
+      <w:r>
+        <w:rPr>
+          <w:color w:val="1F2328"/>
+          <w:sz w:val="22"/>
+          <w:szCs w:val="22"/>
+          <w:lang w:val="es-CO"/>
+        </w:rPr>
+        <w:t>jSON</w:t>
+      </w:r>
+      <w:proofErr w:type="spellEnd"/>
+      <w:r>
+        <w:rPr>
+          <w:color w:val="1F2328"/>
+          <w:sz w:val="22"/>
+          <w:szCs w:val="22"/>
+          <w:lang w:val="es-CO"/>
+        </w:rPr>
+        <w:t xml:space="preserve"> equivalente a la clase Cliente (donde en lugar de {</w:t>
+      </w:r>
+      <w:proofErr w:type="spellStart"/>
+      <w:r>
+        <w:rPr>
+          <w:color w:val="1F2328"/>
+          <w:sz w:val="22"/>
+          <w:szCs w:val="22"/>
+          <w:lang w:val="es-CO"/>
+        </w:rPr>
+        <w:t>ObjetoJSON</w:t>
+      </w:r>
+      <w:proofErr w:type="spellEnd"/>
+      <w:r>
+        <w:rPr>
+          <w:color w:val="1F2328"/>
+          <w:sz w:val="22"/>
+          <w:szCs w:val="22"/>
+          <w:lang w:val="es-CO"/>
+        </w:rPr>
+        <w:t xml:space="preserve">}, se usará un objeto </w:t>
+      </w:r>
+      <w:proofErr w:type="spellStart"/>
+      <w:r>
+        <w:rPr>
+          <w:color w:val="1F2328"/>
+          <w:sz w:val="22"/>
+          <w:szCs w:val="22"/>
+          <w:lang w:val="es-CO"/>
+        </w:rPr>
+        <w:t>jSON</w:t>
+      </w:r>
+      <w:proofErr w:type="spellEnd"/>
+      <w:r>
+        <w:rPr>
+          <w:color w:val="1F2328"/>
+          <w:sz w:val="22"/>
+          <w:szCs w:val="22"/>
+          <w:lang w:val="es-CO"/>
+        </w:rPr>
+        <w:t xml:space="preserve"> correspondiente a una nueva orden:</w:t>
       </w:r>
     </w:p>
     <w:p>
@@ -1221,6 +2100,7 @@
         <w:rPr>
           <w:noProof/>
         </w:rPr>
+        <w:lastRenderedPageBreak/>
         <w:drawing>
           <wp:inline distT="0" distB="0" distL="0" distR="0" wp14:anchorId="7C77FEDA" wp14:editId="16E05F44">
             <wp:extent cx="5943600" cy="666750"/>
@@ -1237,7 +2117,7 @@
                     <pic:cNvPicPr/>
                   </pic:nvPicPr>
                   <pic:blipFill>
-                    <a:blip r:embed="rId16"/>
+                    <a:blip r:embed="rId17"/>
                     <a:stretch>
                       <a:fillRect/>
                     </a:stretch>
@@ -1278,9 +2158,29 @@
           <w:szCs w:val="22"/>
           <w:lang w:val="es-CO"/>
         </w:rPr>
-        <w:t>Con lo anterior, registre un nuevo plano (para 'diseñar' un objeto jSON, puede usar </w:t>
-      </w:r>
-      <w:hyperlink r:id="rId17" w:history="1">
+        <w:t xml:space="preserve">Con lo anterior, registre un nuevo plano (para 'diseñar' un objeto </w:t>
+      </w:r>
+      <w:proofErr w:type="spellStart"/>
+      <w:r>
+        <w:rPr>
+          <w:color w:val="1F2328"/>
+          <w:sz w:val="22"/>
+          <w:szCs w:val="22"/>
+          <w:lang w:val="es-CO"/>
+        </w:rPr>
+        <w:t>jSON</w:t>
+      </w:r>
+      <w:proofErr w:type="spellEnd"/>
+      <w:r>
+        <w:rPr>
+          <w:color w:val="1F2328"/>
+          <w:sz w:val="22"/>
+          <w:szCs w:val="22"/>
+          <w:lang w:val="es-CO"/>
+        </w:rPr>
+        <w:t>, puede usar </w:t>
+      </w:r>
+      <w:hyperlink r:id="rId18" w:history="1">
         <w:r>
           <w:rPr>
             <w:rStyle w:val="Hipervnculo"/>
@@ -1321,7 +2221,27 @@
           <w:szCs w:val="22"/>
           <w:lang w:val="es-CO"/>
         </w:rPr>
-        <w:t>Nota: puede basarse en el formato jSON mostrado en el navegador al consultar una orden con el método GET.</w:t>
+        <w:t xml:space="preserve">Nota: puede basarse en el formato </w:t>
+      </w:r>
+      <w:proofErr w:type="spellStart"/>
+      <w:r>
+        <w:rPr>
+          <w:color w:val="1F2328"/>
+          <w:sz w:val="22"/>
+          <w:szCs w:val="22"/>
+          <w:lang w:val="es-CO"/>
+        </w:rPr>
+        <w:t>jSON</w:t>
+      </w:r>
+      <w:proofErr w:type="spellEnd"/>
+      <w:r>
+        <w:rPr>
+          <w:color w:val="1F2328"/>
+          <w:sz w:val="22"/>
+          <w:szCs w:val="22"/>
+          <w:lang w:val="es-CO"/>
+        </w:rPr>
+        <w:t xml:space="preserve"> mostrado en el navegador al consultar una orden con el método GET.</w:t>
       </w:r>
     </w:p>
     <w:p>
@@ -1347,7 +2267,87 @@
           <w:szCs w:val="22"/>
           <w:lang w:val="es-CO"/>
         </w:rPr>
-        <w:t>Teniendo en cuenta el autor y numbre del plano registrado, verifique que el mismo se pueda obtener mediante una petición GET al recurso '/blueprints/{author}/{bpname}' correspondiente.</w:t>
+        <w:t xml:space="preserve">Teniendo en cuenta el autor y </w:t>
+      </w:r>
+      <w:proofErr w:type="spellStart"/>
+      <w:r>
+        <w:rPr>
+          <w:color w:val="1F2328"/>
+          <w:sz w:val="22"/>
+          <w:szCs w:val="22"/>
+          <w:lang w:val="es-CO"/>
+        </w:rPr>
+        <w:t>numbre</w:t>
+      </w:r>
+      <w:proofErr w:type="spellEnd"/>
+      <w:r>
+        <w:rPr>
+          <w:color w:val="1F2328"/>
+          <w:sz w:val="22"/>
+          <w:szCs w:val="22"/>
+          <w:lang w:val="es-CO"/>
+        </w:rPr>
+        <w:t xml:space="preserve"> del plano registrado, verifique que el mismo se pueda obtener mediante una petición GET al recurso '/</w:t>
+      </w:r>
+      <w:proofErr w:type="spellStart"/>
+      <w:r>
+        <w:rPr>
+          <w:color w:val="1F2328"/>
+          <w:sz w:val="22"/>
+          <w:szCs w:val="22"/>
+          <w:lang w:val="es-CO"/>
+        </w:rPr>
+        <w:t>blueprints</w:t>
+      </w:r>
+      <w:proofErr w:type="spellEnd"/>
+      <w:r>
+        <w:rPr>
+          <w:color w:val="1F2328"/>
+          <w:sz w:val="22"/>
+          <w:szCs w:val="22"/>
+          <w:lang w:val="es-CO"/>
+        </w:rPr>
+        <w:t>/{</w:t>
+      </w:r>
+      <w:proofErr w:type="spellStart"/>
+      <w:r>
+        <w:rPr>
+          <w:color w:val="1F2328"/>
+          <w:sz w:val="22"/>
+          <w:szCs w:val="22"/>
+          <w:lang w:val="es-CO"/>
+        </w:rPr>
+        <w:t>author</w:t>
+      </w:r>
+      <w:proofErr w:type="spellEnd"/>
+      <w:r>
+        <w:rPr>
+          <w:color w:val="1F2328"/>
+          <w:sz w:val="22"/>
+          <w:szCs w:val="22"/>
+          <w:lang w:val="es-CO"/>
+        </w:rPr>
+        <w:t>}/{</w:t>
+      </w:r>
+      <w:proofErr w:type="spellStart"/>
+      <w:r>
+        <w:rPr>
+          <w:color w:val="1F2328"/>
+          <w:sz w:val="22"/>
+          <w:szCs w:val="22"/>
+          <w:lang w:val="es-CO"/>
+        </w:rPr>
+        <w:t>bpname</w:t>
+      </w:r>
+      <w:proofErr w:type="spellEnd"/>
+      <w:r>
+        <w:rPr>
+          <w:color w:val="1F2328"/>
+          <w:sz w:val="22"/>
+          <w:szCs w:val="22"/>
+          <w:lang w:val="es-CO"/>
+        </w:rPr>
+        <w:t>}' correspondiente.</w:t>
       </w:r>
     </w:p>
     <w:p>
@@ -1373,7 +2373,67 @@
           <w:szCs w:val="22"/>
           <w:lang w:val="es-CO"/>
         </w:rPr>
-        <w:t>Agregue soporte al verbo PUT para los recursos de la forma '/blueprints/{author}/{bpname}', de manera que sea posible actualizar un plano determinado.</w:t>
+        <w:t>Agregue soporte al verbo PUT para los recursos de la forma '/</w:t>
+      </w:r>
+      <w:proofErr w:type="spellStart"/>
+      <w:r>
+        <w:rPr>
+          <w:color w:val="1F2328"/>
+          <w:sz w:val="22"/>
+          <w:szCs w:val="22"/>
+          <w:lang w:val="es-CO"/>
+        </w:rPr>
+        <w:t>blueprints</w:t>
+      </w:r>
+      <w:proofErr w:type="spellEnd"/>
+      <w:r>
+        <w:rPr>
+          <w:color w:val="1F2328"/>
+          <w:sz w:val="22"/>
+          <w:szCs w:val="22"/>
+          <w:lang w:val="es-CO"/>
+        </w:rPr>
+        <w:t>/{</w:t>
+      </w:r>
+      <w:proofErr w:type="spellStart"/>
+      <w:r>
+        <w:rPr>
+          <w:color w:val="1F2328"/>
+          <w:sz w:val="22"/>
+          <w:szCs w:val="22"/>
+          <w:lang w:val="es-CO"/>
+        </w:rPr>
+        <w:t>author</w:t>
+      </w:r>
+      <w:proofErr w:type="spellEnd"/>
+      <w:r>
+        <w:rPr>
+          <w:color w:val="1F2328"/>
+          <w:sz w:val="22"/>
+          <w:szCs w:val="22"/>
+          <w:lang w:val="es-CO"/>
+        </w:rPr>
+        <w:t>}/{</w:t>
+      </w:r>
+      <w:proofErr w:type="spellStart"/>
+      <w:r>
+        <w:rPr>
+          <w:color w:val="1F2328"/>
+          <w:sz w:val="22"/>
+          <w:szCs w:val="22"/>
+          <w:lang w:val="es-CO"/>
+        </w:rPr>
+        <w:t>bpname</w:t>
+      </w:r>
+      <w:proofErr w:type="spellEnd"/>
+      <w:r>
+        <w:rPr>
+          <w:color w:val="1F2328"/>
+          <w:sz w:val="22"/>
+          <w:szCs w:val="22"/>
+          <w:lang w:val="es-CO"/>
+        </w:rPr>
+        <w:t>}', de manera que sea posible actualizar un plano determinado.</w:t>
       </w:r>
     </w:p>
     <w:p>
@@ -1458,7 +2518,61 @@
           <w:color w:val="1F2328"/>
           <w:lang w:eastAsia="es-CO"/>
         </w:rPr>
-        <w:t>El componente BlueprintsRESTAPI funcionará en un entorno concurrente. Es decir, atederá múltiples peticiones simultáneamente (con el stack de aplicaciones usado, dichas peticiones se atenderán por defecto a través múltiples de hilos). Dado lo anterior, debe hacer una revisión de su API (una vez funcione), e identificar:</w:t>
+        <w:t xml:space="preserve">El componente </w:t>
+      </w:r>
+      <w:proofErr w:type="spellStart"/>
+      <w:r>
+        <w:rPr>
+          <w:rFonts w:ascii="Times New Roman" w:eastAsia="Times New Roman" w:hAnsi="Times New Roman" w:cs="Times New Roman"/>
+          <w:color w:val="1F2328"/>
+          <w:lang w:eastAsia="es-CO"/>
+        </w:rPr>
+        <w:t>BlueprintsRESTAPI</w:t>
+      </w:r>
+      <w:proofErr w:type="spellEnd"/>
+      <w:r>
+        <w:rPr>
+          <w:rFonts w:ascii="Times New Roman" w:eastAsia="Times New Roman" w:hAnsi="Times New Roman" w:cs="Times New Roman"/>
+          <w:color w:val="1F2328"/>
+          <w:lang w:eastAsia="es-CO"/>
+        </w:rPr>
+        <w:t xml:space="preserve"> funcionará en un entorno concurrente. Es decir, </w:t>
+      </w:r>
+      <w:proofErr w:type="spellStart"/>
+      <w:r>
+        <w:rPr>
+          <w:rFonts w:ascii="Times New Roman" w:eastAsia="Times New Roman" w:hAnsi="Times New Roman" w:cs="Times New Roman"/>
+          <w:color w:val="1F2328"/>
+          <w:lang w:eastAsia="es-CO"/>
+        </w:rPr>
+        <w:t>atederá</w:t>
+      </w:r>
+      <w:proofErr w:type="spellEnd"/>
+      <w:r>
+        <w:rPr>
+          <w:rFonts w:ascii="Times New Roman" w:eastAsia="Times New Roman" w:hAnsi="Times New Roman" w:cs="Times New Roman"/>
+          <w:color w:val="1F2328"/>
+          <w:lang w:eastAsia="es-CO"/>
+        </w:rPr>
+        <w:t xml:space="preserve"> múltiples peticiones simultáneamente (con el </w:t>
+      </w:r>
+      <w:proofErr w:type="spellStart"/>
+      <w:r>
+        <w:rPr>
+          <w:rFonts w:ascii="Times New Roman" w:eastAsia="Times New Roman" w:hAnsi="Times New Roman" w:cs="Times New Roman"/>
+          <w:color w:val="1F2328"/>
+          <w:lang w:eastAsia="es-CO"/>
+        </w:rPr>
+        <w:t>stack</w:t>
+      </w:r>
+      <w:proofErr w:type="spellEnd"/>
+      <w:r>
+        <w:rPr>
+          <w:rFonts w:ascii="Times New Roman" w:eastAsia="Times New Roman" w:hAnsi="Times New Roman" w:cs="Times New Roman"/>
+          <w:color w:val="1F2328"/>
+          <w:lang w:eastAsia="es-CO"/>
+        </w:rPr>
+        <w:t xml:space="preserve"> de aplicaciones usado, dichas peticiones se atenderán por defecto a través múltiples de hilos). Dado lo anterior, debe hacer una revisión de su API (una vez funcione), e identificar:</w:t>
       </w:r>
     </w:p>
     <w:p>
@@ -1523,7 +2637,6 @@
           <w:color w:val="1F2328"/>
           <w:lang w:eastAsia="es-CO"/>
         </w:rPr>
-        <w:lastRenderedPageBreak/>
         <w:t>Ajuste el código para suprimir las condiciones de carrera. Tengan en cuenta que simplemente sincronizar el acceso a las operaciones de persistencia/consulta DEGRADARÁ SIGNIFICATIVAMENTE el desempeño de API, por lo cual se deben buscar estrategias alternativas.</w:t>
       </w:r>
     </w:p>

</xml_diff>

<commit_message>
Parte I puntos 3 y 4
</commit_message>
<xml_diff>
--- a/BermudezLadino_Lab05.docx
+++ b/BermudezLadino_Lab05.docx
@@ -162,7 +162,6 @@
           <w:lang w:val="en-US"/>
         </w:rPr>
       </w:pPr>
-      <w:proofErr w:type="spellStart"/>
       <w:r>
         <w:rPr>
           <w:rFonts w:ascii="Times New Roman" w:hAnsi="Times New Roman" w:cs="Times New Roman"/>
@@ -171,40 +170,7 @@
           <w:szCs w:val="24"/>
           <w:lang w:val="en-US"/>
         </w:rPr>
-        <w:t>url</w:t>
-      </w:r>
-      <w:proofErr w:type="spellEnd"/>
-      <w:r>
-        <w:rPr>
-          <w:rFonts w:ascii="Times New Roman" w:hAnsi="Times New Roman" w:cs="Times New Roman"/>
-          <w:color w:val="000000"/>
-          <w:sz w:val="24"/>
-          <w:szCs w:val="24"/>
-          <w:lang w:val="en-US"/>
-        </w:rPr>
-        <w:t xml:space="preserve"> </w:t>
-      </w:r>
-      <w:proofErr w:type="spellStart"/>
-      <w:r>
-        <w:rPr>
-          <w:rFonts w:ascii="Times New Roman" w:hAnsi="Times New Roman" w:cs="Times New Roman"/>
-          <w:color w:val="000000"/>
-          <w:sz w:val="24"/>
-          <w:szCs w:val="24"/>
-          <w:lang w:val="en-US"/>
-        </w:rPr>
-        <w:t>repositorio</w:t>
-      </w:r>
-      <w:proofErr w:type="spellEnd"/>
-      <w:r>
-        <w:rPr>
-          <w:rFonts w:ascii="Times New Roman" w:hAnsi="Times New Roman" w:cs="Times New Roman"/>
-          <w:color w:val="000000"/>
-          <w:sz w:val="24"/>
-          <w:szCs w:val="24"/>
-          <w:lang w:val="en-US"/>
-        </w:rPr>
-        <w:t>:</w:t>
+        <w:t>url repositorio:</w:t>
       </w:r>
     </w:p>
     <w:p>
@@ -300,18 +266,18 @@
           <w:sz w:val="24"/>
           <w:szCs w:val="24"/>
         </w:rPr>
-        <w:t xml:space="preserve">Karol Daniela Ladino </w:t>
-      </w:r>
-      <w:proofErr w:type="spellStart"/>
-      <w:r>
+        <w:t>Karol Daniela Ladino Ladino</w:t>
+      </w:r>
+    </w:p>
+    <w:p>
+      <w:pPr>
+        <w:jc w:val="center"/>
         <w:rPr>
           <w:rFonts w:ascii="Times New Roman" w:hAnsi="Times New Roman" w:cs="Times New Roman"/>
           <w:sz w:val="24"/>
           <w:szCs w:val="24"/>
         </w:rPr>
-        <w:t>Ladino</w:t>
-      </w:r>
-      <w:proofErr w:type="spellEnd"/>
+      </w:pPr>
     </w:p>
     <w:p>
       <w:pPr>
@@ -332,134 +298,76 @@
           <w:szCs w:val="24"/>
         </w:rPr>
       </w:pPr>
-    </w:p>
-    <w:p>
-      <w:pPr>
-        <w:jc w:val="center"/>
+      <w:r>
         <w:rPr>
           <w:rFonts w:ascii="Times New Roman" w:hAnsi="Times New Roman" w:cs="Times New Roman"/>
           <w:sz w:val="24"/>
           <w:szCs w:val="24"/>
         </w:rPr>
-      </w:pPr>
-      <w:proofErr w:type="spellStart"/>
-      <w:r>
+        <w:t>Squad:</w:t>
+      </w:r>
+    </w:p>
+    <w:p>
+      <w:pPr>
+        <w:jc w:val="center"/>
         <w:rPr>
           <w:rFonts w:ascii="Times New Roman" w:hAnsi="Times New Roman" w:cs="Times New Roman"/>
           <w:sz w:val="24"/>
           <w:szCs w:val="24"/>
         </w:rPr>
-        <w:t>Squad</w:t>
-      </w:r>
-      <w:proofErr w:type="spellEnd"/>
+      </w:pPr>
       <w:r>
         <w:rPr>
           <w:rFonts w:ascii="Times New Roman" w:hAnsi="Times New Roman" w:cs="Times New Roman"/>
           <w:sz w:val="24"/>
           <w:szCs w:val="24"/>
         </w:rPr>
-        <w:t>:</w:t>
-      </w:r>
-    </w:p>
-    <w:p>
-      <w:pPr>
-        <w:jc w:val="center"/>
+        <w:t>Inside Out</w:t>
+      </w:r>
+    </w:p>
+    <w:p>
+      <w:pPr>
         <w:rPr>
           <w:rFonts w:ascii="Times New Roman" w:hAnsi="Times New Roman" w:cs="Times New Roman"/>
           <w:sz w:val="24"/>
           <w:szCs w:val="24"/>
         </w:rPr>
       </w:pPr>
-      <w:proofErr w:type="spellStart"/>
-      <w:r>
+    </w:p>
+    <w:p>
+      <w:pPr>
+        <w:jc w:val="center"/>
         <w:rPr>
           <w:rFonts w:ascii="Times New Roman" w:hAnsi="Times New Roman" w:cs="Times New Roman"/>
           <w:sz w:val="24"/>
           <w:szCs w:val="24"/>
         </w:rPr>
-        <w:t>Inside</w:t>
-      </w:r>
-      <w:proofErr w:type="spellEnd"/>
+      </w:pPr>
       <w:r>
         <w:rPr>
           <w:rFonts w:ascii="Times New Roman" w:hAnsi="Times New Roman" w:cs="Times New Roman"/>
           <w:sz w:val="24"/>
           <w:szCs w:val="24"/>
         </w:rPr>
-        <w:t xml:space="preserve"> </w:t>
-      </w:r>
-      <w:proofErr w:type="spellStart"/>
-      <w:r>
+        <w:t>Profesor:</w:t>
+      </w:r>
+    </w:p>
+    <w:p>
+      <w:pPr>
+        <w:jc w:val="center"/>
         <w:rPr>
           <w:rFonts w:ascii="Times New Roman" w:hAnsi="Times New Roman" w:cs="Times New Roman"/>
           <w:sz w:val="24"/>
           <w:szCs w:val="24"/>
         </w:rPr>
-        <w:t>Out</w:t>
-      </w:r>
-      <w:proofErr w:type="spellEnd"/>
-    </w:p>
-    <w:p>
-      <w:pPr>
+      </w:pPr>
+      <w:r>
         <w:rPr>
           <w:rFonts w:ascii="Times New Roman" w:hAnsi="Times New Roman" w:cs="Times New Roman"/>
           <w:sz w:val="24"/>
           <w:szCs w:val="24"/>
         </w:rPr>
-      </w:pPr>
-    </w:p>
-    <w:p>
-      <w:pPr>
-        <w:jc w:val="center"/>
-        <w:rPr>
-          <w:rFonts w:ascii="Times New Roman" w:hAnsi="Times New Roman" w:cs="Times New Roman"/>
-          <w:sz w:val="24"/>
-          <w:szCs w:val="24"/>
-        </w:rPr>
-      </w:pPr>
-      <w:r>
-        <w:rPr>
-          <w:rFonts w:ascii="Times New Roman" w:hAnsi="Times New Roman" w:cs="Times New Roman"/>
-          <w:sz w:val="24"/>
-          <w:szCs w:val="24"/>
-        </w:rPr>
-        <w:t>Profesor:</w:t>
-      </w:r>
-    </w:p>
-    <w:p>
-      <w:pPr>
-        <w:jc w:val="center"/>
-        <w:rPr>
-          <w:rFonts w:ascii="Times New Roman" w:hAnsi="Times New Roman" w:cs="Times New Roman"/>
-          <w:sz w:val="24"/>
-          <w:szCs w:val="24"/>
-        </w:rPr>
-      </w:pPr>
-      <w:r>
-        <w:rPr>
-          <w:rFonts w:ascii="Times New Roman" w:hAnsi="Times New Roman" w:cs="Times New Roman"/>
-          <w:sz w:val="24"/>
-          <w:szCs w:val="24"/>
-        </w:rPr>
-        <w:t xml:space="preserve">Javier Iván </w:t>
-      </w:r>
-      <w:proofErr w:type="spellStart"/>
-      <w:r>
-        <w:rPr>
-          <w:rFonts w:ascii="Times New Roman" w:hAnsi="Times New Roman" w:cs="Times New Roman"/>
-          <w:sz w:val="24"/>
-          <w:szCs w:val="24"/>
-        </w:rPr>
-        <w:t>Toquica</w:t>
-      </w:r>
-      <w:proofErr w:type="spellEnd"/>
-      <w:r>
-        <w:rPr>
-          <w:rFonts w:ascii="Times New Roman" w:hAnsi="Times New Roman" w:cs="Times New Roman"/>
-          <w:sz w:val="24"/>
-          <w:szCs w:val="24"/>
-        </w:rPr>
-        <w:t xml:space="preserve"> Barrera</w:t>
+        <w:t>Javier Iván Toquica Barrera</w:t>
       </w:r>
     </w:p>
     <w:p>
@@ -710,27 +618,7 @@
           <w:szCs w:val="22"/>
           <w:lang w:val="es-CO"/>
         </w:rPr>
-        <w:t xml:space="preserve">Integre al proyecto base suministrado los </w:t>
-      </w:r>
-      <w:proofErr w:type="spellStart"/>
-      <w:r>
-        <w:rPr>
-          <w:color w:val="1F2328"/>
-          <w:sz w:val="22"/>
-          <w:szCs w:val="22"/>
-          <w:lang w:val="es-CO"/>
-        </w:rPr>
-        <w:t>Beans</w:t>
-      </w:r>
-      <w:proofErr w:type="spellEnd"/>
-      <w:r>
-        <w:rPr>
-          <w:color w:val="1F2328"/>
-          <w:sz w:val="22"/>
-          <w:szCs w:val="22"/>
-          <w:lang w:val="es-CO"/>
-        </w:rPr>
-        <w:t xml:space="preserve"> desarrollados en el ejercicio anterior. Sólo copie las clases, NO los archivos de configuración. Rectifique que se tenga correctamente configurado el esquema de inyección de dependencias con las anotaciones @Service y @Autowired.</w:t>
+        <w:t>Integre al proyecto base suministrado los Beans desarrollados en el ejercicio anterior. Sólo copie las clases, NO los archivos de configuración. Rectifique que se tenga correctamente configurado el esquema de inyección de dependencias con las anotaciones @Service y @Autowired.</w:t>
       </w:r>
     </w:p>
     <w:p>
@@ -913,67 +801,7 @@
           <w:lang w:val="es-CO"/>
         </w:rPr>
         <w:lastRenderedPageBreak/>
-        <w:t xml:space="preserve">Modifique el </w:t>
-      </w:r>
-      <w:proofErr w:type="spellStart"/>
-      <w:r>
-        <w:rPr>
-          <w:color w:val="1F2328"/>
-          <w:sz w:val="22"/>
-          <w:szCs w:val="22"/>
-          <w:lang w:val="es-CO"/>
-        </w:rPr>
-        <w:t>bean</w:t>
-      </w:r>
-      <w:proofErr w:type="spellEnd"/>
-      <w:r>
-        <w:rPr>
-          <w:color w:val="1F2328"/>
-          <w:sz w:val="22"/>
-          <w:szCs w:val="22"/>
-          <w:lang w:val="es-CO"/>
-        </w:rPr>
-        <w:t xml:space="preserve"> de </w:t>
-      </w:r>
-      <w:proofErr w:type="spellStart"/>
-      <w:r>
-        <w:rPr>
-          <w:color w:val="1F2328"/>
-          <w:sz w:val="22"/>
-          <w:szCs w:val="22"/>
-          <w:lang w:val="es-CO"/>
-        </w:rPr>
-        <w:t>persistecia</w:t>
-      </w:r>
-      <w:proofErr w:type="spellEnd"/>
-      <w:r>
-        <w:rPr>
-          <w:color w:val="1F2328"/>
-          <w:sz w:val="22"/>
-          <w:szCs w:val="22"/>
-          <w:lang w:val="es-CO"/>
-        </w:rPr>
-        <w:t xml:space="preserve"> '</w:t>
-      </w:r>
-      <w:proofErr w:type="spellStart"/>
-      <w:r>
-        <w:rPr>
-          <w:color w:val="1F2328"/>
-          <w:sz w:val="22"/>
-          <w:szCs w:val="22"/>
-          <w:lang w:val="es-CO"/>
-        </w:rPr>
-        <w:t>InMemoryBlueprintPersistence</w:t>
-      </w:r>
-      <w:proofErr w:type="spellEnd"/>
-      <w:r>
-        <w:rPr>
-          <w:color w:val="1F2328"/>
-          <w:sz w:val="22"/>
-          <w:szCs w:val="22"/>
-          <w:lang w:val="es-CO"/>
-        </w:rPr>
-        <w:t>' para que por defecto se inicialice con al menos otros tres planos, y con dos asociados a un mismo autor.</w:t>
+        <w:t>Modifique el bean de persistecia 'InMemoryBlueprintPersistence' para que por defecto se inicialice con al menos otros tres planos, y con dos asociados a un mismo autor.</w:t>
       </w:r>
     </w:p>
     <w:p>
@@ -1067,47 +895,7 @@
           <w:szCs w:val="22"/>
           <w:lang w:val="es-CO"/>
         </w:rPr>
-        <w:t>Configure su aplicación para que ofrezca el recurso "/</w:t>
-      </w:r>
-      <w:proofErr w:type="spellStart"/>
-      <w:r>
-        <w:rPr>
-          <w:color w:val="1F2328"/>
-          <w:sz w:val="22"/>
-          <w:szCs w:val="22"/>
-          <w:lang w:val="es-CO"/>
-        </w:rPr>
-        <w:t>blueprints</w:t>
-      </w:r>
-      <w:proofErr w:type="spellEnd"/>
-      <w:r>
-        <w:rPr>
-          <w:color w:val="1F2328"/>
-          <w:sz w:val="22"/>
-          <w:szCs w:val="22"/>
-          <w:lang w:val="es-CO"/>
-        </w:rPr>
-        <w:t xml:space="preserve">", de manera que cuando se le haga una petición GET, retorne -en formato </w:t>
-      </w:r>
-      <w:proofErr w:type="spellStart"/>
-      <w:r>
-        <w:rPr>
-          <w:color w:val="1F2328"/>
-          <w:sz w:val="22"/>
-          <w:szCs w:val="22"/>
-          <w:lang w:val="es-CO"/>
-        </w:rPr>
-        <w:t>jSON</w:t>
-      </w:r>
-      <w:proofErr w:type="spellEnd"/>
-      <w:r>
-        <w:rPr>
-          <w:color w:val="1F2328"/>
-          <w:sz w:val="22"/>
-          <w:szCs w:val="22"/>
-          <w:lang w:val="es-CO"/>
-        </w:rPr>
-        <w:t xml:space="preserve">- el conjunto de todos los planos. </w:t>
+        <w:t xml:space="preserve">Configure su aplicación para que ofrezca el recurso "/blueprints", de manera que cuando se le haga una petición GET, retorne -en formato jSON- el conjunto de todos los planos. </w:t>
       </w:r>
       <w:r>
         <w:rPr>
@@ -1137,55 +925,7 @@
           <w:rFonts w:ascii="Times New Roman" w:hAnsi="Times New Roman" w:cs="Times New Roman"/>
           <w:color w:val="1F2328"/>
         </w:rPr>
-        <w:t xml:space="preserve">Modifique la clase </w:t>
-      </w:r>
-      <w:proofErr w:type="spellStart"/>
-      <w:r>
-        <w:rPr>
-          <w:rFonts w:ascii="Times New Roman" w:hAnsi="Times New Roman" w:cs="Times New Roman"/>
-          <w:color w:val="1F2328"/>
-        </w:rPr>
-        <w:t>BlueprintAPIController</w:t>
-      </w:r>
-      <w:proofErr w:type="spellEnd"/>
-      <w:r>
-        <w:rPr>
-          <w:rFonts w:ascii="Times New Roman" w:hAnsi="Times New Roman" w:cs="Times New Roman"/>
-          <w:color w:val="1F2328"/>
-        </w:rPr>
-        <w:t xml:space="preserve"> teniendo en cuenta el siguiente ejemplo de controlador REST hecho con </w:t>
-      </w:r>
-      <w:proofErr w:type="spellStart"/>
-      <w:r>
-        <w:rPr>
-          <w:rFonts w:ascii="Times New Roman" w:hAnsi="Times New Roman" w:cs="Times New Roman"/>
-          <w:color w:val="1F2328"/>
-        </w:rPr>
-        <w:t>SpringMVC</w:t>
-      </w:r>
-      <w:proofErr w:type="spellEnd"/>
-      <w:r>
-        <w:rPr>
-          <w:rFonts w:ascii="Times New Roman" w:hAnsi="Times New Roman" w:cs="Times New Roman"/>
-          <w:color w:val="1F2328"/>
-        </w:rPr>
-        <w:t>/</w:t>
-      </w:r>
-      <w:proofErr w:type="spellStart"/>
-      <w:r>
-        <w:rPr>
-          <w:rFonts w:ascii="Times New Roman" w:hAnsi="Times New Roman" w:cs="Times New Roman"/>
-          <w:color w:val="1F2328"/>
-        </w:rPr>
-        <w:t>SpringBoot</w:t>
-      </w:r>
-      <w:proofErr w:type="spellEnd"/>
-      <w:r>
-        <w:rPr>
-          <w:rFonts w:ascii="Times New Roman" w:hAnsi="Times New Roman" w:cs="Times New Roman"/>
-          <w:color w:val="1F2328"/>
-        </w:rPr>
-        <w:t>:</w:t>
+        <w:t>Modifique la clase BlueprintAPIController teniendo en cuenta el siguiente ejemplo de controlador REST hecho con SpringMVC/SpringBoot:</w:t>
       </w:r>
     </w:p>
     <w:p>
@@ -1262,55 +1002,7 @@
           <w:rFonts w:ascii="Times New Roman" w:hAnsi="Times New Roman" w:cs="Times New Roman"/>
           <w:color w:val="1F2328"/>
         </w:rPr>
-        <w:t xml:space="preserve">Haga que en esta misma clase se inyecte el </w:t>
-      </w:r>
-      <w:proofErr w:type="spellStart"/>
-      <w:r>
-        <w:rPr>
-          <w:rFonts w:ascii="Times New Roman" w:hAnsi="Times New Roman" w:cs="Times New Roman"/>
-          <w:color w:val="1F2328"/>
-        </w:rPr>
-        <w:t>bean</w:t>
-      </w:r>
-      <w:proofErr w:type="spellEnd"/>
-      <w:r>
-        <w:rPr>
-          <w:rFonts w:ascii="Times New Roman" w:hAnsi="Times New Roman" w:cs="Times New Roman"/>
-          <w:color w:val="1F2328"/>
-        </w:rPr>
-        <w:t xml:space="preserve"> de tipo </w:t>
-      </w:r>
-      <w:proofErr w:type="spellStart"/>
-      <w:r>
-        <w:rPr>
-          <w:rFonts w:ascii="Times New Roman" w:hAnsi="Times New Roman" w:cs="Times New Roman"/>
-          <w:color w:val="1F2328"/>
-        </w:rPr>
-        <w:t>BlueprintServices</w:t>
-      </w:r>
-      <w:proofErr w:type="spellEnd"/>
-      <w:r>
-        <w:rPr>
-          <w:rFonts w:ascii="Times New Roman" w:hAnsi="Times New Roman" w:cs="Times New Roman"/>
-          <w:color w:val="1F2328"/>
-        </w:rPr>
-        <w:t xml:space="preserve"> (al cual, a su vez, se le inyectarán sus dependencias de </w:t>
-      </w:r>
-      <w:proofErr w:type="spellStart"/>
-      <w:r>
-        <w:rPr>
-          <w:rFonts w:ascii="Times New Roman" w:hAnsi="Times New Roman" w:cs="Times New Roman"/>
-          <w:color w:val="1F2328"/>
-        </w:rPr>
-        <w:t>persisntecia</w:t>
-      </w:r>
-      <w:proofErr w:type="spellEnd"/>
-      <w:r>
-        <w:rPr>
-          <w:rFonts w:ascii="Times New Roman" w:hAnsi="Times New Roman" w:cs="Times New Roman"/>
-          <w:color w:val="1F2328"/>
-        </w:rPr>
-        <w:t xml:space="preserve"> y de filtrado de puntos).</w:t>
+        <w:t>Haga que en esta misma clase se inyecte el bean de tipo BlueprintServices (al cual, a su vez, se le inyectarán sus dependencias de persisntecia y de filtrado de puntos).</w:t>
       </w:r>
     </w:p>
     <w:p>
@@ -1329,7 +1021,94 @@
         </w:rPr>
         <w:lastRenderedPageBreak/>
         <w:drawing>
-          <wp:inline distT="0" distB="0" distL="0" distR="0" wp14:anchorId="1E779A39" wp14:editId="658630D6">
+          <wp:inline distT="0" distB="0" distL="0" distR="0" wp14:anchorId="1EEE69D0" wp14:editId="7F7098CC">
+            <wp:extent cx="5448300" cy="3067579"/>
+            <wp:effectExtent l="0" t="0" r="0" b="0"/>
+            <wp:docPr id="1185072038" name="Imagen 1"/>
+            <wp:cNvGraphicFramePr>
+              <a:graphicFrameLocks xmlns:a="http://schemas.openxmlformats.org/drawingml/2006/main" noChangeAspect="1"/>
+            </wp:cNvGraphicFramePr>
+            <a:graphic xmlns:a="http://schemas.openxmlformats.org/drawingml/2006/main">
+              <a:graphicData uri="http://schemas.openxmlformats.org/drawingml/2006/picture">
+                <pic:pic xmlns:pic="http://schemas.openxmlformats.org/drawingml/2006/picture">
+                  <pic:nvPicPr>
+                    <pic:cNvPr id="1185072038" name=""/>
+                    <pic:cNvPicPr/>
+                  </pic:nvPicPr>
+                  <pic:blipFill>
+                    <a:blip r:embed="rId12"/>
+                    <a:stretch>
+                      <a:fillRect/>
+                    </a:stretch>
+                  </pic:blipFill>
+                  <pic:spPr>
+                    <a:xfrm>
+                      <a:off x="0" y="0"/>
+                      <a:ext cx="5455033" cy="3071370"/>
+                    </a:xfrm>
+                    <a:prstGeom prst="rect">
+                      <a:avLst/>
+                    </a:prstGeom>
+                  </pic:spPr>
+                </pic:pic>
+              </a:graphicData>
+            </a:graphic>
+          </wp:inline>
+        </w:drawing>
+      </w:r>
+    </w:p>
+    <w:p>
+      <w:pPr>
+        <w:pStyle w:val="NormalWeb"/>
+        <w:numPr>
+          <w:ilvl w:val="0"/>
+          <w:numId w:val="27"/>
+        </w:numPr>
+        <w:shd w:val="clear" w:color="auto" w:fill="FFFFFF"/>
+        <w:spacing w:before="240" w:beforeAutospacing="0" w:after="240" w:afterAutospacing="0"/>
+        <w:rPr>
+          <w:color w:val="1F2328"/>
+          <w:sz w:val="22"/>
+          <w:szCs w:val="22"/>
+          <w:lang w:val="es-CO"/>
+        </w:rPr>
+      </w:pPr>
+      <w:r>
+        <w:rPr>
+          <w:color w:val="1F2328"/>
+          <w:sz w:val="22"/>
+          <w:szCs w:val="22"/>
+          <w:lang w:val="es-CO"/>
+        </w:rPr>
+        <w:t>Verifique el funcionamiento de a aplicación lanzando la aplicación con maven:</w:t>
+      </w:r>
+      <w:r>
+        <w:rPr>
+          <w:noProof/>
+          <w:lang w:val="es-CO"/>
+        </w:rPr>
+        <w:t xml:space="preserve"> </w:t>
+      </w:r>
+    </w:p>
+    <w:p>
+      <w:pPr>
+        <w:pStyle w:val="NormalWeb"/>
+        <w:shd w:val="clear" w:color="auto" w:fill="FFFFFF"/>
+        <w:spacing w:before="240" w:beforeAutospacing="0" w:after="240" w:afterAutospacing="0"/>
+        <w:ind w:left="360"/>
+        <w:rPr>
+          <w:color w:val="1F2328"/>
+          <w:sz w:val="22"/>
+          <w:szCs w:val="22"/>
+          <w:lang w:val="es-CO"/>
+        </w:rPr>
+      </w:pPr>
+      <w:r>
+        <w:rPr>
+          <w:noProof/>
+        </w:rPr>
+        <w:drawing>
+          <wp:inline distT="0" distB="0" distL="0" distR="0" wp14:anchorId="34757144" wp14:editId="236412B7">
             <wp:extent cx="5943600" cy="499745"/>
             <wp:effectExtent l="19050" t="19050" r="19050" b="14605"/>
             <wp:docPr id="859054204" name="Imagen 1"/>
@@ -1344,7 +1123,7 @@
                     <pic:cNvPicPr/>
                   </pic:nvPicPr>
                   <pic:blipFill>
-                    <a:blip r:embed="rId12"/>
+                    <a:blip r:embed="rId13"/>
                     <a:stretch>
                       <a:fillRect/>
                     </a:stretch>
@@ -1373,12 +1152,9 @@
     <w:p>
       <w:pPr>
         <w:pStyle w:val="NormalWeb"/>
-        <w:numPr>
-          <w:ilvl w:val="0"/>
-          <w:numId w:val="27"/>
-        </w:numPr>
         <w:shd w:val="clear" w:color="auto" w:fill="FFFFFF"/>
         <w:spacing w:before="240" w:beforeAutospacing="0" w:after="240" w:afterAutospacing="0"/>
+        <w:ind w:left="360"/>
         <w:rPr>
           <w:color w:val="1F2328"/>
           <w:sz w:val="22"/>
@@ -1393,52 +1169,9 @@
           <w:szCs w:val="22"/>
           <w:lang w:val="es-CO"/>
         </w:rPr>
-        <w:t xml:space="preserve">Verifique el funcionamiento de </w:t>
-      </w:r>
-      <w:proofErr w:type="spellStart"/>
-      <w:r>
-        <w:rPr>
-          <w:color w:val="1F2328"/>
-          <w:sz w:val="22"/>
-          <w:szCs w:val="22"/>
-          <w:lang w:val="es-CO"/>
-        </w:rPr>
-        <w:t>a</w:t>
-      </w:r>
-      <w:proofErr w:type="spellEnd"/>
-      <w:r>
-        <w:rPr>
-          <w:color w:val="1F2328"/>
-          <w:sz w:val="22"/>
-          <w:szCs w:val="22"/>
-          <w:lang w:val="es-CO"/>
-        </w:rPr>
-        <w:t xml:space="preserve"> aplicación lanzando la aplicación con maven:</w:t>
-      </w:r>
-    </w:p>
-    <w:p>
-      <w:pPr>
-        <w:pStyle w:val="NormalWeb"/>
-        <w:shd w:val="clear" w:color="auto" w:fill="FFFFFF"/>
-        <w:spacing w:before="240" w:beforeAutospacing="0" w:after="240" w:afterAutospacing="0"/>
-        <w:ind w:left="360"/>
-        <w:rPr>
-          <w:color w:val="1F2328"/>
-          <w:sz w:val="22"/>
-          <w:szCs w:val="22"/>
-          <w:lang w:val="es-CO"/>
-        </w:rPr>
-      </w:pPr>
-      <w:r>
-        <w:rPr>
-          <w:color w:val="1F2328"/>
-          <w:sz w:val="22"/>
-          <w:szCs w:val="22"/>
-          <w:lang w:val="es-CO"/>
-        </w:rPr>
         <w:t>Y luego enviando una petición GET a: </w:t>
       </w:r>
-      <w:hyperlink r:id="rId13" w:history="1">
+      <w:hyperlink r:id="rId14" w:history="1">
         <w:r>
           <w:rPr>
             <w:rStyle w:val="Hipervnculo"/>
@@ -1456,47 +1189,126 @@
           <w:szCs w:val="22"/>
           <w:lang w:val="es-CO"/>
         </w:rPr>
-        <w:t xml:space="preserve">. Rectifique que, como respuesta, se obtenga un objeto </w:t>
-      </w:r>
-      <w:proofErr w:type="spellStart"/>
-      <w:r>
+        <w:t>. Rectifique que, como respuesta, se obtenga un objeto jSON con una lista que contenga el detalle de los planos suministados por defecto, y que se haya aplicado el filtrado de puntos correspondiente.</w:t>
+      </w:r>
+    </w:p>
+    <w:p>
+      <w:pPr>
+        <w:pStyle w:val="NormalWeb"/>
+        <w:shd w:val="clear" w:color="auto" w:fill="FFFFFF"/>
+        <w:spacing w:before="240" w:beforeAutospacing="0" w:after="240" w:afterAutospacing="0"/>
+        <w:ind w:left="360"/>
         <w:rPr>
           <w:color w:val="1F2328"/>
           <w:sz w:val="22"/>
           <w:szCs w:val="22"/>
           <w:lang w:val="es-CO"/>
         </w:rPr>
-        <w:t>jSON</w:t>
-      </w:r>
-      <w:proofErr w:type="spellEnd"/>
-      <w:r>
+      </w:pPr>
+      <w:r>
+        <w:rPr>
+          <w:noProof/>
+        </w:rPr>
+        <w:drawing>
+          <wp:inline distT="0" distB="0" distL="0" distR="0" wp14:anchorId="4A22F503" wp14:editId="4B03DB37">
+            <wp:extent cx="5742583" cy="3228975"/>
+            <wp:effectExtent l="19050" t="19050" r="10795" b="9525"/>
+            <wp:docPr id="1371721299" name="Imagen 1"/>
+            <wp:cNvGraphicFramePr>
+              <a:graphicFrameLocks xmlns:a="http://schemas.openxmlformats.org/drawingml/2006/main" noChangeAspect="1"/>
+            </wp:cNvGraphicFramePr>
+            <a:graphic xmlns:a="http://schemas.openxmlformats.org/drawingml/2006/main">
+              <a:graphicData uri="http://schemas.openxmlformats.org/drawingml/2006/picture">
+                <pic:pic xmlns:pic="http://schemas.openxmlformats.org/drawingml/2006/picture">
+                  <pic:nvPicPr>
+                    <pic:cNvPr id="1371721299" name=""/>
+                    <pic:cNvPicPr/>
+                  </pic:nvPicPr>
+                  <pic:blipFill>
+                    <a:blip r:embed="rId15"/>
+                    <a:stretch>
+                      <a:fillRect/>
+                    </a:stretch>
+                  </pic:blipFill>
+                  <pic:spPr>
+                    <a:xfrm>
+                      <a:off x="0" y="0"/>
+                      <a:ext cx="5751663" cy="3234081"/>
+                    </a:xfrm>
+                    <a:prstGeom prst="rect">
+                      <a:avLst/>
+                    </a:prstGeom>
+                    <a:ln>
+                      <a:solidFill>
+                        <a:schemeClr val="tx1"/>
+                      </a:solidFill>
+                    </a:ln>
+                  </pic:spPr>
+                </pic:pic>
+              </a:graphicData>
+            </a:graphic>
+          </wp:inline>
+        </w:drawing>
+      </w:r>
+    </w:p>
+    <w:p>
+      <w:pPr>
+        <w:pStyle w:val="NormalWeb"/>
+        <w:shd w:val="clear" w:color="auto" w:fill="FFFFFF"/>
+        <w:spacing w:before="240" w:beforeAutospacing="0" w:after="240" w:afterAutospacing="0"/>
+        <w:ind w:left="360"/>
         <w:rPr>
           <w:color w:val="1F2328"/>
           <w:sz w:val="22"/>
           <w:szCs w:val="22"/>
           <w:lang w:val="es-CO"/>
         </w:rPr>
-        <w:t xml:space="preserve"> con una lista que contenga el detalle de los planos </w:t>
-      </w:r>
-      <w:proofErr w:type="spellStart"/>
-      <w:r>
-        <w:rPr>
-          <w:color w:val="1F2328"/>
-          <w:sz w:val="22"/>
-          <w:szCs w:val="22"/>
-          <w:lang w:val="es-CO"/>
-        </w:rPr>
-        <w:t>suministados</w:t>
-      </w:r>
-      <w:proofErr w:type="spellEnd"/>
-      <w:r>
-        <w:rPr>
-          <w:color w:val="1F2328"/>
-          <w:sz w:val="22"/>
-          <w:szCs w:val="22"/>
-          <w:lang w:val="es-CO"/>
-        </w:rPr>
-        <w:t xml:space="preserve"> por defecto, y que se haya aplicado el filtrado de puntos correspondiente.</w:t>
+      </w:pPr>
+      <w:r>
+        <w:rPr>
+          <w:noProof/>
+        </w:rPr>
+        <w:lastRenderedPageBreak/>
+        <w:drawing>
+          <wp:inline distT="0" distB="0" distL="0" distR="0" wp14:anchorId="3602DDDA" wp14:editId="0E7B0EEA">
+            <wp:extent cx="5943600" cy="3343275"/>
+            <wp:effectExtent l="19050" t="19050" r="19050" b="28575"/>
+            <wp:docPr id="1439310065" name="Imagen 1" descr="Interfaz de usuario gráfica, Texto, Aplicación&#10;&#10;Descripción generada automáticamente"/>
+            <wp:cNvGraphicFramePr>
+              <a:graphicFrameLocks xmlns:a="http://schemas.openxmlformats.org/drawingml/2006/main" noChangeAspect="1"/>
+            </wp:cNvGraphicFramePr>
+            <a:graphic xmlns:a="http://schemas.openxmlformats.org/drawingml/2006/main">
+              <a:graphicData uri="http://schemas.openxmlformats.org/drawingml/2006/picture">
+                <pic:pic xmlns:pic="http://schemas.openxmlformats.org/drawingml/2006/picture">
+                  <pic:nvPicPr>
+                    <pic:cNvPr id="1439310065" name="Imagen 1" descr="Interfaz de usuario gráfica, Texto, Aplicación&#10;&#10;Descripción generada automáticamente"/>
+                    <pic:cNvPicPr/>
+                  </pic:nvPicPr>
+                  <pic:blipFill>
+                    <a:blip r:embed="rId16"/>
+                    <a:stretch>
+                      <a:fillRect/>
+                    </a:stretch>
+                  </pic:blipFill>
+                  <pic:spPr>
+                    <a:xfrm>
+                      <a:off x="0" y="0"/>
+                      <a:ext cx="5943600" cy="3343275"/>
+                    </a:xfrm>
+                    <a:prstGeom prst="rect">
+                      <a:avLst/>
+                    </a:prstGeom>
+                    <a:ln>
+                      <a:solidFill>
+                        <a:schemeClr val="tx1"/>
+                      </a:solidFill>
+                    </a:ln>
+                  </pic:spPr>
+                </pic:pic>
+              </a:graphicData>
+            </a:graphic>
+          </wp:inline>
+        </w:drawing>
       </w:r>
     </w:p>
     <w:p>
@@ -1522,89 +1334,9 @@
           <w:szCs w:val="22"/>
           <w:lang w:val="es-CO"/>
         </w:rPr>
-        <w:t>Modifique el controlador para que ahora, acepte peticiones GET al recurso /</w:t>
-      </w:r>
-      <w:proofErr w:type="spellStart"/>
-      <w:r>
-        <w:rPr>
-          <w:color w:val="1F2328"/>
-          <w:sz w:val="22"/>
-          <w:szCs w:val="22"/>
-          <w:lang w:val="es-CO"/>
-        </w:rPr>
-        <w:t>blueprints</w:t>
-      </w:r>
-      <w:proofErr w:type="spellEnd"/>
-      <w:r>
-        <w:rPr>
-          <w:color w:val="1F2328"/>
-          <w:sz w:val="22"/>
-          <w:szCs w:val="22"/>
-          <w:lang w:val="es-CO"/>
-        </w:rPr>
-        <w:t>/{</w:t>
-      </w:r>
-      <w:proofErr w:type="spellStart"/>
-      <w:r>
-        <w:rPr>
-          <w:color w:val="1F2328"/>
-          <w:sz w:val="22"/>
-          <w:szCs w:val="22"/>
-          <w:lang w:val="es-CO"/>
-        </w:rPr>
-        <w:t>author</w:t>
-      </w:r>
-      <w:proofErr w:type="spellEnd"/>
-      <w:r>
-        <w:rPr>
-          <w:color w:val="1F2328"/>
-          <w:sz w:val="22"/>
-          <w:szCs w:val="22"/>
-          <w:lang w:val="es-CO"/>
-        </w:rPr>
-        <w:t xml:space="preserve">}, el cual retorne usando una representación </w:t>
-      </w:r>
-      <w:proofErr w:type="spellStart"/>
-      <w:r>
-        <w:rPr>
-          <w:color w:val="1F2328"/>
-          <w:sz w:val="22"/>
-          <w:szCs w:val="22"/>
-          <w:lang w:val="es-CO"/>
-        </w:rPr>
-        <w:t>jSON</w:t>
-      </w:r>
-      <w:proofErr w:type="spellEnd"/>
-      <w:r>
-        <w:rPr>
-          <w:color w:val="1F2328"/>
-          <w:sz w:val="22"/>
-          <w:szCs w:val="22"/>
-          <w:lang w:val="es-CO"/>
-        </w:rPr>
-        <w:t xml:space="preserve"> todos los planos realizados por el autor cuyo nombre sea {</w:t>
-      </w:r>
-      <w:proofErr w:type="spellStart"/>
-      <w:r>
-        <w:rPr>
-          <w:color w:val="1F2328"/>
-          <w:sz w:val="22"/>
-          <w:szCs w:val="22"/>
-          <w:lang w:val="es-CO"/>
-        </w:rPr>
-        <w:t>author</w:t>
-      </w:r>
-      <w:proofErr w:type="spellEnd"/>
-      <w:r>
-        <w:rPr>
-          <w:color w:val="1F2328"/>
-          <w:sz w:val="22"/>
-          <w:szCs w:val="22"/>
-          <w:lang w:val="es-CO"/>
-        </w:rPr>
-        <w:t>}. Si no existe dicho autor, se debe responder con el código de error HTTP 404. Para esto, revise en </w:t>
-      </w:r>
-      <w:hyperlink r:id="rId14" w:history="1">
+        <w:t>Modifique el controlador para que ahora, acepte peticiones GET al recurso /blueprints/{author}, el cual retorne usando una representación jSON todos los planos realizados por el autor cuyo nombre sea {author}. Si no existe dicho autor, se debe responder con el código de error HTTP 404. Para esto, revise en </w:t>
+      </w:r>
+      <w:hyperlink r:id="rId17" w:history="1">
         <w:r>
           <w:rPr>
             <w:rStyle w:val="Hipervnculo"/>
@@ -1624,7 +1356,7 @@
         </w:rPr>
         <w:t>, sección 22.3.2, el uso de @PathVariable. De nuevo, verifique que al hacer una petición GET -por ejemplo- a recurso </w:t>
       </w:r>
-      <w:hyperlink r:id="rId15" w:history="1">
+      <w:hyperlink r:id="rId18" w:history="1">
         <w:r>
           <w:rPr>
             <w:rStyle w:val="Hipervnculo"/>
@@ -1642,27 +1374,7 @@
           <w:szCs w:val="22"/>
           <w:lang w:val="es-CO"/>
         </w:rPr>
-        <w:t xml:space="preserve">, se obtenga en formato </w:t>
-      </w:r>
-      <w:proofErr w:type="spellStart"/>
-      <w:r>
-        <w:rPr>
-          <w:color w:val="1F2328"/>
-          <w:sz w:val="22"/>
-          <w:szCs w:val="22"/>
-          <w:lang w:val="es-CO"/>
-        </w:rPr>
-        <w:t>jSON</w:t>
-      </w:r>
-      <w:proofErr w:type="spellEnd"/>
-      <w:r>
-        <w:rPr>
-          <w:color w:val="1F2328"/>
-          <w:sz w:val="22"/>
-          <w:szCs w:val="22"/>
-          <w:lang w:val="es-CO"/>
-        </w:rPr>
-        <w:t xml:space="preserve"> el conjunto de planos asociados al autor 'juan' (ajuste esto a los nombres de autor usados en el punto 2).</w:t>
+        <w:t>, se obtenga en formato jSON el conjunto de planos asociados al autor 'juan' (ajuste esto a los nombres de autor usados en el punto 2).</w:t>
       </w:r>
     </w:p>
     <w:p>
@@ -1688,127 +1400,7 @@
           <w:szCs w:val="22"/>
           <w:lang w:val="es-CO"/>
         </w:rPr>
-        <w:t>Modifique el controlador para que ahora, acepte peticiones GET al recurso /</w:t>
-      </w:r>
-      <w:proofErr w:type="spellStart"/>
-      <w:r>
-        <w:rPr>
-          <w:color w:val="1F2328"/>
-          <w:sz w:val="22"/>
-          <w:szCs w:val="22"/>
-          <w:lang w:val="es-CO"/>
-        </w:rPr>
-        <w:t>blueprints</w:t>
-      </w:r>
-      <w:proofErr w:type="spellEnd"/>
-      <w:r>
-        <w:rPr>
-          <w:color w:val="1F2328"/>
-          <w:sz w:val="22"/>
-          <w:szCs w:val="22"/>
-          <w:lang w:val="es-CO"/>
-        </w:rPr>
-        <w:t>/{</w:t>
-      </w:r>
-      <w:proofErr w:type="spellStart"/>
-      <w:r>
-        <w:rPr>
-          <w:color w:val="1F2328"/>
-          <w:sz w:val="22"/>
-          <w:szCs w:val="22"/>
-          <w:lang w:val="es-CO"/>
-        </w:rPr>
-        <w:t>author</w:t>
-      </w:r>
-      <w:proofErr w:type="spellEnd"/>
-      <w:r>
-        <w:rPr>
-          <w:color w:val="1F2328"/>
-          <w:sz w:val="22"/>
-          <w:szCs w:val="22"/>
-          <w:lang w:val="es-CO"/>
-        </w:rPr>
-        <w:t>}/{</w:t>
-      </w:r>
-      <w:proofErr w:type="spellStart"/>
-      <w:r>
-        <w:rPr>
-          <w:color w:val="1F2328"/>
-          <w:sz w:val="22"/>
-          <w:szCs w:val="22"/>
-          <w:lang w:val="es-CO"/>
-        </w:rPr>
-        <w:t>bpname</w:t>
-      </w:r>
-      <w:proofErr w:type="spellEnd"/>
-      <w:r>
-        <w:rPr>
-          <w:color w:val="1F2328"/>
-          <w:sz w:val="22"/>
-          <w:szCs w:val="22"/>
-          <w:lang w:val="es-CO"/>
-        </w:rPr>
-        <w:t xml:space="preserve">}, el cual retorne usando una representación </w:t>
-      </w:r>
-      <w:proofErr w:type="spellStart"/>
-      <w:r>
-        <w:rPr>
-          <w:color w:val="1F2328"/>
-          <w:sz w:val="22"/>
-          <w:szCs w:val="22"/>
-          <w:lang w:val="es-CO"/>
-        </w:rPr>
-        <w:t>jSON</w:t>
-      </w:r>
-      <w:proofErr w:type="spellEnd"/>
-      <w:r>
-        <w:rPr>
-          <w:color w:val="1F2328"/>
-          <w:sz w:val="22"/>
-          <w:szCs w:val="22"/>
-          <w:lang w:val="es-CO"/>
-        </w:rPr>
-        <w:t xml:space="preserve"> sólo UN plano, en este caso el realizado por {</w:t>
-      </w:r>
-      <w:proofErr w:type="spellStart"/>
-      <w:r>
-        <w:rPr>
-          <w:color w:val="1F2328"/>
-          <w:sz w:val="22"/>
-          <w:szCs w:val="22"/>
-          <w:lang w:val="es-CO"/>
-        </w:rPr>
-        <w:t>author</w:t>
-      </w:r>
-      <w:proofErr w:type="spellEnd"/>
-      <w:r>
-        <w:rPr>
-          <w:color w:val="1F2328"/>
-          <w:sz w:val="22"/>
-          <w:szCs w:val="22"/>
-          <w:lang w:val="es-CO"/>
-        </w:rPr>
-        <w:t>} y cuyo nombre sea {</w:t>
-      </w:r>
-      <w:proofErr w:type="spellStart"/>
-      <w:r>
-        <w:rPr>
-          <w:color w:val="1F2328"/>
-          <w:sz w:val="22"/>
-          <w:szCs w:val="22"/>
-          <w:lang w:val="es-CO"/>
-        </w:rPr>
-        <w:t>bpname</w:t>
-      </w:r>
-      <w:proofErr w:type="spellEnd"/>
-      <w:r>
-        <w:rPr>
-          <w:color w:val="1F2328"/>
-          <w:sz w:val="22"/>
-          <w:szCs w:val="22"/>
-          <w:lang w:val="es-CO"/>
-        </w:rPr>
-        <w:t>}. De nuevo, si no existe dicho autor, se debe responder con el código de error HTTP 404.</w:t>
+        <w:t>Modifique el controlador para que ahora, acepte peticiones GET al recurso /blueprints/{author}/{bpname}, el cual retorne usando una representación jSON sólo UN plano, en este caso el realizado por {author} y cuyo nombre sea {bpname}. De nuevo, si no existe dicho autor, se debe responder con el código de error HTTP 404.</w:t>
       </w:r>
     </w:p>
     <w:p>
@@ -1875,27 +1467,7 @@
           <w:szCs w:val="22"/>
           <w:lang w:val="es-CO"/>
         </w:rPr>
-        <w:t xml:space="preserve">Agregue el manejo de peticiones POST (creación de nuevos planos), de manera que un cliente http pueda registrar una nueva orden haciendo una petición POST al recurso ‘planos’, y enviando como contenido de la petición todo el detalle de dicho recurso a través de un documento </w:t>
-      </w:r>
-      <w:proofErr w:type="spellStart"/>
-      <w:r>
-        <w:rPr>
-          <w:color w:val="1F2328"/>
-          <w:sz w:val="22"/>
-          <w:szCs w:val="22"/>
-          <w:lang w:val="es-CO"/>
-        </w:rPr>
-        <w:t>jSON</w:t>
-      </w:r>
-      <w:proofErr w:type="spellEnd"/>
-      <w:r>
-        <w:rPr>
-          <w:color w:val="1F2328"/>
-          <w:sz w:val="22"/>
-          <w:szCs w:val="22"/>
-          <w:lang w:val="es-CO"/>
-        </w:rPr>
-        <w:t>. Para esto, tenga en cuenta el siguiente ejemplo, que considera -por consistencia con el protocolo HTTP- el manejo de códigos de estados HTTP (en caso de éxito o error):</w:t>
+        <w:t>Agregue el manejo de peticiones POST (creación de nuevos planos), de manera que un cliente http pueda registrar una nueva orden haciendo una petición POST al recurso ‘planos’, y enviando como contenido de la petición todo el detalle de dicho recurso a través de un documento jSON. Para esto, tenga en cuenta el siguiente ejemplo, que considera -por consistencia con el protocolo HTTP- el manejo de códigos de estados HTTP (en caso de éxito o error):</w:t>
       </w:r>
     </w:p>
     <w:p>
@@ -1915,6 +1487,7 @@
         <w:rPr>
           <w:noProof/>
         </w:rPr>
+        <w:lastRenderedPageBreak/>
         <w:drawing>
           <wp:inline distT="0" distB="0" distL="0" distR="0" wp14:anchorId="346DDC4D" wp14:editId="504AC0CA">
             <wp:extent cx="5943600" cy="1759585"/>
@@ -1931,7 +1504,7 @@
                     <pic:cNvPicPr/>
                   </pic:nvPicPr>
                   <pic:blipFill>
-                    <a:blip r:embed="rId16"/>
+                    <a:blip r:embed="rId19"/>
                     <a:stretch>
                       <a:fillRect/>
                     </a:stretch>
@@ -1980,107 +1553,7 @@
           <w:szCs w:val="22"/>
           <w:lang w:val="es-CO"/>
         </w:rPr>
-        <w:t xml:space="preserve">Para probar que el recurso ‘planos’ acepta e interpreta correctamente las peticiones POST, use el comando </w:t>
-      </w:r>
-      <w:proofErr w:type="spellStart"/>
-      <w:r>
-        <w:rPr>
-          <w:color w:val="1F2328"/>
-          <w:sz w:val="22"/>
-          <w:szCs w:val="22"/>
-          <w:lang w:val="es-CO"/>
-        </w:rPr>
-        <w:t>curl</w:t>
-      </w:r>
-      <w:proofErr w:type="spellEnd"/>
-      <w:r>
-        <w:rPr>
-          <w:color w:val="1F2328"/>
-          <w:sz w:val="22"/>
-          <w:szCs w:val="22"/>
-          <w:lang w:val="es-CO"/>
-        </w:rPr>
-        <w:t xml:space="preserve"> de Unix. Este comando tiene como parámetro el tipo de contenido manejado (en este caso </w:t>
-      </w:r>
-      <w:proofErr w:type="spellStart"/>
-      <w:r>
-        <w:rPr>
-          <w:color w:val="1F2328"/>
-          <w:sz w:val="22"/>
-          <w:szCs w:val="22"/>
-          <w:lang w:val="es-CO"/>
-        </w:rPr>
-        <w:t>jSON</w:t>
-      </w:r>
-      <w:proofErr w:type="spellEnd"/>
-      <w:r>
-        <w:rPr>
-          <w:color w:val="1F2328"/>
-          <w:sz w:val="22"/>
-          <w:szCs w:val="22"/>
-          <w:lang w:val="es-CO"/>
-        </w:rPr>
-        <w:t xml:space="preserve">), y el ‘cuerpo del mensaje’ que irá con la petición, lo cual en este caso debe ser un documento </w:t>
-      </w:r>
-      <w:proofErr w:type="spellStart"/>
-      <w:r>
-        <w:rPr>
-          <w:color w:val="1F2328"/>
-          <w:sz w:val="22"/>
-          <w:szCs w:val="22"/>
-          <w:lang w:val="es-CO"/>
-        </w:rPr>
-        <w:t>jSON</w:t>
-      </w:r>
-      <w:proofErr w:type="spellEnd"/>
-      <w:r>
-        <w:rPr>
-          <w:color w:val="1F2328"/>
-          <w:sz w:val="22"/>
-          <w:szCs w:val="22"/>
-          <w:lang w:val="es-CO"/>
-        </w:rPr>
-        <w:t xml:space="preserve"> equivalente a la clase Cliente (donde en lugar de {</w:t>
-      </w:r>
-      <w:proofErr w:type="spellStart"/>
-      <w:r>
-        <w:rPr>
-          <w:color w:val="1F2328"/>
-          <w:sz w:val="22"/>
-          <w:szCs w:val="22"/>
-          <w:lang w:val="es-CO"/>
-        </w:rPr>
-        <w:t>ObjetoJSON</w:t>
-      </w:r>
-      <w:proofErr w:type="spellEnd"/>
-      <w:r>
-        <w:rPr>
-          <w:color w:val="1F2328"/>
-          <w:sz w:val="22"/>
-          <w:szCs w:val="22"/>
-          <w:lang w:val="es-CO"/>
-        </w:rPr>
-        <w:t xml:space="preserve">}, se usará un objeto </w:t>
-      </w:r>
-      <w:proofErr w:type="spellStart"/>
-      <w:r>
-        <w:rPr>
-          <w:color w:val="1F2328"/>
-          <w:sz w:val="22"/>
-          <w:szCs w:val="22"/>
-          <w:lang w:val="es-CO"/>
-        </w:rPr>
-        <w:t>jSON</w:t>
-      </w:r>
-      <w:proofErr w:type="spellEnd"/>
-      <w:r>
-        <w:rPr>
-          <w:color w:val="1F2328"/>
-          <w:sz w:val="22"/>
-          <w:szCs w:val="22"/>
-          <w:lang w:val="es-CO"/>
-        </w:rPr>
-        <w:t xml:space="preserve"> correspondiente a una nueva orden:</w:t>
+        <w:t>Para probar que el recurso ‘planos’ acepta e interpreta correctamente las peticiones POST, use el comando curl de Unix. Este comando tiene como parámetro el tipo de contenido manejado (en este caso jSON), y el ‘cuerpo del mensaje’ que irá con la petición, lo cual en este caso debe ser un documento jSON equivalente a la clase Cliente (donde en lugar de {ObjetoJSON}, se usará un objeto jSON correspondiente a una nueva orden:</w:t>
       </w:r>
     </w:p>
     <w:p>
@@ -2100,7 +1573,6 @@
         <w:rPr>
           <w:noProof/>
         </w:rPr>
-        <w:lastRenderedPageBreak/>
         <w:drawing>
           <wp:inline distT="0" distB="0" distL="0" distR="0" wp14:anchorId="7C77FEDA" wp14:editId="16E05F44">
             <wp:extent cx="5943600" cy="666750"/>
@@ -2117,7 +1589,7 @@
                     <pic:cNvPicPr/>
                   </pic:nvPicPr>
                   <pic:blipFill>
-                    <a:blip r:embed="rId17"/>
+                    <a:blip r:embed="rId20"/>
                     <a:stretch>
                       <a:fillRect/>
                     </a:stretch>
@@ -2158,29 +1630,9 @@
           <w:szCs w:val="22"/>
           <w:lang w:val="es-CO"/>
         </w:rPr>
-        <w:t xml:space="preserve">Con lo anterior, registre un nuevo plano (para 'diseñar' un objeto </w:t>
-      </w:r>
-      <w:proofErr w:type="spellStart"/>
-      <w:r>
-        <w:rPr>
-          <w:color w:val="1F2328"/>
-          <w:sz w:val="22"/>
-          <w:szCs w:val="22"/>
-          <w:lang w:val="es-CO"/>
-        </w:rPr>
-        <w:t>jSON</w:t>
-      </w:r>
-      <w:proofErr w:type="spellEnd"/>
-      <w:r>
-        <w:rPr>
-          <w:color w:val="1F2328"/>
-          <w:sz w:val="22"/>
-          <w:szCs w:val="22"/>
-          <w:lang w:val="es-CO"/>
-        </w:rPr>
-        <w:t>, puede usar </w:t>
-      </w:r>
-      <w:hyperlink r:id="rId18" w:history="1">
+        <w:t>Con lo anterior, registre un nuevo plano (para 'diseñar' un objeto jSON, puede usar </w:t>
+      </w:r>
+      <w:hyperlink r:id="rId21" w:history="1">
         <w:r>
           <w:rPr>
             <w:rStyle w:val="Hipervnculo"/>
@@ -2221,27 +1673,7 @@
           <w:szCs w:val="22"/>
           <w:lang w:val="es-CO"/>
         </w:rPr>
-        <w:t xml:space="preserve">Nota: puede basarse en el formato </w:t>
-      </w:r>
-      <w:proofErr w:type="spellStart"/>
-      <w:r>
-        <w:rPr>
-          <w:color w:val="1F2328"/>
-          <w:sz w:val="22"/>
-          <w:szCs w:val="22"/>
-          <w:lang w:val="es-CO"/>
-        </w:rPr>
-        <w:t>jSON</w:t>
-      </w:r>
-      <w:proofErr w:type="spellEnd"/>
-      <w:r>
-        <w:rPr>
-          <w:color w:val="1F2328"/>
-          <w:sz w:val="22"/>
-          <w:szCs w:val="22"/>
-          <w:lang w:val="es-CO"/>
-        </w:rPr>
-        <w:t xml:space="preserve"> mostrado en el navegador al consultar una orden con el método GET.</w:t>
+        <w:t>Nota: puede basarse en el formato jSON mostrado en el navegador al consultar una orden con el método GET.</w:t>
       </w:r>
     </w:p>
     <w:p>
@@ -2267,87 +1699,7 @@
           <w:szCs w:val="22"/>
           <w:lang w:val="es-CO"/>
         </w:rPr>
-        <w:t xml:space="preserve">Teniendo en cuenta el autor y </w:t>
-      </w:r>
-      <w:proofErr w:type="spellStart"/>
-      <w:r>
-        <w:rPr>
-          <w:color w:val="1F2328"/>
-          <w:sz w:val="22"/>
-          <w:szCs w:val="22"/>
-          <w:lang w:val="es-CO"/>
-        </w:rPr>
-        <w:t>numbre</w:t>
-      </w:r>
-      <w:proofErr w:type="spellEnd"/>
-      <w:r>
-        <w:rPr>
-          <w:color w:val="1F2328"/>
-          <w:sz w:val="22"/>
-          <w:szCs w:val="22"/>
-          <w:lang w:val="es-CO"/>
-        </w:rPr>
-        <w:t xml:space="preserve"> del plano registrado, verifique que el mismo se pueda obtener mediante una petición GET al recurso '/</w:t>
-      </w:r>
-      <w:proofErr w:type="spellStart"/>
-      <w:r>
-        <w:rPr>
-          <w:color w:val="1F2328"/>
-          <w:sz w:val="22"/>
-          <w:szCs w:val="22"/>
-          <w:lang w:val="es-CO"/>
-        </w:rPr>
-        <w:t>blueprints</w:t>
-      </w:r>
-      <w:proofErr w:type="spellEnd"/>
-      <w:r>
-        <w:rPr>
-          <w:color w:val="1F2328"/>
-          <w:sz w:val="22"/>
-          <w:szCs w:val="22"/>
-          <w:lang w:val="es-CO"/>
-        </w:rPr>
-        <w:t>/{</w:t>
-      </w:r>
-      <w:proofErr w:type="spellStart"/>
-      <w:r>
-        <w:rPr>
-          <w:color w:val="1F2328"/>
-          <w:sz w:val="22"/>
-          <w:szCs w:val="22"/>
-          <w:lang w:val="es-CO"/>
-        </w:rPr>
-        <w:t>author</w:t>
-      </w:r>
-      <w:proofErr w:type="spellEnd"/>
-      <w:r>
-        <w:rPr>
-          <w:color w:val="1F2328"/>
-          <w:sz w:val="22"/>
-          <w:szCs w:val="22"/>
-          <w:lang w:val="es-CO"/>
-        </w:rPr>
-        <w:t>}/{</w:t>
-      </w:r>
-      <w:proofErr w:type="spellStart"/>
-      <w:r>
-        <w:rPr>
-          <w:color w:val="1F2328"/>
-          <w:sz w:val="22"/>
-          <w:szCs w:val="22"/>
-          <w:lang w:val="es-CO"/>
-        </w:rPr>
-        <w:t>bpname</w:t>
-      </w:r>
-      <w:proofErr w:type="spellEnd"/>
-      <w:r>
-        <w:rPr>
-          <w:color w:val="1F2328"/>
-          <w:sz w:val="22"/>
-          <w:szCs w:val="22"/>
-          <w:lang w:val="es-CO"/>
-        </w:rPr>
-        <w:t>}' correspondiente.</w:t>
+        <w:t>Teniendo en cuenta el autor y numbre del plano registrado, verifique que el mismo se pueda obtener mediante una petición GET al recurso '/blueprints/{author}/{bpname}' correspondiente.</w:t>
       </w:r>
     </w:p>
     <w:p>
@@ -2373,67 +1725,7 @@
           <w:szCs w:val="22"/>
           <w:lang w:val="es-CO"/>
         </w:rPr>
-        <w:t>Agregue soporte al verbo PUT para los recursos de la forma '/</w:t>
-      </w:r>
-      <w:proofErr w:type="spellStart"/>
-      <w:r>
-        <w:rPr>
-          <w:color w:val="1F2328"/>
-          <w:sz w:val="22"/>
-          <w:szCs w:val="22"/>
-          <w:lang w:val="es-CO"/>
-        </w:rPr>
-        <w:t>blueprints</w:t>
-      </w:r>
-      <w:proofErr w:type="spellEnd"/>
-      <w:r>
-        <w:rPr>
-          <w:color w:val="1F2328"/>
-          <w:sz w:val="22"/>
-          <w:szCs w:val="22"/>
-          <w:lang w:val="es-CO"/>
-        </w:rPr>
-        <w:t>/{</w:t>
-      </w:r>
-      <w:proofErr w:type="spellStart"/>
-      <w:r>
-        <w:rPr>
-          <w:color w:val="1F2328"/>
-          <w:sz w:val="22"/>
-          <w:szCs w:val="22"/>
-          <w:lang w:val="es-CO"/>
-        </w:rPr>
-        <w:t>author</w:t>
-      </w:r>
-      <w:proofErr w:type="spellEnd"/>
-      <w:r>
-        <w:rPr>
-          <w:color w:val="1F2328"/>
-          <w:sz w:val="22"/>
-          <w:szCs w:val="22"/>
-          <w:lang w:val="es-CO"/>
-        </w:rPr>
-        <w:t>}/{</w:t>
-      </w:r>
-      <w:proofErr w:type="spellStart"/>
-      <w:r>
-        <w:rPr>
-          <w:color w:val="1F2328"/>
-          <w:sz w:val="22"/>
-          <w:szCs w:val="22"/>
-          <w:lang w:val="es-CO"/>
-        </w:rPr>
-        <w:t>bpname</w:t>
-      </w:r>
-      <w:proofErr w:type="spellEnd"/>
-      <w:r>
-        <w:rPr>
-          <w:color w:val="1F2328"/>
-          <w:sz w:val="22"/>
-          <w:szCs w:val="22"/>
-          <w:lang w:val="es-CO"/>
-        </w:rPr>
-        <w:t>}', de manera que sea posible actualizar un plano determinado.</w:t>
+        <w:t>Agregue soporte al verbo PUT para los recursos de la forma '/blueprints/{author}/{bpname}', de manera que sea posible actualizar un plano determinado.</w:t>
       </w:r>
     </w:p>
     <w:p>
@@ -2518,61 +1810,7 @@
           <w:color w:val="1F2328"/>
           <w:lang w:eastAsia="es-CO"/>
         </w:rPr>
-        <w:t xml:space="preserve">El componente </w:t>
-      </w:r>
-      <w:proofErr w:type="spellStart"/>
-      <w:r>
-        <w:rPr>
-          <w:rFonts w:ascii="Times New Roman" w:eastAsia="Times New Roman" w:hAnsi="Times New Roman" w:cs="Times New Roman"/>
-          <w:color w:val="1F2328"/>
-          <w:lang w:eastAsia="es-CO"/>
-        </w:rPr>
-        <w:t>BlueprintsRESTAPI</w:t>
-      </w:r>
-      <w:proofErr w:type="spellEnd"/>
-      <w:r>
-        <w:rPr>
-          <w:rFonts w:ascii="Times New Roman" w:eastAsia="Times New Roman" w:hAnsi="Times New Roman" w:cs="Times New Roman"/>
-          <w:color w:val="1F2328"/>
-          <w:lang w:eastAsia="es-CO"/>
-        </w:rPr>
-        <w:t xml:space="preserve"> funcionará en un entorno concurrente. Es decir, </w:t>
-      </w:r>
-      <w:proofErr w:type="spellStart"/>
-      <w:r>
-        <w:rPr>
-          <w:rFonts w:ascii="Times New Roman" w:eastAsia="Times New Roman" w:hAnsi="Times New Roman" w:cs="Times New Roman"/>
-          <w:color w:val="1F2328"/>
-          <w:lang w:eastAsia="es-CO"/>
-        </w:rPr>
-        <w:t>atederá</w:t>
-      </w:r>
-      <w:proofErr w:type="spellEnd"/>
-      <w:r>
-        <w:rPr>
-          <w:rFonts w:ascii="Times New Roman" w:eastAsia="Times New Roman" w:hAnsi="Times New Roman" w:cs="Times New Roman"/>
-          <w:color w:val="1F2328"/>
-          <w:lang w:eastAsia="es-CO"/>
-        </w:rPr>
-        <w:t xml:space="preserve"> múltiples peticiones simultáneamente (con el </w:t>
-      </w:r>
-      <w:proofErr w:type="spellStart"/>
-      <w:r>
-        <w:rPr>
-          <w:rFonts w:ascii="Times New Roman" w:eastAsia="Times New Roman" w:hAnsi="Times New Roman" w:cs="Times New Roman"/>
-          <w:color w:val="1F2328"/>
-          <w:lang w:eastAsia="es-CO"/>
-        </w:rPr>
-        <w:t>stack</w:t>
-      </w:r>
-      <w:proofErr w:type="spellEnd"/>
-      <w:r>
-        <w:rPr>
-          <w:rFonts w:ascii="Times New Roman" w:eastAsia="Times New Roman" w:hAnsi="Times New Roman" w:cs="Times New Roman"/>
-          <w:color w:val="1F2328"/>
-          <w:lang w:eastAsia="es-CO"/>
-        </w:rPr>
-        <w:t xml:space="preserve"> de aplicaciones usado, dichas peticiones se atenderán por defecto a través múltiples de hilos). Dado lo anterior, debe hacer una revisión de su API (una vez funcione), e identificar:</w:t>
+        <w:t>El componente BlueprintsRESTAPI funcionará en un entorno concurrente. Es decir, atederá múltiples peticiones simultáneamente (con el stack de aplicaciones usado, dichas peticiones se atenderán por defecto a través múltiples de hilos). Dado lo anterior, debe hacer una revisión de su API (una vez funcione), e identificar:</w:t>
       </w:r>
     </w:p>
     <w:p>
@@ -2656,6 +1894,7 @@
           <w:color w:val="1F2328"/>
           <w:lang w:eastAsia="es-CO"/>
         </w:rPr>
+        <w:lastRenderedPageBreak/>
         <w:t>Escriba su análisis y la solución aplicada en el archivo ANALISIS_CONCURRENCIA.txt</w:t>
       </w:r>
     </w:p>

</xml_diff>

<commit_message>
Parte I punto 5
</commit_message>
<xml_diff>
--- a/BermudezLadino_Lab05.docx
+++ b/BermudezLadino_Lab05.docx
@@ -162,6 +162,7 @@
           <w:lang w:val="en-US"/>
         </w:rPr>
       </w:pPr>
+      <w:proofErr w:type="spellStart"/>
       <w:r>
         <w:rPr>
           <w:rFonts w:ascii="Times New Roman" w:hAnsi="Times New Roman" w:cs="Times New Roman"/>
@@ -170,7 +171,40 @@
           <w:szCs w:val="24"/>
           <w:lang w:val="en-US"/>
         </w:rPr>
-        <w:t>url repositorio:</w:t>
+        <w:t>url</w:t>
+      </w:r>
+      <w:proofErr w:type="spellEnd"/>
+      <w:r>
+        <w:rPr>
+          <w:rFonts w:ascii="Times New Roman" w:hAnsi="Times New Roman" w:cs="Times New Roman"/>
+          <w:color w:val="000000"/>
+          <w:sz w:val="24"/>
+          <w:szCs w:val="24"/>
+          <w:lang w:val="en-US"/>
+        </w:rPr>
+        <w:t xml:space="preserve"> </w:t>
+      </w:r>
+      <w:proofErr w:type="spellStart"/>
+      <w:r>
+        <w:rPr>
+          <w:rFonts w:ascii="Times New Roman" w:hAnsi="Times New Roman" w:cs="Times New Roman"/>
+          <w:color w:val="000000"/>
+          <w:sz w:val="24"/>
+          <w:szCs w:val="24"/>
+          <w:lang w:val="en-US"/>
+        </w:rPr>
+        <w:t>repositorio</w:t>
+      </w:r>
+      <w:proofErr w:type="spellEnd"/>
+      <w:r>
+        <w:rPr>
+          <w:rFonts w:ascii="Times New Roman" w:hAnsi="Times New Roman" w:cs="Times New Roman"/>
+          <w:color w:val="000000"/>
+          <w:sz w:val="24"/>
+          <w:szCs w:val="24"/>
+          <w:lang w:val="en-US"/>
+        </w:rPr>
+        <w:t>:</w:t>
       </w:r>
     </w:p>
     <w:p>
@@ -266,18 +300,18 @@
           <w:sz w:val="24"/>
           <w:szCs w:val="24"/>
         </w:rPr>
-        <w:t>Karol Daniela Ladino Ladino</w:t>
-      </w:r>
-    </w:p>
-    <w:p>
-      <w:pPr>
-        <w:jc w:val="center"/>
+        <w:t xml:space="preserve">Karol Daniela Ladino </w:t>
+      </w:r>
+      <w:proofErr w:type="spellStart"/>
+      <w:r>
         <w:rPr>
           <w:rFonts w:ascii="Times New Roman" w:hAnsi="Times New Roman" w:cs="Times New Roman"/>
           <w:sz w:val="24"/>
           <w:szCs w:val="24"/>
         </w:rPr>
-      </w:pPr>
+        <w:t>Ladino</w:t>
+      </w:r>
+      <w:proofErr w:type="spellEnd"/>
     </w:p>
     <w:p>
       <w:pPr>
@@ -298,76 +332,134 @@
           <w:szCs w:val="24"/>
         </w:rPr>
       </w:pPr>
-      <w:r>
+    </w:p>
+    <w:p>
+      <w:pPr>
+        <w:jc w:val="center"/>
         <w:rPr>
           <w:rFonts w:ascii="Times New Roman" w:hAnsi="Times New Roman" w:cs="Times New Roman"/>
           <w:sz w:val="24"/>
           <w:szCs w:val="24"/>
         </w:rPr>
-        <w:t>Squad:</w:t>
-      </w:r>
-    </w:p>
-    <w:p>
-      <w:pPr>
-        <w:jc w:val="center"/>
+      </w:pPr>
+      <w:proofErr w:type="spellStart"/>
+      <w:r>
         <w:rPr>
           <w:rFonts w:ascii="Times New Roman" w:hAnsi="Times New Roman" w:cs="Times New Roman"/>
           <w:sz w:val="24"/>
           <w:szCs w:val="24"/>
         </w:rPr>
-      </w:pPr>
+        <w:t>Squad</w:t>
+      </w:r>
+      <w:proofErr w:type="spellEnd"/>
       <w:r>
         <w:rPr>
           <w:rFonts w:ascii="Times New Roman" w:hAnsi="Times New Roman" w:cs="Times New Roman"/>
           <w:sz w:val="24"/>
           <w:szCs w:val="24"/>
         </w:rPr>
-        <w:t>Inside Out</w:t>
-      </w:r>
-    </w:p>
-    <w:p>
-      <w:pPr>
+        <w:t>:</w:t>
+      </w:r>
+    </w:p>
+    <w:p>
+      <w:pPr>
+        <w:jc w:val="center"/>
         <w:rPr>
           <w:rFonts w:ascii="Times New Roman" w:hAnsi="Times New Roman" w:cs="Times New Roman"/>
           <w:sz w:val="24"/>
           <w:szCs w:val="24"/>
         </w:rPr>
       </w:pPr>
-    </w:p>
-    <w:p>
-      <w:pPr>
-        <w:jc w:val="center"/>
+      <w:proofErr w:type="spellStart"/>
+      <w:r>
         <w:rPr>
           <w:rFonts w:ascii="Times New Roman" w:hAnsi="Times New Roman" w:cs="Times New Roman"/>
           <w:sz w:val="24"/>
           <w:szCs w:val="24"/>
         </w:rPr>
-      </w:pPr>
+        <w:t>Inside</w:t>
+      </w:r>
+      <w:proofErr w:type="spellEnd"/>
       <w:r>
         <w:rPr>
           <w:rFonts w:ascii="Times New Roman" w:hAnsi="Times New Roman" w:cs="Times New Roman"/>
           <w:sz w:val="24"/>
           <w:szCs w:val="24"/>
         </w:rPr>
-        <w:t>Profesor:</w:t>
-      </w:r>
-    </w:p>
-    <w:p>
-      <w:pPr>
-        <w:jc w:val="center"/>
+        <w:t xml:space="preserve"> </w:t>
+      </w:r>
+      <w:proofErr w:type="spellStart"/>
+      <w:r>
         <w:rPr>
           <w:rFonts w:ascii="Times New Roman" w:hAnsi="Times New Roman" w:cs="Times New Roman"/>
           <w:sz w:val="24"/>
           <w:szCs w:val="24"/>
         </w:rPr>
-      </w:pPr>
-      <w:r>
+        <w:t>Out</w:t>
+      </w:r>
+      <w:proofErr w:type="spellEnd"/>
+    </w:p>
+    <w:p>
+      <w:pPr>
         <w:rPr>
           <w:rFonts w:ascii="Times New Roman" w:hAnsi="Times New Roman" w:cs="Times New Roman"/>
           <w:sz w:val="24"/>
           <w:szCs w:val="24"/>
         </w:rPr>
-        <w:t>Javier Iván Toquica Barrera</w:t>
+      </w:pPr>
+    </w:p>
+    <w:p>
+      <w:pPr>
+        <w:jc w:val="center"/>
+        <w:rPr>
+          <w:rFonts w:ascii="Times New Roman" w:hAnsi="Times New Roman" w:cs="Times New Roman"/>
+          <w:sz w:val="24"/>
+          <w:szCs w:val="24"/>
+        </w:rPr>
+      </w:pPr>
+      <w:r>
+        <w:rPr>
+          <w:rFonts w:ascii="Times New Roman" w:hAnsi="Times New Roman" w:cs="Times New Roman"/>
+          <w:sz w:val="24"/>
+          <w:szCs w:val="24"/>
+        </w:rPr>
+        <w:t>Profesor:</w:t>
+      </w:r>
+    </w:p>
+    <w:p>
+      <w:pPr>
+        <w:jc w:val="center"/>
+        <w:rPr>
+          <w:rFonts w:ascii="Times New Roman" w:hAnsi="Times New Roman" w:cs="Times New Roman"/>
+          <w:sz w:val="24"/>
+          <w:szCs w:val="24"/>
+        </w:rPr>
+      </w:pPr>
+      <w:r>
+        <w:rPr>
+          <w:rFonts w:ascii="Times New Roman" w:hAnsi="Times New Roman" w:cs="Times New Roman"/>
+          <w:sz w:val="24"/>
+          <w:szCs w:val="24"/>
+        </w:rPr>
+        <w:t xml:space="preserve">Javier Iván </w:t>
+      </w:r>
+      <w:proofErr w:type="spellStart"/>
+      <w:r>
+        <w:rPr>
+          <w:rFonts w:ascii="Times New Roman" w:hAnsi="Times New Roman" w:cs="Times New Roman"/>
+          <w:sz w:val="24"/>
+          <w:szCs w:val="24"/>
+        </w:rPr>
+        <w:t>Toquica</w:t>
+      </w:r>
+      <w:proofErr w:type="spellEnd"/>
+      <w:r>
+        <w:rPr>
+          <w:rFonts w:ascii="Times New Roman" w:hAnsi="Times New Roman" w:cs="Times New Roman"/>
+          <w:sz w:val="24"/>
+          <w:szCs w:val="24"/>
+        </w:rPr>
+        <w:t xml:space="preserve"> Barrera</w:t>
       </w:r>
     </w:p>
     <w:p>
@@ -618,7 +710,27 @@
           <w:szCs w:val="22"/>
           <w:lang w:val="es-CO"/>
         </w:rPr>
-        <w:t>Integre al proyecto base suministrado los Beans desarrollados en el ejercicio anterior. Sólo copie las clases, NO los archivos de configuración. Rectifique que se tenga correctamente configurado el esquema de inyección de dependencias con las anotaciones @Service y @Autowired.</w:t>
+        <w:t xml:space="preserve">Integre al proyecto base suministrado los </w:t>
+      </w:r>
+      <w:proofErr w:type="spellStart"/>
+      <w:r>
+        <w:rPr>
+          <w:color w:val="1F2328"/>
+          <w:sz w:val="22"/>
+          <w:szCs w:val="22"/>
+          <w:lang w:val="es-CO"/>
+        </w:rPr>
+        <w:t>Beans</w:t>
+      </w:r>
+      <w:proofErr w:type="spellEnd"/>
+      <w:r>
+        <w:rPr>
+          <w:color w:val="1F2328"/>
+          <w:sz w:val="22"/>
+          <w:szCs w:val="22"/>
+          <w:lang w:val="es-CO"/>
+        </w:rPr>
+        <w:t xml:space="preserve"> desarrollados en el ejercicio anterior. Sólo copie las clases, NO los archivos de configuración. Rectifique que se tenga correctamente configurado el esquema de inyección de dependencias con las anotaciones @Service y @Autowired.</w:t>
       </w:r>
     </w:p>
     <w:p>
@@ -801,7 +913,67 @@
           <w:lang w:val="es-CO"/>
         </w:rPr>
         <w:lastRenderedPageBreak/>
-        <w:t>Modifique el bean de persistecia 'InMemoryBlueprintPersistence' para que por defecto se inicialice con al menos otros tres planos, y con dos asociados a un mismo autor.</w:t>
+        <w:t xml:space="preserve">Modifique el </w:t>
+      </w:r>
+      <w:proofErr w:type="spellStart"/>
+      <w:r>
+        <w:rPr>
+          <w:color w:val="1F2328"/>
+          <w:sz w:val="22"/>
+          <w:szCs w:val="22"/>
+          <w:lang w:val="es-CO"/>
+        </w:rPr>
+        <w:t>bean</w:t>
+      </w:r>
+      <w:proofErr w:type="spellEnd"/>
+      <w:r>
+        <w:rPr>
+          <w:color w:val="1F2328"/>
+          <w:sz w:val="22"/>
+          <w:szCs w:val="22"/>
+          <w:lang w:val="es-CO"/>
+        </w:rPr>
+        <w:t xml:space="preserve"> de </w:t>
+      </w:r>
+      <w:proofErr w:type="spellStart"/>
+      <w:r>
+        <w:rPr>
+          <w:color w:val="1F2328"/>
+          <w:sz w:val="22"/>
+          <w:szCs w:val="22"/>
+          <w:lang w:val="es-CO"/>
+        </w:rPr>
+        <w:t>persistecia</w:t>
+      </w:r>
+      <w:proofErr w:type="spellEnd"/>
+      <w:r>
+        <w:rPr>
+          <w:color w:val="1F2328"/>
+          <w:sz w:val="22"/>
+          <w:szCs w:val="22"/>
+          <w:lang w:val="es-CO"/>
+        </w:rPr>
+        <w:t xml:space="preserve"> '</w:t>
+      </w:r>
+      <w:proofErr w:type="spellStart"/>
+      <w:r>
+        <w:rPr>
+          <w:color w:val="1F2328"/>
+          <w:sz w:val="22"/>
+          <w:szCs w:val="22"/>
+          <w:lang w:val="es-CO"/>
+        </w:rPr>
+        <w:t>InMemoryBlueprintPersistence</w:t>
+      </w:r>
+      <w:proofErr w:type="spellEnd"/>
+      <w:r>
+        <w:rPr>
+          <w:color w:val="1F2328"/>
+          <w:sz w:val="22"/>
+          <w:szCs w:val="22"/>
+          <w:lang w:val="es-CO"/>
+        </w:rPr>
+        <w:t>' para que por defecto se inicialice con al menos otros tres planos, y con dos asociados a un mismo autor.</w:t>
       </w:r>
     </w:p>
     <w:p>
@@ -895,7 +1067,47 @@
           <w:szCs w:val="22"/>
           <w:lang w:val="es-CO"/>
         </w:rPr>
-        <w:t xml:space="preserve">Configure su aplicación para que ofrezca el recurso "/blueprints", de manera que cuando se le haga una petición GET, retorne -en formato jSON- el conjunto de todos los planos. </w:t>
+        <w:t>Configure su aplicación para que ofrezca el recurso "/</w:t>
+      </w:r>
+      <w:proofErr w:type="spellStart"/>
+      <w:r>
+        <w:rPr>
+          <w:color w:val="1F2328"/>
+          <w:sz w:val="22"/>
+          <w:szCs w:val="22"/>
+          <w:lang w:val="es-CO"/>
+        </w:rPr>
+        <w:t>blueprints</w:t>
+      </w:r>
+      <w:proofErr w:type="spellEnd"/>
+      <w:r>
+        <w:rPr>
+          <w:color w:val="1F2328"/>
+          <w:sz w:val="22"/>
+          <w:szCs w:val="22"/>
+          <w:lang w:val="es-CO"/>
+        </w:rPr>
+        <w:t xml:space="preserve">", de manera que cuando se le haga una petición GET, retorne -en formato </w:t>
+      </w:r>
+      <w:proofErr w:type="spellStart"/>
+      <w:r>
+        <w:rPr>
+          <w:color w:val="1F2328"/>
+          <w:sz w:val="22"/>
+          <w:szCs w:val="22"/>
+          <w:lang w:val="es-CO"/>
+        </w:rPr>
+        <w:t>jSON</w:t>
+      </w:r>
+      <w:proofErr w:type="spellEnd"/>
+      <w:r>
+        <w:rPr>
+          <w:color w:val="1F2328"/>
+          <w:sz w:val="22"/>
+          <w:szCs w:val="22"/>
+          <w:lang w:val="es-CO"/>
+        </w:rPr>
+        <w:t xml:space="preserve">- el conjunto de todos los planos. </w:t>
       </w:r>
       <w:r>
         <w:rPr>
@@ -925,7 +1137,55 @@
           <w:rFonts w:ascii="Times New Roman" w:hAnsi="Times New Roman" w:cs="Times New Roman"/>
           <w:color w:val="1F2328"/>
         </w:rPr>
-        <w:t>Modifique la clase BlueprintAPIController teniendo en cuenta el siguiente ejemplo de controlador REST hecho con SpringMVC/SpringBoot:</w:t>
+        <w:t xml:space="preserve">Modifique la clase </w:t>
+      </w:r>
+      <w:proofErr w:type="spellStart"/>
+      <w:r>
+        <w:rPr>
+          <w:rFonts w:ascii="Times New Roman" w:hAnsi="Times New Roman" w:cs="Times New Roman"/>
+          <w:color w:val="1F2328"/>
+        </w:rPr>
+        <w:t>BlueprintAPIController</w:t>
+      </w:r>
+      <w:proofErr w:type="spellEnd"/>
+      <w:r>
+        <w:rPr>
+          <w:rFonts w:ascii="Times New Roman" w:hAnsi="Times New Roman" w:cs="Times New Roman"/>
+          <w:color w:val="1F2328"/>
+        </w:rPr>
+        <w:t xml:space="preserve"> teniendo en cuenta el siguiente ejemplo de controlador REST hecho con </w:t>
+      </w:r>
+      <w:proofErr w:type="spellStart"/>
+      <w:r>
+        <w:rPr>
+          <w:rFonts w:ascii="Times New Roman" w:hAnsi="Times New Roman" w:cs="Times New Roman"/>
+          <w:color w:val="1F2328"/>
+        </w:rPr>
+        <w:t>SpringMVC</w:t>
+      </w:r>
+      <w:proofErr w:type="spellEnd"/>
+      <w:r>
+        <w:rPr>
+          <w:rFonts w:ascii="Times New Roman" w:hAnsi="Times New Roman" w:cs="Times New Roman"/>
+          <w:color w:val="1F2328"/>
+        </w:rPr>
+        <w:t>/</w:t>
+      </w:r>
+      <w:proofErr w:type="spellStart"/>
+      <w:r>
+        <w:rPr>
+          <w:rFonts w:ascii="Times New Roman" w:hAnsi="Times New Roman" w:cs="Times New Roman"/>
+          <w:color w:val="1F2328"/>
+        </w:rPr>
+        <w:t>SpringBoot</w:t>
+      </w:r>
+      <w:proofErr w:type="spellEnd"/>
+      <w:r>
+        <w:rPr>
+          <w:rFonts w:ascii="Times New Roman" w:hAnsi="Times New Roman" w:cs="Times New Roman"/>
+          <w:color w:val="1F2328"/>
+        </w:rPr>
+        <w:t>:</w:t>
       </w:r>
     </w:p>
     <w:p>
@@ -1002,7 +1262,55 @@
           <w:rFonts w:ascii="Times New Roman" w:hAnsi="Times New Roman" w:cs="Times New Roman"/>
           <w:color w:val="1F2328"/>
         </w:rPr>
-        <w:t>Haga que en esta misma clase se inyecte el bean de tipo BlueprintServices (al cual, a su vez, se le inyectarán sus dependencias de persisntecia y de filtrado de puntos).</w:t>
+        <w:t xml:space="preserve">Haga que en esta misma clase se inyecte el </w:t>
+      </w:r>
+      <w:proofErr w:type="spellStart"/>
+      <w:r>
+        <w:rPr>
+          <w:rFonts w:ascii="Times New Roman" w:hAnsi="Times New Roman" w:cs="Times New Roman"/>
+          <w:color w:val="1F2328"/>
+        </w:rPr>
+        <w:t>bean</w:t>
+      </w:r>
+      <w:proofErr w:type="spellEnd"/>
+      <w:r>
+        <w:rPr>
+          <w:rFonts w:ascii="Times New Roman" w:hAnsi="Times New Roman" w:cs="Times New Roman"/>
+          <w:color w:val="1F2328"/>
+        </w:rPr>
+        <w:t xml:space="preserve"> de tipo </w:t>
+      </w:r>
+      <w:proofErr w:type="spellStart"/>
+      <w:r>
+        <w:rPr>
+          <w:rFonts w:ascii="Times New Roman" w:hAnsi="Times New Roman" w:cs="Times New Roman"/>
+          <w:color w:val="1F2328"/>
+        </w:rPr>
+        <w:t>BlueprintServices</w:t>
+      </w:r>
+      <w:proofErr w:type="spellEnd"/>
+      <w:r>
+        <w:rPr>
+          <w:rFonts w:ascii="Times New Roman" w:hAnsi="Times New Roman" w:cs="Times New Roman"/>
+          <w:color w:val="1F2328"/>
+        </w:rPr>
+        <w:t xml:space="preserve"> (al cual, a su vez, se le inyectarán sus dependencias de </w:t>
+      </w:r>
+      <w:proofErr w:type="spellStart"/>
+      <w:r>
+        <w:rPr>
+          <w:rFonts w:ascii="Times New Roman" w:hAnsi="Times New Roman" w:cs="Times New Roman"/>
+          <w:color w:val="1F2328"/>
+        </w:rPr>
+        <w:t>persisntecia</w:t>
+      </w:r>
+      <w:proofErr w:type="spellEnd"/>
+      <w:r>
+        <w:rPr>
+          <w:rFonts w:ascii="Times New Roman" w:hAnsi="Times New Roman" w:cs="Times New Roman"/>
+          <w:color w:val="1F2328"/>
+        </w:rPr>
+        <w:t xml:space="preserve"> y de filtrado de puntos).</w:t>
       </w:r>
     </w:p>
     <w:p>
@@ -1080,7 +1388,27 @@
           <w:szCs w:val="22"/>
           <w:lang w:val="es-CO"/>
         </w:rPr>
-        <w:t>Verifique el funcionamiento de a aplicación lanzando la aplicación con maven:</w:t>
+        <w:t xml:space="preserve">Verifique el funcionamiento de </w:t>
+      </w:r>
+      <w:proofErr w:type="spellStart"/>
+      <w:r>
+        <w:rPr>
+          <w:color w:val="1F2328"/>
+          <w:sz w:val="22"/>
+          <w:szCs w:val="22"/>
+          <w:lang w:val="es-CO"/>
+        </w:rPr>
+        <w:t>a</w:t>
+      </w:r>
+      <w:proofErr w:type="spellEnd"/>
+      <w:r>
+        <w:rPr>
+          <w:color w:val="1F2328"/>
+          <w:sz w:val="22"/>
+          <w:szCs w:val="22"/>
+          <w:lang w:val="es-CO"/>
+        </w:rPr>
+        <w:t xml:space="preserve"> aplicación lanzando la aplicación con maven:</w:t>
       </w:r>
       <w:r>
         <w:rPr>
@@ -1189,7 +1517,47 @@
           <w:szCs w:val="22"/>
           <w:lang w:val="es-CO"/>
         </w:rPr>
-        <w:t>. Rectifique que, como respuesta, se obtenga un objeto jSON con una lista que contenga el detalle de los planos suministados por defecto, y que se haya aplicado el filtrado de puntos correspondiente.</w:t>
+        <w:t xml:space="preserve">. Rectifique que, como respuesta, se obtenga un objeto </w:t>
+      </w:r>
+      <w:proofErr w:type="spellStart"/>
+      <w:r>
+        <w:rPr>
+          <w:color w:val="1F2328"/>
+          <w:sz w:val="22"/>
+          <w:szCs w:val="22"/>
+          <w:lang w:val="es-CO"/>
+        </w:rPr>
+        <w:t>jSON</w:t>
+      </w:r>
+      <w:proofErr w:type="spellEnd"/>
+      <w:r>
+        <w:rPr>
+          <w:color w:val="1F2328"/>
+          <w:sz w:val="22"/>
+          <w:szCs w:val="22"/>
+          <w:lang w:val="es-CO"/>
+        </w:rPr>
+        <w:t xml:space="preserve"> con una lista que contenga el detalle de los planos </w:t>
+      </w:r>
+      <w:proofErr w:type="spellStart"/>
+      <w:r>
+        <w:rPr>
+          <w:color w:val="1F2328"/>
+          <w:sz w:val="22"/>
+          <w:szCs w:val="22"/>
+          <w:lang w:val="es-CO"/>
+        </w:rPr>
+        <w:t>suministados</w:t>
+      </w:r>
+      <w:proofErr w:type="spellEnd"/>
+      <w:r>
+        <w:rPr>
+          <w:color w:val="1F2328"/>
+          <w:sz w:val="22"/>
+          <w:szCs w:val="22"/>
+          <w:lang w:val="es-CO"/>
+        </w:rPr>
+        <w:t xml:space="preserve"> por defecto, y que se haya aplicado el filtrado de puntos correspondiente.</w:t>
       </w:r>
     </w:p>
     <w:p>
@@ -1334,7 +1702,87 @@
           <w:szCs w:val="22"/>
           <w:lang w:val="es-CO"/>
         </w:rPr>
-        <w:t>Modifique el controlador para que ahora, acepte peticiones GET al recurso /blueprints/{author}, el cual retorne usando una representación jSON todos los planos realizados por el autor cuyo nombre sea {author}. Si no existe dicho autor, se debe responder con el código de error HTTP 404. Para esto, revise en </w:t>
+        <w:t>Modifique el controlador para que ahora, acepte peticiones GET al recurso /</w:t>
+      </w:r>
+      <w:proofErr w:type="spellStart"/>
+      <w:r>
+        <w:rPr>
+          <w:color w:val="1F2328"/>
+          <w:sz w:val="22"/>
+          <w:szCs w:val="22"/>
+          <w:lang w:val="es-CO"/>
+        </w:rPr>
+        <w:t>blueprints</w:t>
+      </w:r>
+      <w:proofErr w:type="spellEnd"/>
+      <w:r>
+        <w:rPr>
+          <w:color w:val="1F2328"/>
+          <w:sz w:val="22"/>
+          <w:szCs w:val="22"/>
+          <w:lang w:val="es-CO"/>
+        </w:rPr>
+        <w:t>/{</w:t>
+      </w:r>
+      <w:proofErr w:type="spellStart"/>
+      <w:r>
+        <w:rPr>
+          <w:color w:val="1F2328"/>
+          <w:sz w:val="22"/>
+          <w:szCs w:val="22"/>
+          <w:lang w:val="es-CO"/>
+        </w:rPr>
+        <w:t>author</w:t>
+      </w:r>
+      <w:proofErr w:type="spellEnd"/>
+      <w:r>
+        <w:rPr>
+          <w:color w:val="1F2328"/>
+          <w:sz w:val="22"/>
+          <w:szCs w:val="22"/>
+          <w:lang w:val="es-CO"/>
+        </w:rPr>
+        <w:t xml:space="preserve">}, el cual retorne usando una representación </w:t>
+      </w:r>
+      <w:proofErr w:type="spellStart"/>
+      <w:r>
+        <w:rPr>
+          <w:color w:val="1F2328"/>
+          <w:sz w:val="22"/>
+          <w:szCs w:val="22"/>
+          <w:lang w:val="es-CO"/>
+        </w:rPr>
+        <w:t>jSON</w:t>
+      </w:r>
+      <w:proofErr w:type="spellEnd"/>
+      <w:r>
+        <w:rPr>
+          <w:color w:val="1F2328"/>
+          <w:sz w:val="22"/>
+          <w:szCs w:val="22"/>
+          <w:lang w:val="es-CO"/>
+        </w:rPr>
+        <w:t xml:space="preserve"> todos los planos realizados por el autor cuyo nombre sea {</w:t>
+      </w:r>
+      <w:proofErr w:type="spellStart"/>
+      <w:r>
+        <w:rPr>
+          <w:color w:val="1F2328"/>
+          <w:sz w:val="22"/>
+          <w:szCs w:val="22"/>
+          <w:lang w:val="es-CO"/>
+        </w:rPr>
+        <w:t>author</w:t>
+      </w:r>
+      <w:proofErr w:type="spellEnd"/>
+      <w:r>
+        <w:rPr>
+          <w:color w:val="1F2328"/>
+          <w:sz w:val="22"/>
+          <w:szCs w:val="22"/>
+          <w:lang w:val="es-CO"/>
+        </w:rPr>
+        <w:t>}. Si no existe dicho autor, se debe responder con el código de error HTTP 404. Para esto, revise en </w:t>
       </w:r>
       <w:hyperlink r:id="rId17" w:history="1">
         <w:r>
@@ -1374,8 +1822,453 @@
           <w:szCs w:val="22"/>
           <w:lang w:val="es-CO"/>
         </w:rPr>
-        <w:t>, se obtenga en formato jSON el conjunto de planos asociados al autor 'juan' (ajuste esto a los nombres de autor usados en el punto 2).</w:t>
-      </w:r>
+        <w:t xml:space="preserve">, se obtenga en formato </w:t>
+      </w:r>
+      <w:proofErr w:type="spellStart"/>
+      <w:r>
+        <w:rPr>
+          <w:color w:val="1F2328"/>
+          <w:sz w:val="22"/>
+          <w:szCs w:val="22"/>
+          <w:lang w:val="es-CO"/>
+        </w:rPr>
+        <w:t>jSON</w:t>
+      </w:r>
+      <w:proofErr w:type="spellEnd"/>
+      <w:r>
+        <w:rPr>
+          <w:color w:val="1F2328"/>
+          <w:sz w:val="22"/>
+          <w:szCs w:val="22"/>
+          <w:lang w:val="es-CO"/>
+        </w:rPr>
+        <w:t xml:space="preserve"> el conjunto de planos asociados al autor 'juan' (ajuste esto a los nombres de autor usados en el punto 2).</w:t>
+      </w:r>
+    </w:p>
+    <w:p>
+      <w:pPr>
+        <w:pStyle w:val="NormalWeb"/>
+        <w:shd w:val="clear" w:color="auto" w:fill="FFFFFF"/>
+        <w:spacing w:before="240" w:beforeAutospacing="0" w:after="240" w:afterAutospacing="0"/>
+        <w:ind w:left="360"/>
+        <w:rPr>
+          <w:color w:val="1F2328"/>
+          <w:sz w:val="22"/>
+          <w:szCs w:val="22"/>
+          <w:lang w:val="es-CO"/>
+        </w:rPr>
+      </w:pPr>
+      <w:r>
+        <w:rPr>
+          <w:noProof/>
+        </w:rPr>
+        <w:drawing>
+          <wp:inline distT="0" distB="0" distL="0" distR="0" wp14:anchorId="773C8735" wp14:editId="64FD66AF">
+            <wp:extent cx="5943600" cy="3350260"/>
+            <wp:effectExtent l="0" t="0" r="0" b="2540"/>
+            <wp:docPr id="2059715214" name="Imagen 1" descr="Captura de pantalla de computadora&#10;&#10;Descripción generada automáticamente"/>
+            <wp:cNvGraphicFramePr>
+              <a:graphicFrameLocks xmlns:a="http://schemas.openxmlformats.org/drawingml/2006/main" noChangeAspect="1"/>
+            </wp:cNvGraphicFramePr>
+            <a:graphic xmlns:a="http://schemas.openxmlformats.org/drawingml/2006/main">
+              <a:graphicData uri="http://schemas.openxmlformats.org/drawingml/2006/picture">
+                <pic:pic xmlns:pic="http://schemas.openxmlformats.org/drawingml/2006/picture">
+                  <pic:nvPicPr>
+                    <pic:cNvPr id="2059715214" name="Imagen 1" descr="Captura de pantalla de computadora&#10;&#10;Descripción generada automáticamente"/>
+                    <pic:cNvPicPr/>
+                  </pic:nvPicPr>
+                  <pic:blipFill>
+                    <a:blip r:embed="rId19"/>
+                    <a:stretch>
+                      <a:fillRect/>
+                    </a:stretch>
+                  </pic:blipFill>
+                  <pic:spPr>
+                    <a:xfrm>
+                      <a:off x="0" y="0"/>
+                      <a:ext cx="5943600" cy="3350260"/>
+                    </a:xfrm>
+                    <a:prstGeom prst="rect">
+                      <a:avLst/>
+                    </a:prstGeom>
+                  </pic:spPr>
+                </pic:pic>
+              </a:graphicData>
+            </a:graphic>
+          </wp:inline>
+        </w:drawing>
+      </w:r>
+    </w:p>
+    <w:p>
+      <w:pPr>
+        <w:pStyle w:val="NormalWeb"/>
+        <w:shd w:val="clear" w:color="auto" w:fill="FFFFFF"/>
+        <w:spacing w:before="240" w:beforeAutospacing="0" w:after="240" w:afterAutospacing="0"/>
+        <w:ind w:left="360"/>
+        <w:rPr>
+          <w:color w:val="1F2328"/>
+          <w:sz w:val="22"/>
+          <w:szCs w:val="22"/>
+          <w:lang w:val="es-CO"/>
+        </w:rPr>
+      </w:pPr>
+      <w:r>
+        <w:rPr>
+          <w:noProof/>
+        </w:rPr>
+        <w:lastRenderedPageBreak/>
+        <w:drawing>
+          <wp:inline distT="0" distB="0" distL="0" distR="0" wp14:anchorId="079794D9" wp14:editId="0C87ACBC">
+            <wp:extent cx="5943600" cy="3340100"/>
+            <wp:effectExtent l="19050" t="19050" r="19050" b="12700"/>
+            <wp:docPr id="1601347813" name="Imagen 1"/>
+            <wp:cNvGraphicFramePr>
+              <a:graphicFrameLocks xmlns:a="http://schemas.openxmlformats.org/drawingml/2006/main" noChangeAspect="1"/>
+            </wp:cNvGraphicFramePr>
+            <a:graphic xmlns:a="http://schemas.openxmlformats.org/drawingml/2006/main">
+              <a:graphicData uri="http://schemas.openxmlformats.org/drawingml/2006/picture">
+                <pic:pic xmlns:pic="http://schemas.openxmlformats.org/drawingml/2006/picture">
+                  <pic:nvPicPr>
+                    <pic:cNvPr id="1601347813" name=""/>
+                    <pic:cNvPicPr/>
+                  </pic:nvPicPr>
+                  <pic:blipFill>
+                    <a:blip r:embed="rId20"/>
+                    <a:stretch>
+                      <a:fillRect/>
+                    </a:stretch>
+                  </pic:blipFill>
+                  <pic:spPr>
+                    <a:xfrm>
+                      <a:off x="0" y="0"/>
+                      <a:ext cx="5943600" cy="3340100"/>
+                    </a:xfrm>
+                    <a:prstGeom prst="rect">
+                      <a:avLst/>
+                    </a:prstGeom>
+                    <a:ln>
+                      <a:solidFill>
+                        <a:schemeClr val="tx1"/>
+                      </a:solidFill>
+                    </a:ln>
+                  </pic:spPr>
+                </pic:pic>
+              </a:graphicData>
+            </a:graphic>
+          </wp:inline>
+        </w:drawing>
+      </w:r>
+    </w:p>
+    <w:p>
+      <w:pPr>
+        <w:pStyle w:val="NormalWeb"/>
+        <w:shd w:val="clear" w:color="auto" w:fill="FFFFFF"/>
+        <w:spacing w:before="240" w:beforeAutospacing="0" w:after="240" w:afterAutospacing="0"/>
+        <w:ind w:left="360"/>
+        <w:rPr>
+          <w:color w:val="1F2328"/>
+          <w:sz w:val="22"/>
+          <w:szCs w:val="22"/>
+          <w:lang w:val="es-CO"/>
+        </w:rPr>
+      </w:pPr>
+      <w:r>
+        <w:rPr>
+          <w:noProof/>
+        </w:rPr>
+        <w:drawing>
+          <wp:inline distT="0" distB="0" distL="0" distR="0" wp14:anchorId="3FF992EA" wp14:editId="4CA5650B">
+            <wp:extent cx="5943600" cy="3340735"/>
+            <wp:effectExtent l="19050" t="19050" r="19050" b="12065"/>
+            <wp:docPr id="1341258469" name="Imagen 1" descr="Interfaz de usuario gráfica, Texto, Aplicación&#10;&#10;Descripción generada automáticamente"/>
+            <wp:cNvGraphicFramePr>
+              <a:graphicFrameLocks xmlns:a="http://schemas.openxmlformats.org/drawingml/2006/main" noChangeAspect="1"/>
+            </wp:cNvGraphicFramePr>
+            <a:graphic xmlns:a="http://schemas.openxmlformats.org/drawingml/2006/main">
+              <a:graphicData uri="http://schemas.openxmlformats.org/drawingml/2006/picture">
+                <pic:pic xmlns:pic="http://schemas.openxmlformats.org/drawingml/2006/picture">
+                  <pic:nvPicPr>
+                    <pic:cNvPr id="1341258469" name="Imagen 1" descr="Interfaz de usuario gráfica, Texto, Aplicación&#10;&#10;Descripción generada automáticamente"/>
+                    <pic:cNvPicPr/>
+                  </pic:nvPicPr>
+                  <pic:blipFill>
+                    <a:blip r:embed="rId21"/>
+                    <a:stretch>
+                      <a:fillRect/>
+                    </a:stretch>
+                  </pic:blipFill>
+                  <pic:spPr>
+                    <a:xfrm>
+                      <a:off x="0" y="0"/>
+                      <a:ext cx="5943600" cy="3340735"/>
+                    </a:xfrm>
+                    <a:prstGeom prst="rect">
+                      <a:avLst/>
+                    </a:prstGeom>
+                    <a:ln>
+                      <a:solidFill>
+                        <a:schemeClr val="tx1"/>
+                      </a:solidFill>
+                    </a:ln>
+                  </pic:spPr>
+                </pic:pic>
+              </a:graphicData>
+            </a:graphic>
+          </wp:inline>
+        </w:drawing>
+      </w:r>
+    </w:p>
+    <w:p>
+      <w:pPr>
+        <w:pStyle w:val="NormalWeb"/>
+        <w:shd w:val="clear" w:color="auto" w:fill="FFFFFF"/>
+        <w:spacing w:before="240" w:beforeAutospacing="0" w:after="240" w:afterAutospacing="0"/>
+        <w:ind w:left="360"/>
+        <w:rPr>
+          <w:color w:val="1F2328"/>
+          <w:sz w:val="22"/>
+          <w:szCs w:val="22"/>
+          <w:lang w:val="es-CO"/>
+        </w:rPr>
+      </w:pPr>
+    </w:p>
+    <w:p>
+      <w:pPr>
+        <w:pStyle w:val="NormalWeb"/>
+        <w:shd w:val="clear" w:color="auto" w:fill="FFFFFF"/>
+        <w:spacing w:before="240" w:beforeAutospacing="0" w:after="240" w:afterAutospacing="0"/>
+        <w:ind w:left="360"/>
+        <w:rPr>
+          <w:color w:val="1F2328"/>
+          <w:sz w:val="22"/>
+          <w:szCs w:val="22"/>
+          <w:lang w:val="es-CO"/>
+        </w:rPr>
+      </w:pPr>
+    </w:p>
+    <w:p>
+      <w:pPr>
+        <w:pStyle w:val="NormalWeb"/>
+        <w:shd w:val="clear" w:color="auto" w:fill="FFFFFF"/>
+        <w:spacing w:before="240" w:beforeAutospacing="0" w:after="240" w:afterAutospacing="0"/>
+        <w:ind w:left="360"/>
+        <w:rPr>
+          <w:color w:val="1F2328"/>
+          <w:sz w:val="22"/>
+          <w:szCs w:val="22"/>
+          <w:lang w:val="es-CO"/>
+        </w:rPr>
+      </w:pPr>
+    </w:p>
+    <w:p>
+      <w:pPr>
+        <w:pStyle w:val="NormalWeb"/>
+        <w:shd w:val="clear" w:color="auto" w:fill="FFFFFF"/>
+        <w:spacing w:before="240" w:beforeAutospacing="0" w:after="240" w:afterAutospacing="0"/>
+        <w:ind w:left="360"/>
+        <w:rPr>
+          <w:color w:val="1F2328"/>
+          <w:sz w:val="22"/>
+          <w:szCs w:val="22"/>
+          <w:lang w:val="es-CO"/>
+        </w:rPr>
+      </w:pPr>
+    </w:p>
+    <w:p>
+      <w:pPr>
+        <w:pStyle w:val="NormalWeb"/>
+        <w:numPr>
+          <w:ilvl w:val="0"/>
+          <w:numId w:val="30"/>
+        </w:numPr>
+        <w:shd w:val="clear" w:color="auto" w:fill="FFFFFF"/>
+        <w:spacing w:before="240" w:beforeAutospacing="0" w:after="240" w:afterAutospacing="0"/>
+        <w:rPr>
+          <w:color w:val="1F2328"/>
+          <w:sz w:val="22"/>
+          <w:szCs w:val="22"/>
+          <w:lang w:val="es-CO"/>
+        </w:rPr>
+      </w:pPr>
+      <w:r>
+        <w:rPr>
+          <w:color w:val="1F2328"/>
+          <w:sz w:val="22"/>
+          <w:szCs w:val="22"/>
+          <w:lang w:val="es-CO"/>
+        </w:rPr>
+        <w:lastRenderedPageBreak/>
+        <w:t>Si el autor no existe</w:t>
+      </w:r>
+    </w:p>
+    <w:p>
+      <w:pPr>
+        <w:pStyle w:val="NormalWeb"/>
+        <w:shd w:val="clear" w:color="auto" w:fill="FFFFFF"/>
+        <w:spacing w:before="240" w:beforeAutospacing="0" w:after="240" w:afterAutospacing="0"/>
+        <w:ind w:left="360"/>
+        <w:rPr>
+          <w:color w:val="1F2328"/>
+          <w:sz w:val="22"/>
+          <w:szCs w:val="22"/>
+          <w:lang w:val="es-CO"/>
+        </w:rPr>
+      </w:pPr>
+      <w:r>
+        <w:rPr>
+          <w:noProof/>
+        </w:rPr>
+        <w:drawing>
+          <wp:inline distT="0" distB="0" distL="0" distR="0" wp14:anchorId="7E11248A" wp14:editId="77F9668B">
+            <wp:extent cx="5943600" cy="3339465"/>
+            <wp:effectExtent l="19050" t="19050" r="19050" b="13335"/>
+            <wp:docPr id="1086151571" name="Imagen 1" descr="Interfaz de usuario gráfica, Texto, Aplicación&#10;&#10;Descripción generada automáticamente"/>
+            <wp:cNvGraphicFramePr>
+              <a:graphicFrameLocks xmlns:a="http://schemas.openxmlformats.org/drawingml/2006/main" noChangeAspect="1"/>
+            </wp:cNvGraphicFramePr>
+            <a:graphic xmlns:a="http://schemas.openxmlformats.org/drawingml/2006/main">
+              <a:graphicData uri="http://schemas.openxmlformats.org/drawingml/2006/picture">
+                <pic:pic xmlns:pic="http://schemas.openxmlformats.org/drawingml/2006/picture">
+                  <pic:nvPicPr>
+                    <pic:cNvPr id="1086151571" name="Imagen 1" descr="Interfaz de usuario gráfica, Texto, Aplicación&#10;&#10;Descripción generada automáticamente"/>
+                    <pic:cNvPicPr/>
+                  </pic:nvPicPr>
+                  <pic:blipFill>
+                    <a:blip r:embed="rId22"/>
+                    <a:stretch>
+                      <a:fillRect/>
+                    </a:stretch>
+                  </pic:blipFill>
+                  <pic:spPr>
+                    <a:xfrm>
+                      <a:off x="0" y="0"/>
+                      <a:ext cx="5943600" cy="3339465"/>
+                    </a:xfrm>
+                    <a:prstGeom prst="rect">
+                      <a:avLst/>
+                    </a:prstGeom>
+                    <a:ln>
+                      <a:solidFill>
+                        <a:schemeClr val="tx1"/>
+                      </a:solidFill>
+                    </a:ln>
+                  </pic:spPr>
+                </pic:pic>
+              </a:graphicData>
+            </a:graphic>
+          </wp:inline>
+        </w:drawing>
+      </w:r>
+    </w:p>
+    <w:p>
+      <w:pPr>
+        <w:pStyle w:val="NormalWeb"/>
+        <w:shd w:val="clear" w:color="auto" w:fill="FFFFFF"/>
+        <w:spacing w:before="240" w:beforeAutospacing="0" w:after="240" w:afterAutospacing="0"/>
+        <w:ind w:left="360"/>
+        <w:rPr>
+          <w:color w:val="1F2328"/>
+          <w:sz w:val="22"/>
+          <w:szCs w:val="22"/>
+          <w:lang w:val="es-CO"/>
+        </w:rPr>
+      </w:pPr>
+      <w:r>
+        <w:rPr>
+          <w:noProof/>
+        </w:rPr>
+        <w:drawing>
+          <wp:inline distT="0" distB="0" distL="0" distR="0" wp14:anchorId="76001EAA" wp14:editId="4C94EC20">
+            <wp:extent cx="5904078" cy="3331755"/>
+            <wp:effectExtent l="19050" t="19050" r="20955" b="21590"/>
+            <wp:docPr id="92860944" name="Imagen 1" descr="Interfaz de usuario gráfica, Aplicación, Word&#10;&#10;Descripción generada automáticamente"/>
+            <wp:cNvGraphicFramePr>
+              <a:graphicFrameLocks xmlns:a="http://schemas.openxmlformats.org/drawingml/2006/main" noChangeAspect="1"/>
+            </wp:cNvGraphicFramePr>
+            <a:graphic xmlns:a="http://schemas.openxmlformats.org/drawingml/2006/main">
+              <a:graphicData uri="http://schemas.openxmlformats.org/drawingml/2006/picture">
+                <pic:pic xmlns:pic="http://schemas.openxmlformats.org/drawingml/2006/picture">
+                  <pic:nvPicPr>
+                    <pic:cNvPr id="92860944" name="Imagen 1" descr="Interfaz de usuario gráfica, Aplicación, Word&#10;&#10;Descripción generada automáticamente"/>
+                    <pic:cNvPicPr/>
+                  </pic:nvPicPr>
+                  <pic:blipFill rotWithShape="1">
+                    <a:blip r:embed="rId23"/>
+                    <a:srcRect l="114" r="547"/>
+                    <a:stretch/>
+                  </pic:blipFill>
+                  <pic:spPr bwMode="auto">
+                    <a:xfrm>
+                      <a:off x="0" y="0"/>
+                      <a:ext cx="5904238" cy="3331845"/>
+                    </a:xfrm>
+                    <a:prstGeom prst="rect">
+                      <a:avLst/>
+                    </a:prstGeom>
+                    <a:ln w="9525" cap="flat" cmpd="sng" algn="ctr">
+                      <a:solidFill>
+                        <a:sysClr val="windowText" lastClr="000000"/>
+                      </a:solidFill>
+                      <a:prstDash val="solid"/>
+                      <a:round/>
+                      <a:headEnd type="none" w="med" len="med"/>
+                      <a:tailEnd type="none" w="med" len="med"/>
+                      <a:extLst>
+                        <a:ext uri="{C807C97D-BFC1-408E-A445-0C87EB9F89A2}">
+                          <ask:lineSketchStyleProps xmlns:ask="http://schemas.microsoft.com/office/drawing/2018/sketchyshapes" sd="0">
+                            <a:custGeom>
+                              <a:avLst/>
+                              <a:gdLst/>
+                              <a:ahLst/>
+                              <a:cxnLst/>
+                              <a:rect l="0" t="0" r="0" b="0"/>
+                              <a:pathLst/>
+                            </a:custGeom>
+                            <ask:type/>
+                          </ask:lineSketchStyleProps>
+                        </a:ext>
+                      </a:extLst>
+                    </a:ln>
+                    <a:extLst>
+                      <a:ext uri="{53640926-AAD7-44D8-BBD7-CCE9431645EC}">
+                        <a14:shadowObscured xmlns:a14="http://schemas.microsoft.com/office/drawing/2010/main"/>
+                      </a:ext>
+                    </a:extLst>
+                  </pic:spPr>
+                </pic:pic>
+              </a:graphicData>
+            </a:graphic>
+          </wp:inline>
+        </w:drawing>
+      </w:r>
+    </w:p>
+    <w:p>
+      <w:pPr>
+        <w:pStyle w:val="NormalWeb"/>
+        <w:shd w:val="clear" w:color="auto" w:fill="FFFFFF"/>
+        <w:spacing w:before="240" w:beforeAutospacing="0" w:after="240" w:afterAutospacing="0"/>
+        <w:ind w:left="360"/>
+        <w:rPr>
+          <w:color w:val="1F2328"/>
+          <w:sz w:val="22"/>
+          <w:szCs w:val="22"/>
+          <w:lang w:val="es-CO"/>
+        </w:rPr>
+      </w:pPr>
+    </w:p>
+    <w:p>
+      <w:pPr>
+        <w:pStyle w:val="NormalWeb"/>
+        <w:shd w:val="clear" w:color="auto" w:fill="FFFFFF"/>
+        <w:spacing w:before="240" w:beforeAutospacing="0" w:after="240" w:afterAutospacing="0"/>
+        <w:ind w:left="360"/>
+        <w:rPr>
+          <w:color w:val="1F2328"/>
+          <w:sz w:val="22"/>
+          <w:szCs w:val="22"/>
+          <w:lang w:val="es-CO"/>
+        </w:rPr>
+      </w:pPr>
     </w:p>
     <w:p>
       <w:pPr>
@@ -1400,7 +2293,128 @@
           <w:szCs w:val="22"/>
           <w:lang w:val="es-CO"/>
         </w:rPr>
-        <w:t>Modifique el controlador para que ahora, acepte peticiones GET al recurso /blueprints/{author}/{bpname}, el cual retorne usando una representación jSON sólo UN plano, en este caso el realizado por {author} y cuyo nombre sea {bpname}. De nuevo, si no existe dicho autor, se debe responder con el código de error HTTP 404.</w:t>
+        <w:lastRenderedPageBreak/>
+        <w:t>Modifique el controlador para que ahora, acepte peticiones GET al recurso /</w:t>
+      </w:r>
+      <w:proofErr w:type="spellStart"/>
+      <w:r>
+        <w:rPr>
+          <w:color w:val="1F2328"/>
+          <w:sz w:val="22"/>
+          <w:szCs w:val="22"/>
+          <w:lang w:val="es-CO"/>
+        </w:rPr>
+        <w:t>blueprints</w:t>
+      </w:r>
+      <w:proofErr w:type="spellEnd"/>
+      <w:r>
+        <w:rPr>
+          <w:color w:val="1F2328"/>
+          <w:sz w:val="22"/>
+          <w:szCs w:val="22"/>
+          <w:lang w:val="es-CO"/>
+        </w:rPr>
+        <w:t>/{</w:t>
+      </w:r>
+      <w:proofErr w:type="spellStart"/>
+      <w:r>
+        <w:rPr>
+          <w:color w:val="1F2328"/>
+          <w:sz w:val="22"/>
+          <w:szCs w:val="22"/>
+          <w:lang w:val="es-CO"/>
+        </w:rPr>
+        <w:t>author</w:t>
+      </w:r>
+      <w:proofErr w:type="spellEnd"/>
+      <w:r>
+        <w:rPr>
+          <w:color w:val="1F2328"/>
+          <w:sz w:val="22"/>
+          <w:szCs w:val="22"/>
+          <w:lang w:val="es-CO"/>
+        </w:rPr>
+        <w:t>}/{</w:t>
+      </w:r>
+      <w:proofErr w:type="spellStart"/>
+      <w:r>
+        <w:rPr>
+          <w:color w:val="1F2328"/>
+          <w:sz w:val="22"/>
+          <w:szCs w:val="22"/>
+          <w:lang w:val="es-CO"/>
+        </w:rPr>
+        <w:t>bpname</w:t>
+      </w:r>
+      <w:proofErr w:type="spellEnd"/>
+      <w:r>
+        <w:rPr>
+          <w:color w:val="1F2328"/>
+          <w:sz w:val="22"/>
+          <w:szCs w:val="22"/>
+          <w:lang w:val="es-CO"/>
+        </w:rPr>
+        <w:t xml:space="preserve">}, el cual retorne usando una representación </w:t>
+      </w:r>
+      <w:proofErr w:type="spellStart"/>
+      <w:r>
+        <w:rPr>
+          <w:color w:val="1F2328"/>
+          <w:sz w:val="22"/>
+          <w:szCs w:val="22"/>
+          <w:lang w:val="es-CO"/>
+        </w:rPr>
+        <w:t>jSON</w:t>
+      </w:r>
+      <w:proofErr w:type="spellEnd"/>
+      <w:r>
+        <w:rPr>
+          <w:color w:val="1F2328"/>
+          <w:sz w:val="22"/>
+          <w:szCs w:val="22"/>
+          <w:lang w:val="es-CO"/>
+        </w:rPr>
+        <w:t xml:space="preserve"> sólo UN plano, en este caso el realizado por {</w:t>
+      </w:r>
+      <w:proofErr w:type="spellStart"/>
+      <w:r>
+        <w:rPr>
+          <w:color w:val="1F2328"/>
+          <w:sz w:val="22"/>
+          <w:szCs w:val="22"/>
+          <w:lang w:val="es-CO"/>
+        </w:rPr>
+        <w:t>author</w:t>
+      </w:r>
+      <w:proofErr w:type="spellEnd"/>
+      <w:r>
+        <w:rPr>
+          <w:color w:val="1F2328"/>
+          <w:sz w:val="22"/>
+          <w:szCs w:val="22"/>
+          <w:lang w:val="es-CO"/>
+        </w:rPr>
+        <w:t>} y cuyo nombre sea {</w:t>
+      </w:r>
+      <w:proofErr w:type="spellStart"/>
+      <w:r>
+        <w:rPr>
+          <w:color w:val="1F2328"/>
+          <w:sz w:val="22"/>
+          <w:szCs w:val="22"/>
+          <w:lang w:val="es-CO"/>
+        </w:rPr>
+        <w:t>bpname</w:t>
+      </w:r>
+      <w:proofErr w:type="spellEnd"/>
+      <w:r>
+        <w:rPr>
+          <w:color w:val="1F2328"/>
+          <w:sz w:val="22"/>
+          <w:szCs w:val="22"/>
+          <w:lang w:val="es-CO"/>
+        </w:rPr>
+        <w:t>}. De nuevo, si no existe dicho autor, se debe responder con el código de error HTTP 404.</w:t>
       </w:r>
     </w:p>
     <w:p>
@@ -1467,7 +2481,27 @@
           <w:szCs w:val="22"/>
           <w:lang w:val="es-CO"/>
         </w:rPr>
-        <w:t>Agregue el manejo de peticiones POST (creación de nuevos planos), de manera que un cliente http pueda registrar una nueva orden haciendo una petición POST al recurso ‘planos’, y enviando como contenido de la petición todo el detalle de dicho recurso a través de un documento jSON. Para esto, tenga en cuenta el siguiente ejemplo, que considera -por consistencia con el protocolo HTTP- el manejo de códigos de estados HTTP (en caso de éxito o error):</w:t>
+        <w:t xml:space="preserve">Agregue el manejo de peticiones POST (creación de nuevos planos), de manera que un cliente http pueda registrar una nueva orden haciendo una petición POST al recurso ‘planos’, y enviando como contenido de la petición todo el detalle de dicho recurso a través de un documento </w:t>
+      </w:r>
+      <w:proofErr w:type="spellStart"/>
+      <w:r>
+        <w:rPr>
+          <w:color w:val="1F2328"/>
+          <w:sz w:val="22"/>
+          <w:szCs w:val="22"/>
+          <w:lang w:val="es-CO"/>
+        </w:rPr>
+        <w:t>jSON</w:t>
+      </w:r>
+      <w:proofErr w:type="spellEnd"/>
+      <w:r>
+        <w:rPr>
+          <w:color w:val="1F2328"/>
+          <w:sz w:val="22"/>
+          <w:szCs w:val="22"/>
+          <w:lang w:val="es-CO"/>
+        </w:rPr>
+        <w:t>. Para esto, tenga en cuenta el siguiente ejemplo, que considera -por consistencia con el protocolo HTTP- el manejo de códigos de estados HTTP (en caso de éxito o error):</w:t>
       </w:r>
     </w:p>
     <w:p>
@@ -1487,7 +2521,6 @@
         <w:rPr>
           <w:noProof/>
         </w:rPr>
-        <w:lastRenderedPageBreak/>
         <w:drawing>
           <wp:inline distT="0" distB="0" distL="0" distR="0" wp14:anchorId="346DDC4D" wp14:editId="504AC0CA">
             <wp:extent cx="5943600" cy="1759585"/>
@@ -1504,7 +2537,7 @@
                     <pic:cNvPicPr/>
                   </pic:nvPicPr>
                   <pic:blipFill>
-                    <a:blip r:embed="rId19"/>
+                    <a:blip r:embed="rId24"/>
                     <a:stretch>
                       <a:fillRect/>
                     </a:stretch>
@@ -1553,7 +2586,107 @@
           <w:szCs w:val="22"/>
           <w:lang w:val="es-CO"/>
         </w:rPr>
-        <w:t>Para probar que el recurso ‘planos’ acepta e interpreta correctamente las peticiones POST, use el comando curl de Unix. Este comando tiene como parámetro el tipo de contenido manejado (en este caso jSON), y el ‘cuerpo del mensaje’ que irá con la petición, lo cual en este caso debe ser un documento jSON equivalente a la clase Cliente (donde en lugar de {ObjetoJSON}, se usará un objeto jSON correspondiente a una nueva orden:</w:t>
+        <w:t xml:space="preserve">Para probar que el recurso ‘planos’ acepta e interpreta correctamente las peticiones POST, use el comando </w:t>
+      </w:r>
+      <w:proofErr w:type="spellStart"/>
+      <w:r>
+        <w:rPr>
+          <w:color w:val="1F2328"/>
+          <w:sz w:val="22"/>
+          <w:szCs w:val="22"/>
+          <w:lang w:val="es-CO"/>
+        </w:rPr>
+        <w:t>curl</w:t>
+      </w:r>
+      <w:proofErr w:type="spellEnd"/>
+      <w:r>
+        <w:rPr>
+          <w:color w:val="1F2328"/>
+          <w:sz w:val="22"/>
+          <w:szCs w:val="22"/>
+          <w:lang w:val="es-CO"/>
+        </w:rPr>
+        <w:t xml:space="preserve"> de Unix. Este comando tiene como parámetro el tipo de contenido manejado (en este caso </w:t>
+      </w:r>
+      <w:proofErr w:type="spellStart"/>
+      <w:r>
+        <w:rPr>
+          <w:color w:val="1F2328"/>
+          <w:sz w:val="22"/>
+          <w:szCs w:val="22"/>
+          <w:lang w:val="es-CO"/>
+        </w:rPr>
+        <w:t>jSON</w:t>
+      </w:r>
+      <w:proofErr w:type="spellEnd"/>
+      <w:r>
+        <w:rPr>
+          <w:color w:val="1F2328"/>
+          <w:sz w:val="22"/>
+          <w:szCs w:val="22"/>
+          <w:lang w:val="es-CO"/>
+        </w:rPr>
+        <w:t xml:space="preserve">), y el ‘cuerpo del mensaje’ que irá con la petición, lo cual en este caso debe ser un documento </w:t>
+      </w:r>
+      <w:proofErr w:type="spellStart"/>
+      <w:r>
+        <w:rPr>
+          <w:color w:val="1F2328"/>
+          <w:sz w:val="22"/>
+          <w:szCs w:val="22"/>
+          <w:lang w:val="es-CO"/>
+        </w:rPr>
+        <w:t>jSON</w:t>
+      </w:r>
+      <w:proofErr w:type="spellEnd"/>
+      <w:r>
+        <w:rPr>
+          <w:color w:val="1F2328"/>
+          <w:sz w:val="22"/>
+          <w:szCs w:val="22"/>
+          <w:lang w:val="es-CO"/>
+        </w:rPr>
+        <w:t xml:space="preserve"> equivalente a la clase Cliente (donde en lugar de {</w:t>
+      </w:r>
+      <w:proofErr w:type="spellStart"/>
+      <w:r>
+        <w:rPr>
+          <w:color w:val="1F2328"/>
+          <w:sz w:val="22"/>
+          <w:szCs w:val="22"/>
+          <w:lang w:val="es-CO"/>
+        </w:rPr>
+        <w:t>ObjetoJSON</w:t>
+      </w:r>
+      <w:proofErr w:type="spellEnd"/>
+      <w:r>
+        <w:rPr>
+          <w:color w:val="1F2328"/>
+          <w:sz w:val="22"/>
+          <w:szCs w:val="22"/>
+          <w:lang w:val="es-CO"/>
+        </w:rPr>
+        <w:t xml:space="preserve">}, se usará un objeto </w:t>
+      </w:r>
+      <w:proofErr w:type="spellStart"/>
+      <w:r>
+        <w:rPr>
+          <w:color w:val="1F2328"/>
+          <w:sz w:val="22"/>
+          <w:szCs w:val="22"/>
+          <w:lang w:val="es-CO"/>
+        </w:rPr>
+        <w:t>jSON</w:t>
+      </w:r>
+      <w:proofErr w:type="spellEnd"/>
+      <w:r>
+        <w:rPr>
+          <w:color w:val="1F2328"/>
+          <w:sz w:val="22"/>
+          <w:szCs w:val="22"/>
+          <w:lang w:val="es-CO"/>
+        </w:rPr>
+        <w:t xml:space="preserve"> correspondiente a una nueva orden:</w:t>
       </w:r>
     </w:p>
     <w:p>
@@ -1589,7 +2722,7 @@
                     <pic:cNvPicPr/>
                   </pic:nvPicPr>
                   <pic:blipFill>
-                    <a:blip r:embed="rId20"/>
+                    <a:blip r:embed="rId25"/>
                     <a:stretch>
                       <a:fillRect/>
                     </a:stretch>
@@ -1630,9 +2763,29 @@
           <w:szCs w:val="22"/>
           <w:lang w:val="es-CO"/>
         </w:rPr>
-        <w:t>Con lo anterior, registre un nuevo plano (para 'diseñar' un objeto jSON, puede usar </w:t>
-      </w:r>
-      <w:hyperlink r:id="rId21" w:history="1">
+        <w:t xml:space="preserve">Con lo anterior, registre un nuevo plano (para 'diseñar' un objeto </w:t>
+      </w:r>
+      <w:proofErr w:type="spellStart"/>
+      <w:r>
+        <w:rPr>
+          <w:color w:val="1F2328"/>
+          <w:sz w:val="22"/>
+          <w:szCs w:val="22"/>
+          <w:lang w:val="es-CO"/>
+        </w:rPr>
+        <w:t>jSON</w:t>
+      </w:r>
+      <w:proofErr w:type="spellEnd"/>
+      <w:r>
+        <w:rPr>
+          <w:color w:val="1F2328"/>
+          <w:sz w:val="22"/>
+          <w:szCs w:val="22"/>
+          <w:lang w:val="es-CO"/>
+        </w:rPr>
+        <w:t>, puede usar </w:t>
+      </w:r>
+      <w:hyperlink r:id="rId26" w:history="1">
         <w:r>
           <w:rPr>
             <w:rStyle w:val="Hipervnculo"/>
@@ -1673,7 +2826,27 @@
           <w:szCs w:val="22"/>
           <w:lang w:val="es-CO"/>
         </w:rPr>
-        <w:t>Nota: puede basarse en el formato jSON mostrado en el navegador al consultar una orden con el método GET.</w:t>
+        <w:t xml:space="preserve">Nota: puede basarse en el formato </w:t>
+      </w:r>
+      <w:proofErr w:type="spellStart"/>
+      <w:r>
+        <w:rPr>
+          <w:color w:val="1F2328"/>
+          <w:sz w:val="22"/>
+          <w:szCs w:val="22"/>
+          <w:lang w:val="es-CO"/>
+        </w:rPr>
+        <w:t>jSON</w:t>
+      </w:r>
+      <w:proofErr w:type="spellEnd"/>
+      <w:r>
+        <w:rPr>
+          <w:color w:val="1F2328"/>
+          <w:sz w:val="22"/>
+          <w:szCs w:val="22"/>
+          <w:lang w:val="es-CO"/>
+        </w:rPr>
+        <w:t xml:space="preserve"> mostrado en el navegador al consultar una orden con el método GET.</w:t>
       </w:r>
     </w:p>
     <w:p>
@@ -1699,7 +2872,87 @@
           <w:szCs w:val="22"/>
           <w:lang w:val="es-CO"/>
         </w:rPr>
-        <w:t>Teniendo en cuenta el autor y numbre del plano registrado, verifique que el mismo se pueda obtener mediante una petición GET al recurso '/blueprints/{author}/{bpname}' correspondiente.</w:t>
+        <w:t xml:space="preserve">Teniendo en cuenta el autor y </w:t>
+      </w:r>
+      <w:proofErr w:type="spellStart"/>
+      <w:r>
+        <w:rPr>
+          <w:color w:val="1F2328"/>
+          <w:sz w:val="22"/>
+          <w:szCs w:val="22"/>
+          <w:lang w:val="es-CO"/>
+        </w:rPr>
+        <w:t>numbre</w:t>
+      </w:r>
+      <w:proofErr w:type="spellEnd"/>
+      <w:r>
+        <w:rPr>
+          <w:color w:val="1F2328"/>
+          <w:sz w:val="22"/>
+          <w:szCs w:val="22"/>
+          <w:lang w:val="es-CO"/>
+        </w:rPr>
+        <w:t xml:space="preserve"> del plano registrado, verifique que el mismo se pueda obtener mediante una petición GET al recurso '/</w:t>
+      </w:r>
+      <w:proofErr w:type="spellStart"/>
+      <w:r>
+        <w:rPr>
+          <w:color w:val="1F2328"/>
+          <w:sz w:val="22"/>
+          <w:szCs w:val="22"/>
+          <w:lang w:val="es-CO"/>
+        </w:rPr>
+        <w:t>blueprints</w:t>
+      </w:r>
+      <w:proofErr w:type="spellEnd"/>
+      <w:r>
+        <w:rPr>
+          <w:color w:val="1F2328"/>
+          <w:sz w:val="22"/>
+          <w:szCs w:val="22"/>
+          <w:lang w:val="es-CO"/>
+        </w:rPr>
+        <w:t>/{</w:t>
+      </w:r>
+      <w:proofErr w:type="spellStart"/>
+      <w:r>
+        <w:rPr>
+          <w:color w:val="1F2328"/>
+          <w:sz w:val="22"/>
+          <w:szCs w:val="22"/>
+          <w:lang w:val="es-CO"/>
+        </w:rPr>
+        <w:t>author</w:t>
+      </w:r>
+      <w:proofErr w:type="spellEnd"/>
+      <w:r>
+        <w:rPr>
+          <w:color w:val="1F2328"/>
+          <w:sz w:val="22"/>
+          <w:szCs w:val="22"/>
+          <w:lang w:val="es-CO"/>
+        </w:rPr>
+        <w:t>}/{</w:t>
+      </w:r>
+      <w:proofErr w:type="spellStart"/>
+      <w:r>
+        <w:rPr>
+          <w:color w:val="1F2328"/>
+          <w:sz w:val="22"/>
+          <w:szCs w:val="22"/>
+          <w:lang w:val="es-CO"/>
+        </w:rPr>
+        <w:t>bpname</w:t>
+      </w:r>
+      <w:proofErr w:type="spellEnd"/>
+      <w:r>
+        <w:rPr>
+          <w:color w:val="1F2328"/>
+          <w:sz w:val="22"/>
+          <w:szCs w:val="22"/>
+          <w:lang w:val="es-CO"/>
+        </w:rPr>
+        <w:t>}' correspondiente.</w:t>
       </w:r>
     </w:p>
     <w:p>
@@ -1725,7 +2978,67 @@
           <w:szCs w:val="22"/>
           <w:lang w:val="es-CO"/>
         </w:rPr>
-        <w:t>Agregue soporte al verbo PUT para los recursos de la forma '/blueprints/{author}/{bpname}', de manera que sea posible actualizar un plano determinado.</w:t>
+        <w:t>Agregue soporte al verbo PUT para los recursos de la forma '/</w:t>
+      </w:r>
+      <w:proofErr w:type="spellStart"/>
+      <w:r>
+        <w:rPr>
+          <w:color w:val="1F2328"/>
+          <w:sz w:val="22"/>
+          <w:szCs w:val="22"/>
+          <w:lang w:val="es-CO"/>
+        </w:rPr>
+        <w:t>blueprints</w:t>
+      </w:r>
+      <w:proofErr w:type="spellEnd"/>
+      <w:r>
+        <w:rPr>
+          <w:color w:val="1F2328"/>
+          <w:sz w:val="22"/>
+          <w:szCs w:val="22"/>
+          <w:lang w:val="es-CO"/>
+        </w:rPr>
+        <w:t>/{</w:t>
+      </w:r>
+      <w:proofErr w:type="spellStart"/>
+      <w:r>
+        <w:rPr>
+          <w:color w:val="1F2328"/>
+          <w:sz w:val="22"/>
+          <w:szCs w:val="22"/>
+          <w:lang w:val="es-CO"/>
+        </w:rPr>
+        <w:t>author</w:t>
+      </w:r>
+      <w:proofErr w:type="spellEnd"/>
+      <w:r>
+        <w:rPr>
+          <w:color w:val="1F2328"/>
+          <w:sz w:val="22"/>
+          <w:szCs w:val="22"/>
+          <w:lang w:val="es-CO"/>
+        </w:rPr>
+        <w:t>}/{</w:t>
+      </w:r>
+      <w:proofErr w:type="spellStart"/>
+      <w:r>
+        <w:rPr>
+          <w:color w:val="1F2328"/>
+          <w:sz w:val="22"/>
+          <w:szCs w:val="22"/>
+          <w:lang w:val="es-CO"/>
+        </w:rPr>
+        <w:t>bpname</w:t>
+      </w:r>
+      <w:proofErr w:type="spellEnd"/>
+      <w:r>
+        <w:rPr>
+          <w:color w:val="1F2328"/>
+          <w:sz w:val="22"/>
+          <w:szCs w:val="22"/>
+          <w:lang w:val="es-CO"/>
+        </w:rPr>
+        <w:t>}', de manera que sea posible actualizar un plano determinado.</w:t>
       </w:r>
     </w:p>
     <w:p>
@@ -1767,6 +3080,7 @@
           <w:szCs w:val="28"/>
           <w:lang w:eastAsia="es-CO"/>
         </w:rPr>
+        <w:lastRenderedPageBreak/>
         <w:t>Parte II</w:t>
       </w:r>
       <w:r>
@@ -1810,7 +3124,61 @@
           <w:color w:val="1F2328"/>
           <w:lang w:eastAsia="es-CO"/>
         </w:rPr>
-        <w:t>El componente BlueprintsRESTAPI funcionará en un entorno concurrente. Es decir, atederá múltiples peticiones simultáneamente (con el stack de aplicaciones usado, dichas peticiones se atenderán por defecto a través múltiples de hilos). Dado lo anterior, debe hacer una revisión de su API (una vez funcione), e identificar:</w:t>
+        <w:t xml:space="preserve">El componente </w:t>
+      </w:r>
+      <w:proofErr w:type="spellStart"/>
+      <w:r>
+        <w:rPr>
+          <w:rFonts w:ascii="Times New Roman" w:eastAsia="Times New Roman" w:hAnsi="Times New Roman" w:cs="Times New Roman"/>
+          <w:color w:val="1F2328"/>
+          <w:lang w:eastAsia="es-CO"/>
+        </w:rPr>
+        <w:t>BlueprintsRESTAPI</w:t>
+      </w:r>
+      <w:proofErr w:type="spellEnd"/>
+      <w:r>
+        <w:rPr>
+          <w:rFonts w:ascii="Times New Roman" w:eastAsia="Times New Roman" w:hAnsi="Times New Roman" w:cs="Times New Roman"/>
+          <w:color w:val="1F2328"/>
+          <w:lang w:eastAsia="es-CO"/>
+        </w:rPr>
+        <w:t xml:space="preserve"> funcionará en un entorno concurrente. Es decir, </w:t>
+      </w:r>
+      <w:proofErr w:type="spellStart"/>
+      <w:r>
+        <w:rPr>
+          <w:rFonts w:ascii="Times New Roman" w:eastAsia="Times New Roman" w:hAnsi="Times New Roman" w:cs="Times New Roman"/>
+          <w:color w:val="1F2328"/>
+          <w:lang w:eastAsia="es-CO"/>
+        </w:rPr>
+        <w:t>atederá</w:t>
+      </w:r>
+      <w:proofErr w:type="spellEnd"/>
+      <w:r>
+        <w:rPr>
+          <w:rFonts w:ascii="Times New Roman" w:eastAsia="Times New Roman" w:hAnsi="Times New Roman" w:cs="Times New Roman"/>
+          <w:color w:val="1F2328"/>
+          <w:lang w:eastAsia="es-CO"/>
+        </w:rPr>
+        <w:t xml:space="preserve"> múltiples peticiones simultáneamente (con el </w:t>
+      </w:r>
+      <w:proofErr w:type="spellStart"/>
+      <w:r>
+        <w:rPr>
+          <w:rFonts w:ascii="Times New Roman" w:eastAsia="Times New Roman" w:hAnsi="Times New Roman" w:cs="Times New Roman"/>
+          <w:color w:val="1F2328"/>
+          <w:lang w:eastAsia="es-CO"/>
+        </w:rPr>
+        <w:t>stack</w:t>
+      </w:r>
+      <w:proofErr w:type="spellEnd"/>
+      <w:r>
+        <w:rPr>
+          <w:rFonts w:ascii="Times New Roman" w:eastAsia="Times New Roman" w:hAnsi="Times New Roman" w:cs="Times New Roman"/>
+          <w:color w:val="1F2328"/>
+          <w:lang w:eastAsia="es-CO"/>
+        </w:rPr>
+        <w:t xml:space="preserve"> de aplicaciones usado, dichas peticiones se atenderán por defecto a través múltiples de hilos). Dado lo anterior, debe hacer una revisión de su API (una vez funcione), e identificar:</w:t>
       </w:r>
     </w:p>
     <w:p>
@@ -1894,7 +3262,6 @@
           <w:color w:val="1F2328"/>
           <w:lang w:eastAsia="es-CO"/>
         </w:rPr>
-        <w:lastRenderedPageBreak/>
         <w:t>Escriba su análisis y la solución aplicada en el archivo ANALISIS_CONCURRENCIA.txt</w:t>
       </w:r>
     </w:p>
@@ -2836,6 +4203,119 @@
     </w:lvl>
   </w:abstractNum>
   <w:abstractNum w:abstractNumId="9" w15:restartNumberingAfterBreak="0">
+    <w:nsid w:val="2AB17B7A"/>
+    <w:multiLevelType w:val="hybridMultilevel"/>
+    <w:tmpl w:val="7424086A"/>
+    <w:lvl w:ilvl="0" w:tplc="240A000B">
+      <w:start w:val="1"/>
+      <w:numFmt w:val="bullet"/>
+      <w:lvlText w:val=""/>
+      <w:lvlJc w:val="left"/>
+      <w:pPr>
+        <w:ind w:left="785" w:hanging="360"/>
+      </w:pPr>
+      <w:rPr>
+        <w:rFonts w:ascii="Wingdings" w:hAnsi="Wingdings" w:hint="default"/>
+      </w:rPr>
+    </w:lvl>
+    <w:lvl w:ilvl="1" w:tplc="240A0003" w:tentative="1">
+      <w:start w:val="1"/>
+      <w:numFmt w:val="bullet"/>
+      <w:lvlText w:val="o"/>
+      <w:lvlJc w:val="left"/>
+      <w:pPr>
+        <w:ind w:left="1505" w:hanging="360"/>
+      </w:pPr>
+      <w:rPr>
+        <w:rFonts w:ascii="Courier New" w:hAnsi="Courier New" w:cs="Courier New" w:hint="default"/>
+      </w:rPr>
+    </w:lvl>
+    <w:lvl w:ilvl="2" w:tplc="240A0005" w:tentative="1">
+      <w:start w:val="1"/>
+      <w:numFmt w:val="bullet"/>
+      <w:lvlText w:val=""/>
+      <w:lvlJc w:val="left"/>
+      <w:pPr>
+        <w:ind w:left="2225" w:hanging="360"/>
+      </w:pPr>
+      <w:rPr>
+        <w:rFonts w:ascii="Wingdings" w:hAnsi="Wingdings" w:hint="default"/>
+      </w:rPr>
+    </w:lvl>
+    <w:lvl w:ilvl="3" w:tplc="240A0001" w:tentative="1">
+      <w:start w:val="1"/>
+      <w:numFmt w:val="bullet"/>
+      <w:lvlText w:val=""/>
+      <w:lvlJc w:val="left"/>
+      <w:pPr>
+        <w:ind w:left="2945" w:hanging="360"/>
+      </w:pPr>
+      <w:rPr>
+        <w:rFonts w:ascii="Symbol" w:hAnsi="Symbol" w:hint="default"/>
+      </w:rPr>
+    </w:lvl>
+    <w:lvl w:ilvl="4" w:tplc="240A0003" w:tentative="1">
+      <w:start w:val="1"/>
+      <w:numFmt w:val="bullet"/>
+      <w:lvlText w:val="o"/>
+      <w:lvlJc w:val="left"/>
+      <w:pPr>
+        <w:ind w:left="3665" w:hanging="360"/>
+      </w:pPr>
+      <w:rPr>
+        <w:rFonts w:ascii="Courier New" w:hAnsi="Courier New" w:cs="Courier New" w:hint="default"/>
+      </w:rPr>
+    </w:lvl>
+    <w:lvl w:ilvl="5" w:tplc="240A0005" w:tentative="1">
+      <w:start w:val="1"/>
+      <w:numFmt w:val="bullet"/>
+      <w:lvlText w:val=""/>
+      <w:lvlJc w:val="left"/>
+      <w:pPr>
+        <w:ind w:left="4385" w:hanging="360"/>
+      </w:pPr>
+      <w:rPr>
+        <w:rFonts w:ascii="Wingdings" w:hAnsi="Wingdings" w:hint="default"/>
+      </w:rPr>
+    </w:lvl>
+    <w:lvl w:ilvl="6" w:tplc="240A0001" w:tentative="1">
+      <w:start w:val="1"/>
+      <w:numFmt w:val="bullet"/>
+      <w:lvlText w:val=""/>
+      <w:lvlJc w:val="left"/>
+      <w:pPr>
+        <w:ind w:left="5105" w:hanging="360"/>
+      </w:pPr>
+      <w:rPr>
+        <w:rFonts w:ascii="Symbol" w:hAnsi="Symbol" w:hint="default"/>
+      </w:rPr>
+    </w:lvl>
+    <w:lvl w:ilvl="7" w:tplc="240A0003" w:tentative="1">
+      <w:start w:val="1"/>
+      <w:numFmt w:val="bullet"/>
+      <w:lvlText w:val="o"/>
+      <w:lvlJc w:val="left"/>
+      <w:pPr>
+        <w:ind w:left="5825" w:hanging="360"/>
+      </w:pPr>
+      <w:rPr>
+        <w:rFonts w:ascii="Courier New" w:hAnsi="Courier New" w:cs="Courier New" w:hint="default"/>
+      </w:rPr>
+    </w:lvl>
+    <w:lvl w:ilvl="8" w:tplc="240A0005" w:tentative="1">
+      <w:start w:val="1"/>
+      <w:numFmt w:val="bullet"/>
+      <w:lvlText w:val=""/>
+      <w:lvlJc w:val="left"/>
+      <w:pPr>
+        <w:ind w:left="6545" w:hanging="360"/>
+      </w:pPr>
+      <w:rPr>
+        <w:rFonts w:ascii="Wingdings" w:hAnsi="Wingdings" w:hint="default"/>
+      </w:rPr>
+    </w:lvl>
+  </w:abstractNum>
+  <w:abstractNum w:abstractNumId="10" w15:restartNumberingAfterBreak="0">
     <w:nsid w:val="33655596"/>
     <w:multiLevelType w:val="hybridMultilevel"/>
     <w:tmpl w:val="A34ABEAE"/>
@@ -2948,7 +4428,7 @@
       </w:rPr>
     </w:lvl>
   </w:abstractNum>
-  <w:abstractNum w:abstractNumId="10" w15:restartNumberingAfterBreak="0">
+  <w:abstractNum w:abstractNumId="11" w15:restartNumberingAfterBreak="0">
     <w:nsid w:val="37184CF4"/>
     <w:multiLevelType w:val="hybridMultilevel"/>
     <w:tmpl w:val="B6161F7E"/>
@@ -3061,7 +4541,7 @@
       </w:rPr>
     </w:lvl>
   </w:abstractNum>
-  <w:abstractNum w:abstractNumId="11" w15:restartNumberingAfterBreak="0">
+  <w:abstractNum w:abstractNumId="12" w15:restartNumberingAfterBreak="0">
     <w:nsid w:val="3DBC1E75"/>
     <w:multiLevelType w:val="hybridMultilevel"/>
     <w:tmpl w:val="6ED8C60E"/>
@@ -3174,7 +4654,7 @@
       </w:rPr>
     </w:lvl>
   </w:abstractNum>
-  <w:abstractNum w:abstractNumId="12" w15:restartNumberingAfterBreak="0">
+  <w:abstractNum w:abstractNumId="13" w15:restartNumberingAfterBreak="0">
     <w:nsid w:val="42381579"/>
     <w:multiLevelType w:val="multilevel"/>
     <w:tmpl w:val="D96826EE"/>
@@ -3287,7 +4767,7 @@
       </w:pPr>
     </w:lvl>
   </w:abstractNum>
-  <w:abstractNum w:abstractNumId="13" w15:restartNumberingAfterBreak="0">
+  <w:abstractNum w:abstractNumId="14" w15:restartNumberingAfterBreak="0">
     <w:nsid w:val="46BB4645"/>
     <w:multiLevelType w:val="hybridMultilevel"/>
     <w:tmpl w:val="2BA0134E"/>
@@ -3400,7 +4880,7 @@
       </w:rPr>
     </w:lvl>
   </w:abstractNum>
-  <w:abstractNum w:abstractNumId="14" w15:restartNumberingAfterBreak="0">
+  <w:abstractNum w:abstractNumId="15" w15:restartNumberingAfterBreak="0">
     <w:nsid w:val="487A4602"/>
     <w:multiLevelType w:val="hybridMultilevel"/>
     <w:tmpl w:val="20D63912"/>
@@ -3513,7 +4993,7 @@
       </w:rPr>
     </w:lvl>
   </w:abstractNum>
-  <w:abstractNum w:abstractNumId="15" w15:restartNumberingAfterBreak="0">
+  <w:abstractNum w:abstractNumId="16" w15:restartNumberingAfterBreak="0">
     <w:nsid w:val="512E132D"/>
     <w:multiLevelType w:val="multilevel"/>
     <w:tmpl w:val="93D4B82A"/>
@@ -3662,7 +5142,7 @@
       </w:rPr>
     </w:lvl>
   </w:abstractNum>
-  <w:abstractNum w:abstractNumId="16" w15:restartNumberingAfterBreak="0">
+  <w:abstractNum w:abstractNumId="17" w15:restartNumberingAfterBreak="0">
     <w:nsid w:val="53BF11EE"/>
     <w:multiLevelType w:val="multilevel"/>
     <w:tmpl w:val="1D466054"/>
@@ -3775,7 +5255,7 @@
       </w:pPr>
     </w:lvl>
   </w:abstractNum>
-  <w:abstractNum w:abstractNumId="17" w15:restartNumberingAfterBreak="0">
+  <w:abstractNum w:abstractNumId="18" w15:restartNumberingAfterBreak="0">
     <w:nsid w:val="56066FCE"/>
     <w:multiLevelType w:val="hybridMultilevel"/>
     <w:tmpl w:val="0B0AFA36"/>
@@ -3867,7 +5347,7 @@
       </w:pPr>
     </w:lvl>
   </w:abstractNum>
-  <w:abstractNum w:abstractNumId="18" w15:restartNumberingAfterBreak="0">
+  <w:abstractNum w:abstractNumId="19" w15:restartNumberingAfterBreak="0">
     <w:nsid w:val="599F7227"/>
     <w:multiLevelType w:val="hybridMultilevel"/>
     <w:tmpl w:val="EE28FF9C"/>
@@ -3980,7 +5460,7 @@
       </w:rPr>
     </w:lvl>
   </w:abstractNum>
-  <w:abstractNum w:abstractNumId="19" w15:restartNumberingAfterBreak="0">
+  <w:abstractNum w:abstractNumId="20" w15:restartNumberingAfterBreak="0">
     <w:nsid w:val="5C487B42"/>
     <w:multiLevelType w:val="hybridMultilevel"/>
     <w:tmpl w:val="ED7EC0D4"/>
@@ -4093,7 +5573,7 @@
       </w:rPr>
     </w:lvl>
   </w:abstractNum>
-  <w:abstractNum w:abstractNumId="20" w15:restartNumberingAfterBreak="0">
+  <w:abstractNum w:abstractNumId="21" w15:restartNumberingAfterBreak="0">
     <w:nsid w:val="6019714E"/>
     <w:multiLevelType w:val="hybridMultilevel"/>
     <w:tmpl w:val="15968278"/>
@@ -4206,7 +5686,7 @@
       </w:rPr>
     </w:lvl>
   </w:abstractNum>
-  <w:abstractNum w:abstractNumId="21" w15:restartNumberingAfterBreak="0">
+  <w:abstractNum w:abstractNumId="22" w15:restartNumberingAfterBreak="0">
     <w:nsid w:val="62937632"/>
     <w:multiLevelType w:val="multilevel"/>
     <w:tmpl w:val="696E01E2"/>
@@ -4355,7 +5835,7 @@
       </w:rPr>
     </w:lvl>
   </w:abstractNum>
-  <w:abstractNum w:abstractNumId="22" w15:restartNumberingAfterBreak="0">
+  <w:abstractNum w:abstractNumId="23" w15:restartNumberingAfterBreak="0">
     <w:nsid w:val="69326C9E"/>
     <w:multiLevelType w:val="hybridMultilevel"/>
     <w:tmpl w:val="0A00177E"/>
@@ -4468,7 +5948,7 @@
       </w:rPr>
     </w:lvl>
   </w:abstractNum>
-  <w:abstractNum w:abstractNumId="23" w15:restartNumberingAfterBreak="0">
+  <w:abstractNum w:abstractNumId="24" w15:restartNumberingAfterBreak="0">
     <w:nsid w:val="7396002D"/>
     <w:multiLevelType w:val="multilevel"/>
     <w:tmpl w:val="C75220FA"/>
@@ -4585,7 +6065,7 @@
       </w:pPr>
     </w:lvl>
   </w:abstractNum>
-  <w:abstractNum w:abstractNumId="24" w15:restartNumberingAfterBreak="0">
+  <w:abstractNum w:abstractNumId="25" w15:restartNumberingAfterBreak="0">
     <w:nsid w:val="7ABC51B6"/>
     <w:multiLevelType w:val="hybridMultilevel"/>
     <w:tmpl w:val="E3BEA26E"/>
@@ -4698,7 +6178,7 @@
       </w:rPr>
     </w:lvl>
   </w:abstractNum>
-  <w:abstractNum w:abstractNumId="25" w15:restartNumberingAfterBreak="0">
+  <w:abstractNum w:abstractNumId="26" w15:restartNumberingAfterBreak="0">
     <w:nsid w:val="7D7713D3"/>
     <w:multiLevelType w:val="multilevel"/>
     <w:tmpl w:val="1F22D06E"/>
@@ -4811,7 +6291,7 @@
       </w:pPr>
     </w:lvl>
   </w:abstractNum>
-  <w:abstractNum w:abstractNumId="26" w15:restartNumberingAfterBreak="0">
+  <w:abstractNum w:abstractNumId="27" w15:restartNumberingAfterBreak="0">
     <w:nsid w:val="7D805DC4"/>
     <w:multiLevelType w:val="hybridMultilevel"/>
     <w:tmpl w:val="0066BD4E"/>
@@ -4924,7 +6404,7 @@
       </w:rPr>
     </w:lvl>
   </w:abstractNum>
-  <w:abstractNum w:abstractNumId="27" w15:restartNumberingAfterBreak="0">
+  <w:abstractNum w:abstractNumId="28" w15:restartNumberingAfterBreak="0">
     <w:nsid w:val="7F0E07F8"/>
     <w:multiLevelType w:val="hybridMultilevel"/>
     <w:tmpl w:val="59E08392"/>
@@ -5038,7 +6518,7 @@
     </w:lvl>
   </w:abstractNum>
   <w:num w:numId="1" w16cid:durableId="327830332">
-    <w:abstractNumId w:val="17"/>
+    <w:abstractNumId w:val="18"/>
     <w:lvlOverride w:ilvl="0">
       <w:startOverride w:val="1"/>
     </w:lvlOverride>
@@ -5068,13 +6548,13 @@
     </w:lvlOverride>
   </w:num>
   <w:num w:numId="2" w16cid:durableId="1148981491">
-    <w:abstractNumId w:val="12"/>
+    <w:abstractNumId w:val="13"/>
   </w:num>
   <w:num w:numId="3" w16cid:durableId="88746340">
-    <w:abstractNumId w:val="15"/>
+    <w:abstractNumId w:val="16"/>
   </w:num>
   <w:num w:numId="4" w16cid:durableId="38822466">
-    <w:abstractNumId w:val="23"/>
+    <w:abstractNumId w:val="24"/>
   </w:num>
   <w:num w:numId="5" w16cid:durableId="1846627310">
     <w:abstractNumId w:val="0"/>
@@ -5086,37 +6566,37 @@
     <w:abstractNumId w:val="7"/>
   </w:num>
   <w:num w:numId="8" w16cid:durableId="794298615">
-    <w:abstractNumId w:val="17"/>
+    <w:abstractNumId w:val="18"/>
   </w:num>
   <w:num w:numId="9" w16cid:durableId="1431773532">
+    <w:abstractNumId w:val="28"/>
+  </w:num>
+  <w:num w:numId="10" w16cid:durableId="308024796">
+    <w:abstractNumId w:val="19"/>
+  </w:num>
+  <w:num w:numId="11" w16cid:durableId="466162541">
+    <w:abstractNumId w:val="23"/>
+  </w:num>
+  <w:num w:numId="12" w16cid:durableId="1759060198">
+    <w:abstractNumId w:val="21"/>
+  </w:num>
+  <w:num w:numId="13" w16cid:durableId="1923367906">
     <w:abstractNumId w:val="27"/>
   </w:num>
-  <w:num w:numId="10" w16cid:durableId="308024796">
-    <w:abstractNumId w:val="18"/>
-  </w:num>
-  <w:num w:numId="11" w16cid:durableId="466162541">
-    <w:abstractNumId w:val="22"/>
-  </w:num>
-  <w:num w:numId="12" w16cid:durableId="1759060198">
-    <w:abstractNumId w:val="20"/>
-  </w:num>
-  <w:num w:numId="13" w16cid:durableId="1923367906">
-    <w:abstractNumId w:val="26"/>
-  </w:num>
   <w:num w:numId="14" w16cid:durableId="1753045285">
-    <w:abstractNumId w:val="24"/>
+    <w:abstractNumId w:val="25"/>
   </w:num>
   <w:num w:numId="15" w16cid:durableId="790632415">
-    <w:abstractNumId w:val="10"/>
+    <w:abstractNumId w:val="11"/>
   </w:num>
   <w:num w:numId="16" w16cid:durableId="1771075169">
-    <w:abstractNumId w:val="13"/>
+    <w:abstractNumId w:val="14"/>
   </w:num>
   <w:num w:numId="17" w16cid:durableId="1041595295">
-    <w:abstractNumId w:val="14"/>
+    <w:abstractNumId w:val="15"/>
   </w:num>
   <w:num w:numId="18" w16cid:durableId="1902673709">
-    <w:abstractNumId w:val="9"/>
+    <w:abstractNumId w:val="10"/>
   </w:num>
   <w:num w:numId="19" w16cid:durableId="104007220">
     <w:abstractNumId w:val="6"/>
@@ -5134,22 +6614,25 @@
     <w:abstractNumId w:val="8"/>
   </w:num>
   <w:num w:numId="24" w16cid:durableId="1275484538">
-    <w:abstractNumId w:val="19"/>
+    <w:abstractNumId w:val="20"/>
   </w:num>
   <w:num w:numId="25" w16cid:durableId="915743916">
     <w:abstractNumId w:val="5"/>
   </w:num>
   <w:num w:numId="26" w16cid:durableId="1841383026">
-    <w:abstractNumId w:val="11"/>
+    <w:abstractNumId w:val="12"/>
   </w:num>
   <w:num w:numId="27" w16cid:durableId="1847790143">
-    <w:abstractNumId w:val="25"/>
+    <w:abstractNumId w:val="26"/>
   </w:num>
   <w:num w:numId="28" w16cid:durableId="1110272895">
-    <w:abstractNumId w:val="16"/>
+    <w:abstractNumId w:val="17"/>
   </w:num>
   <w:num w:numId="29" w16cid:durableId="175465292">
-    <w:abstractNumId w:val="21"/>
+    <w:abstractNumId w:val="22"/>
+  </w:num>
+  <w:num w:numId="30" w16cid:durableId="1808009203">
+    <w:abstractNumId w:val="9"/>
   </w:num>
 </w:numbering>
 </file>

</xml_diff>

<commit_message>
Parte I punto 6
</commit_message>
<xml_diff>
--- a/BermudezLadino_Lab05.docx
+++ b/BermudezLadino_Lab05.docx
@@ -2430,6 +2430,303 @@
           <w:lang w:val="es-CO"/>
         </w:rPr>
       </w:pPr>
+      <w:r>
+        <w:rPr>
+          <w:noProof/>
+        </w:rPr>
+        <w:drawing>
+          <wp:inline distT="0" distB="0" distL="0" distR="0" wp14:anchorId="40462174" wp14:editId="559CBDAE">
+            <wp:extent cx="5943600" cy="3348990"/>
+            <wp:effectExtent l="19050" t="19050" r="19050" b="22860"/>
+            <wp:docPr id="1008264817" name="Imagen 1" descr="Captura de pantalla de computadora&#10;&#10;Descripción generada automáticamente"/>
+            <wp:cNvGraphicFramePr>
+              <a:graphicFrameLocks xmlns:a="http://schemas.openxmlformats.org/drawingml/2006/main" noChangeAspect="1"/>
+            </wp:cNvGraphicFramePr>
+            <a:graphic xmlns:a="http://schemas.openxmlformats.org/drawingml/2006/main">
+              <a:graphicData uri="http://schemas.openxmlformats.org/drawingml/2006/picture">
+                <pic:pic xmlns:pic="http://schemas.openxmlformats.org/drawingml/2006/picture">
+                  <pic:nvPicPr>
+                    <pic:cNvPr id="1008264817" name="Imagen 1" descr="Captura de pantalla de computadora&#10;&#10;Descripción generada automáticamente"/>
+                    <pic:cNvPicPr/>
+                  </pic:nvPicPr>
+                  <pic:blipFill>
+                    <a:blip r:embed="rId24"/>
+                    <a:stretch>
+                      <a:fillRect/>
+                    </a:stretch>
+                  </pic:blipFill>
+                  <pic:spPr>
+                    <a:xfrm>
+                      <a:off x="0" y="0"/>
+                      <a:ext cx="5943600" cy="3348990"/>
+                    </a:xfrm>
+                    <a:prstGeom prst="rect">
+                      <a:avLst/>
+                    </a:prstGeom>
+                    <a:ln>
+                      <a:solidFill>
+                        <a:schemeClr val="tx1"/>
+                      </a:solidFill>
+                    </a:ln>
+                  </pic:spPr>
+                </pic:pic>
+              </a:graphicData>
+            </a:graphic>
+          </wp:inline>
+        </w:drawing>
+      </w:r>
+    </w:p>
+    <w:p>
+      <w:pPr>
+        <w:pStyle w:val="NormalWeb"/>
+        <w:shd w:val="clear" w:color="auto" w:fill="FFFFFF"/>
+        <w:spacing w:before="240" w:beforeAutospacing="0" w:after="240" w:afterAutospacing="0"/>
+        <w:ind w:left="360"/>
+        <w:rPr>
+          <w:color w:val="1F2328"/>
+          <w:sz w:val="22"/>
+          <w:szCs w:val="22"/>
+          <w:lang w:val="es-CO"/>
+        </w:rPr>
+      </w:pPr>
+      <w:r>
+        <w:rPr>
+          <w:noProof/>
+        </w:rPr>
+        <w:drawing>
+          <wp:inline distT="0" distB="0" distL="0" distR="0" wp14:anchorId="1152219C" wp14:editId="584F0D74">
+            <wp:extent cx="5943600" cy="3332480"/>
+            <wp:effectExtent l="19050" t="19050" r="19050" b="20320"/>
+            <wp:docPr id="61230400" name="Imagen 1"/>
+            <wp:cNvGraphicFramePr>
+              <a:graphicFrameLocks xmlns:a="http://schemas.openxmlformats.org/drawingml/2006/main" noChangeAspect="1"/>
+            </wp:cNvGraphicFramePr>
+            <a:graphic xmlns:a="http://schemas.openxmlformats.org/drawingml/2006/main">
+              <a:graphicData uri="http://schemas.openxmlformats.org/drawingml/2006/picture">
+                <pic:pic xmlns:pic="http://schemas.openxmlformats.org/drawingml/2006/picture">
+                  <pic:nvPicPr>
+                    <pic:cNvPr id="61230400" name=""/>
+                    <pic:cNvPicPr/>
+                  </pic:nvPicPr>
+                  <pic:blipFill>
+                    <a:blip r:embed="rId25"/>
+                    <a:stretch>
+                      <a:fillRect/>
+                    </a:stretch>
+                  </pic:blipFill>
+                  <pic:spPr>
+                    <a:xfrm>
+                      <a:off x="0" y="0"/>
+                      <a:ext cx="5943600" cy="3332480"/>
+                    </a:xfrm>
+                    <a:prstGeom prst="rect">
+                      <a:avLst/>
+                    </a:prstGeom>
+                    <a:ln>
+                      <a:solidFill>
+                        <a:schemeClr val="tx1"/>
+                      </a:solidFill>
+                    </a:ln>
+                  </pic:spPr>
+                </pic:pic>
+              </a:graphicData>
+            </a:graphic>
+          </wp:inline>
+        </w:drawing>
+      </w:r>
+    </w:p>
+    <w:p>
+      <w:pPr>
+        <w:pStyle w:val="NormalWeb"/>
+        <w:shd w:val="clear" w:color="auto" w:fill="FFFFFF"/>
+        <w:spacing w:before="240" w:beforeAutospacing="0" w:after="240" w:afterAutospacing="0"/>
+        <w:ind w:left="360"/>
+        <w:rPr>
+          <w:color w:val="1F2328"/>
+          <w:sz w:val="22"/>
+          <w:szCs w:val="22"/>
+          <w:lang w:val="es-CO"/>
+        </w:rPr>
+      </w:pPr>
+      <w:r>
+        <w:rPr>
+          <w:noProof/>
+        </w:rPr>
+        <w:lastRenderedPageBreak/>
+        <w:drawing>
+          <wp:inline distT="0" distB="0" distL="0" distR="0" wp14:anchorId="032AA709" wp14:editId="3A1DCFBD">
+            <wp:extent cx="5943600" cy="3335655"/>
+            <wp:effectExtent l="19050" t="19050" r="19050" b="17145"/>
+            <wp:docPr id="77046135" name="Imagen 1" descr="Interfaz de usuario gráfica, Aplicación, Word&#10;&#10;Descripción generada automáticamente"/>
+            <wp:cNvGraphicFramePr>
+              <a:graphicFrameLocks xmlns:a="http://schemas.openxmlformats.org/drawingml/2006/main" noChangeAspect="1"/>
+            </wp:cNvGraphicFramePr>
+            <a:graphic xmlns:a="http://schemas.openxmlformats.org/drawingml/2006/main">
+              <a:graphicData uri="http://schemas.openxmlformats.org/drawingml/2006/picture">
+                <pic:pic xmlns:pic="http://schemas.openxmlformats.org/drawingml/2006/picture">
+                  <pic:nvPicPr>
+                    <pic:cNvPr id="77046135" name="Imagen 1" descr="Interfaz de usuario gráfica, Aplicación, Word&#10;&#10;Descripción generada automáticamente"/>
+                    <pic:cNvPicPr/>
+                  </pic:nvPicPr>
+                  <pic:blipFill>
+                    <a:blip r:embed="rId26"/>
+                    <a:stretch>
+                      <a:fillRect/>
+                    </a:stretch>
+                  </pic:blipFill>
+                  <pic:spPr>
+                    <a:xfrm>
+                      <a:off x="0" y="0"/>
+                      <a:ext cx="5943600" cy="3335655"/>
+                    </a:xfrm>
+                    <a:prstGeom prst="rect">
+                      <a:avLst/>
+                    </a:prstGeom>
+                    <a:ln>
+                      <a:solidFill>
+                        <a:schemeClr val="tx1"/>
+                      </a:solidFill>
+                    </a:ln>
+                  </pic:spPr>
+                </pic:pic>
+              </a:graphicData>
+            </a:graphic>
+          </wp:inline>
+        </w:drawing>
+      </w:r>
+    </w:p>
+    <w:p>
+      <w:pPr>
+        <w:pStyle w:val="NormalWeb"/>
+        <w:shd w:val="clear" w:color="auto" w:fill="FFFFFF"/>
+        <w:spacing w:before="240" w:beforeAutospacing="0" w:after="240" w:afterAutospacing="0"/>
+        <w:ind w:left="360"/>
+        <w:rPr>
+          <w:color w:val="1F2328"/>
+          <w:sz w:val="22"/>
+          <w:szCs w:val="22"/>
+          <w:lang w:val="es-CO"/>
+        </w:rPr>
+      </w:pPr>
+      <w:r>
+        <w:rPr>
+          <w:noProof/>
+        </w:rPr>
+        <w:drawing>
+          <wp:inline distT="0" distB="0" distL="0" distR="0" wp14:anchorId="27EE272E" wp14:editId="2C09D0C8">
+            <wp:extent cx="5943600" cy="3342005"/>
+            <wp:effectExtent l="19050" t="19050" r="19050" b="10795"/>
+            <wp:docPr id="2056218470" name="Imagen 1"/>
+            <wp:cNvGraphicFramePr>
+              <a:graphicFrameLocks xmlns:a="http://schemas.openxmlformats.org/drawingml/2006/main" noChangeAspect="1"/>
+            </wp:cNvGraphicFramePr>
+            <a:graphic xmlns:a="http://schemas.openxmlformats.org/drawingml/2006/main">
+              <a:graphicData uri="http://schemas.openxmlformats.org/drawingml/2006/picture">
+                <pic:pic xmlns:pic="http://schemas.openxmlformats.org/drawingml/2006/picture">
+                  <pic:nvPicPr>
+                    <pic:cNvPr id="2056218470" name=""/>
+                    <pic:cNvPicPr/>
+                  </pic:nvPicPr>
+                  <pic:blipFill>
+                    <a:blip r:embed="rId27"/>
+                    <a:stretch>
+                      <a:fillRect/>
+                    </a:stretch>
+                  </pic:blipFill>
+                  <pic:spPr>
+                    <a:xfrm>
+                      <a:off x="0" y="0"/>
+                      <a:ext cx="5943600" cy="3342005"/>
+                    </a:xfrm>
+                    <a:prstGeom prst="rect">
+                      <a:avLst/>
+                    </a:prstGeom>
+                    <a:ln>
+                      <a:solidFill>
+                        <a:schemeClr val="tx1"/>
+                      </a:solidFill>
+                    </a:ln>
+                  </pic:spPr>
+                </pic:pic>
+              </a:graphicData>
+            </a:graphic>
+          </wp:inline>
+        </w:drawing>
+      </w:r>
+    </w:p>
+    <w:p>
+      <w:pPr>
+        <w:pStyle w:val="NormalWeb"/>
+        <w:shd w:val="clear" w:color="auto" w:fill="FFFFFF"/>
+        <w:spacing w:before="240" w:beforeAutospacing="0" w:after="240" w:afterAutospacing="0"/>
+        <w:ind w:left="360"/>
+        <w:rPr>
+          <w:color w:val="1F2328"/>
+          <w:sz w:val="22"/>
+          <w:szCs w:val="22"/>
+          <w:lang w:val="es-CO"/>
+        </w:rPr>
+      </w:pPr>
+      <w:r>
+        <w:rPr>
+          <w:noProof/>
+        </w:rPr>
+        <w:lastRenderedPageBreak/>
+        <w:drawing>
+          <wp:inline distT="0" distB="0" distL="0" distR="0" wp14:anchorId="47136E7E" wp14:editId="60466B33">
+            <wp:extent cx="5943600" cy="3334385"/>
+            <wp:effectExtent l="19050" t="19050" r="19050" b="18415"/>
+            <wp:docPr id="773040895" name="Imagen 1" descr="Interfaz de usuario gráfica, Aplicación, Word&#10;&#10;Descripción generada automáticamente"/>
+            <wp:cNvGraphicFramePr>
+              <a:graphicFrameLocks xmlns:a="http://schemas.openxmlformats.org/drawingml/2006/main" noChangeAspect="1"/>
+            </wp:cNvGraphicFramePr>
+            <a:graphic xmlns:a="http://schemas.openxmlformats.org/drawingml/2006/main">
+              <a:graphicData uri="http://schemas.openxmlformats.org/drawingml/2006/picture">
+                <pic:pic xmlns:pic="http://schemas.openxmlformats.org/drawingml/2006/picture">
+                  <pic:nvPicPr>
+                    <pic:cNvPr id="773040895" name="Imagen 1" descr="Interfaz de usuario gráfica, Aplicación, Word&#10;&#10;Descripción generada automáticamente"/>
+                    <pic:cNvPicPr/>
+                  </pic:nvPicPr>
+                  <pic:blipFill>
+                    <a:blip r:embed="rId28"/>
+                    <a:stretch>
+                      <a:fillRect/>
+                    </a:stretch>
+                  </pic:blipFill>
+                  <pic:spPr>
+                    <a:xfrm>
+                      <a:off x="0" y="0"/>
+                      <a:ext cx="5943600" cy="3334385"/>
+                    </a:xfrm>
+                    <a:prstGeom prst="rect">
+                      <a:avLst/>
+                    </a:prstGeom>
+                    <a:ln>
+                      <a:solidFill>
+                        <a:schemeClr val="tx1"/>
+                      </a:solidFill>
+                    </a:ln>
+                  </pic:spPr>
+                </pic:pic>
+              </a:graphicData>
+            </a:graphic>
+          </wp:inline>
+        </w:drawing>
+      </w:r>
+    </w:p>
+    <w:p>
+      <w:pPr>
+        <w:pStyle w:val="NormalWeb"/>
+        <w:shd w:val="clear" w:color="auto" w:fill="FFFFFF"/>
+        <w:spacing w:before="240" w:beforeAutospacing="0" w:after="240" w:afterAutospacing="0"/>
+        <w:ind w:left="360"/>
+        <w:rPr>
+          <w:color w:val="1F2328"/>
+          <w:sz w:val="22"/>
+          <w:szCs w:val="22"/>
+          <w:lang w:val="es-CO"/>
+        </w:rPr>
+      </w:pPr>
     </w:p>
     <w:p>
       <w:pPr>
@@ -2537,7 +2834,7 @@
                     <pic:cNvPicPr/>
                   </pic:nvPicPr>
                   <pic:blipFill>
-                    <a:blip r:embed="rId24"/>
+                    <a:blip r:embed="rId29"/>
                     <a:stretch>
                       <a:fillRect/>
                     </a:stretch>
@@ -2706,6 +3003,7 @@
         <w:rPr>
           <w:noProof/>
         </w:rPr>
+        <w:lastRenderedPageBreak/>
         <w:drawing>
           <wp:inline distT="0" distB="0" distL="0" distR="0" wp14:anchorId="7C77FEDA" wp14:editId="16E05F44">
             <wp:extent cx="5943600" cy="666750"/>
@@ -2722,7 +3020,7 @@
                     <pic:cNvPicPr/>
                   </pic:nvPicPr>
                   <pic:blipFill>
-                    <a:blip r:embed="rId25"/>
+                    <a:blip r:embed="rId30"/>
                     <a:stretch>
                       <a:fillRect/>
                     </a:stretch>
@@ -2785,7 +3083,7 @@
         </w:rPr>
         <w:t>, puede usar </w:t>
       </w:r>
-      <w:hyperlink r:id="rId26" w:history="1">
+      <w:hyperlink r:id="rId31" w:history="1">
         <w:r>
           <w:rPr>
             <w:rStyle w:val="Hipervnculo"/>
@@ -3080,7 +3378,6 @@
           <w:szCs w:val="28"/>
           <w:lang w:eastAsia="es-CO"/>
         </w:rPr>
-        <w:lastRenderedPageBreak/>
         <w:t>Parte II</w:t>
       </w:r>
       <w:r>

</xml_diff>